<commit_message>
Fleshed out the introduction
Added clipart for process flow and table of basic tools
</commit_message>
<xml_diff>
--- a/doc/student-manual/hardware-reverse-engineering-students.docx
+++ b/doc/student-manual/hardware-reverse-engineering-students.docx
@@ -1,6 +1,6 @@
 
 <file path=word/document.xml><?xml version="1.0" encoding="utf-8"?>
-<w:document xmlns:wpc="http://schemas.microsoft.com/office/word/2010/wordprocessingCanvas" xmlns:mo="http://schemas.microsoft.com/office/mac/office/2008/main" xmlns:mc="http://schemas.openxmlformats.org/markup-compatibility/2006" xmlns:mv="urn:schemas-microsoft-com:mac:vml" xmlns:o="urn:schemas-microsoft-com:office:office" xmlns:r="http://schemas.openxmlformats.org/officeDocument/2006/relationships" xmlns:m="http://schemas.openxmlformats.org/officeDocument/2006/math" xmlns:v="urn:schemas-microsoft-com:vml" xmlns:wp14="http://schemas.microsoft.com/office/word/2010/wordprocessingDrawing" xmlns:wp="http://schemas.openxmlformats.org/drawingml/2006/wordprocessingDrawing" xmlns:w10="urn:schemas-microsoft-com:office:word" xmlns:w="http://schemas.openxmlformats.org/wordprocessingml/2006/main" xmlns:w14="http://schemas.microsoft.com/office/word/2010/wordml" xmlns:w15="http://schemas.microsoft.com/office/word/2012/wordml" xmlns:wpg="http://schemas.microsoft.com/office/word/2010/wordprocessingGroup" xmlns:wpi="http://schemas.microsoft.com/office/word/2010/wordprocessingInk" xmlns:wne="http://schemas.microsoft.com/office/word/2006/wordml" xmlns:wps="http://schemas.microsoft.com/office/word/2010/wordprocessingShape" mc:Ignorable="w14 w15 wp14">
+<w:document xmlns:wpc="http://schemas.microsoft.com/office/word/2010/wordprocessingCanvas" xmlns:cx="http://schemas.microsoft.com/office/drawing/2014/chartex" xmlns:cx1="http://schemas.microsoft.com/office/drawing/2015/9/8/chartex" xmlns:cx2="http://schemas.microsoft.com/office/drawing/2015/10/21/chartex" xmlns:cx3="http://schemas.microsoft.com/office/drawing/2016/5/9/chartex" xmlns:cx4="http://schemas.microsoft.com/office/drawing/2016/5/10/chartex" xmlns:cx5="http://schemas.microsoft.com/office/drawing/2016/5/11/chartex" xmlns:mc="http://schemas.openxmlformats.org/markup-compatibility/2006" xmlns:o="urn:schemas-microsoft-com:office:office" xmlns:r="http://schemas.openxmlformats.org/officeDocument/2006/relationships" xmlns:m="http://schemas.openxmlformats.org/officeDocument/2006/math" xmlns:v="urn:schemas-microsoft-com:vml" xmlns:wp14="http://schemas.microsoft.com/office/word/2010/wordprocessingDrawing" xmlns:wp="http://schemas.openxmlformats.org/drawingml/2006/wordprocessingDrawing" xmlns:w10="urn:schemas-microsoft-com:office:word" xmlns:w="http://schemas.openxmlformats.org/wordprocessingml/2006/main" xmlns:w14="http://schemas.microsoft.com/office/word/2010/wordml" xmlns:w15="http://schemas.microsoft.com/office/word/2012/wordml" xmlns:w16se="http://schemas.microsoft.com/office/word/2015/wordml/symex" xmlns:wpg="http://schemas.microsoft.com/office/word/2010/wordprocessingGroup" xmlns:wpi="http://schemas.microsoft.com/office/word/2010/wordprocessingInk" xmlns:wne="http://schemas.microsoft.com/office/word/2006/wordml" xmlns:wps="http://schemas.microsoft.com/office/word/2010/wordprocessingShape" mc:Ignorable="w14 w15 w16se wp14">
   <w:body>
     <w:sdt>
       <w:sdtPr>
@@ -10,7 +10,6 @@
           <w:docPartUnique/>
         </w:docPartObj>
       </w:sdtPr>
-      <w:sdtEndPr/>
       <w:sdtContent>
         <w:tbl>
           <w:tblPr>
@@ -29,7 +28,6 @@
                 <w:dataBinding w:prefixMappings="xmlns:ns0='http://schemas.openxmlformats.org/officeDocument/2006/extended-properties'" w:xpath="/ns0:Properties[1]/ns0:Company[1]" w:storeItemID="{6668398D-A668-4E3E-A5EB-62B293D839F1}"/>
                 <w:text/>
               </w:sdtPr>
-              <w:sdtEndPr/>
               <w:sdtContent>
                 <w:tc>
                   <w:tcPr>
@@ -68,11 +66,6 @@
                   <w:dataBinding w:prefixMappings="xmlns:ns0='http://schemas.openxmlformats.org/package/2006/metadata/core-properties' xmlns:ns1='http://purl.org/dc/elements/1.1/'" w:xpath="/ns0:coreProperties[1]/ns1:title[1]" w:storeItemID="{6C3C8BC8-F283-45AE-878A-BAB7291924A1}"/>
                   <w:text/>
                 </w:sdtPr>
-                <w:sdtEndPr>
-                  <w:rPr>
-                    <w:rStyle w:val="TitleChar"/>
-                  </w:rPr>
-                </w:sdtEndPr>
                 <w:sdtContent>
                   <w:p>
                     <w:pPr>
@@ -106,7 +99,6 @@
                 <w:dataBinding w:prefixMappings="xmlns:ns0='http://schemas.openxmlformats.org/package/2006/metadata/core-properties' xmlns:ns1='http://purl.org/dc/elements/1.1/'" w:xpath="/ns0:coreProperties[1]/ns1:subject[1]" w:storeItemID="{6C3C8BC8-F283-45AE-878A-BAB7291924A1}"/>
                 <w:text/>
               </w:sdtPr>
-              <w:sdtEndPr/>
               <w:sdtContent>
                 <w:tc>
                   <w:tcPr>
@@ -166,15 +158,19 @@
                   <w:dataBinding w:prefixMappings="xmlns:ns0='http://schemas.openxmlformats.org/package/2006/metadata/core-properties' xmlns:ns1='http://purl.org/dc/elements/1.1/'" w:xpath="/ns0:coreProperties[1]/ns1:creator[1]" w:storeItemID="{6C3C8BC8-F283-45AE-878A-BAB7291924A1}"/>
                   <w:text/>
                 </w:sdtPr>
-                <w:sdtEndPr/>
                 <w:sdtContent>
                   <w:p>
                     <w:pPr>
                       <w:pStyle w:val="NoSpacing"/>
                     </w:pPr>
                     <w:r>
-                      <w:t>Russ Bielawski</w:t>
+                      <w:t xml:space="preserve">Russ </w:t>
                     </w:r>
+                    <w:proofErr w:type="spellStart"/>
+                    <w:r>
+                      <w:t>Bielawski</w:t>
+                    </w:r>
+                    <w:proofErr w:type="spellEnd"/>
                     <w:r>
                       <w:t>, Bill Hass</w:t>
                     </w:r>
@@ -193,7 +189,6 @@
                     <w:calendar w:val="gregorian"/>
                   </w:date>
                 </w:sdtPr>
-                <w:sdtEndPr/>
                 <w:sdtContent>
                   <w:p>
                     <w:pPr>
@@ -232,11 +227,351 @@
     </w:p>
     <w:p>
       <w:r>
-        <w:t xml:space="preserve">Hardware reverse engineering </w:t>
-      </w:r>
-      <w:r>
-        <w:t>…</w:t>
-      </w:r>
+        <w:t>Hardware reverse engineering (HW:RE) is part of a process to achieve a higher goal. From the eyes of an attacker, this process can generally be broken into three stages: HW:RE, software RE, and exploitation.</w:t>
+      </w:r>
+    </w:p>
+    <w:p>
+      <w:r>
+        <w:rPr>
+          <w:noProof/>
+        </w:rPr>
+        <w:drawing>
+          <wp:inline distT="0" distB="0" distL="0" distR="0" wp14:anchorId="2644093F" wp14:editId="1F858BCF">
+            <wp:extent cx="5486400" cy="600075"/>
+            <wp:effectExtent l="95250" t="57150" r="76200" b="123825"/>
+            <wp:docPr id="1" name="Diagram 1"/>
+            <wp:cNvGraphicFramePr/>
+            <a:graphic xmlns:a="http://schemas.openxmlformats.org/drawingml/2006/main">
+              <a:graphicData uri="http://schemas.openxmlformats.org/drawingml/2006/diagram">
+                <dgm:relIds xmlns:dgm="http://schemas.openxmlformats.org/drawingml/2006/diagram" xmlns:r="http://schemas.openxmlformats.org/officeDocument/2006/relationships" r:dm="rId9" r:lo="rId10" r:qs="rId11" r:cs="rId12"/>
+              </a:graphicData>
+            </a:graphic>
+          </wp:inline>
+        </w:drawing>
+      </w:r>
+    </w:p>
+    <w:p>
+      <w:r>
+        <w:t>Different applications require different tools, but there are a core set of basic tools that any hardware hacker should have to be successful</w:t>
+      </w:r>
+      <w:r>
+        <w:t>:</w:t>
+      </w:r>
+    </w:p>
+    <w:tbl>
+      <w:tblPr>
+        <w:tblStyle w:val="TableGrid"/>
+        <w:tblW w:w="9540" w:type="dxa"/>
+        <w:tblInd w:w="378" w:type="dxa"/>
+        <w:tblBorders>
+          <w:top w:val="none" w:sz="0" w:space="0" w:color="auto"/>
+          <w:left w:val="none" w:sz="0" w:space="0" w:color="auto"/>
+          <w:bottom w:val="none" w:sz="0" w:space="0" w:color="auto"/>
+          <w:right w:val="none" w:sz="0" w:space="0" w:color="auto"/>
+          <w:insideH w:val="none" w:sz="0" w:space="0" w:color="auto"/>
+          <w:insideV w:val="none" w:sz="0" w:space="0" w:color="auto"/>
+        </w:tblBorders>
+        <w:tblLayout w:type="fixed"/>
+        <w:tblLook w:val="04A0" w:firstRow="1" w:lastRow="0" w:firstColumn="1" w:lastColumn="0" w:noHBand="0" w:noVBand="1"/>
+      </w:tblPr>
+      <w:tblGrid>
+        <w:gridCol w:w="1980"/>
+        <w:gridCol w:w="2070"/>
+        <w:gridCol w:w="2430"/>
+        <w:gridCol w:w="3060"/>
+      </w:tblGrid>
+      <w:tr>
+        <w:trPr>
+          <w:trHeight w:val="827"/>
+        </w:trPr>
+        <w:tc>
+          <w:tcPr>
+            <w:tcW w:w="1980" w:type="dxa"/>
+          </w:tcPr>
+          <w:p>
+            <w:pPr>
+              <w:pStyle w:val="ListParagraph"/>
+              <w:numPr>
+                <w:ilvl w:val="0"/>
+                <w:numId w:val="17"/>
+              </w:numPr>
+            </w:pPr>
+            <w:r>
+              <w:t>Screwdrivers</w:t>
+            </w:r>
+          </w:p>
+          <w:p>
+            <w:pPr>
+              <w:pStyle w:val="ListParagraph"/>
+              <w:numPr>
+                <w:ilvl w:val="0"/>
+                <w:numId w:val="17"/>
+              </w:numPr>
+            </w:pPr>
+            <w:r>
+              <w:t>Razor blades</w:t>
+            </w:r>
+          </w:p>
+          <w:p>
+            <w:pPr>
+              <w:pStyle w:val="ListParagraph"/>
+              <w:numPr>
+                <w:ilvl w:val="0"/>
+                <w:numId w:val="17"/>
+              </w:numPr>
+            </w:pPr>
+            <w:r>
+              <w:t>Tweezers</w:t>
+            </w:r>
+          </w:p>
+          <w:p>
+            <w:pPr>
+              <w:pStyle w:val="ListParagraph"/>
+              <w:numPr>
+                <w:ilvl w:val="0"/>
+                <w:numId w:val="17"/>
+              </w:numPr>
+            </w:pPr>
+            <w:r>
+              <w:t>Pliers</w:t>
+            </w:r>
+          </w:p>
+          <w:p>
+            <w:pPr>
+              <w:pStyle w:val="ListParagraph"/>
+              <w:numPr>
+                <w:ilvl w:val="0"/>
+                <w:numId w:val="17"/>
+              </w:numPr>
+            </w:pPr>
+            <w:r>
+              <w:t>Strippers</w:t>
+            </w:r>
+          </w:p>
+        </w:tc>
+        <w:tc>
+          <w:tcPr>
+            <w:tcW w:w="2070" w:type="dxa"/>
+          </w:tcPr>
+          <w:p>
+            <w:pPr>
+              <w:pStyle w:val="ListParagraph"/>
+              <w:numPr>
+                <w:ilvl w:val="0"/>
+                <w:numId w:val="17"/>
+              </w:numPr>
+              <w:ind w:left="0" w:firstLine="0"/>
+            </w:pPr>
+            <w:r>
+              <w:t>Soldering iron</w:t>
+            </w:r>
+          </w:p>
+          <w:p>
+            <w:pPr>
+              <w:pStyle w:val="ListParagraph"/>
+              <w:numPr>
+                <w:ilvl w:val="0"/>
+                <w:numId w:val="17"/>
+              </w:numPr>
+              <w:ind w:left="0" w:firstLine="0"/>
+            </w:pPr>
+            <w:r>
+              <w:t>Multimeter</w:t>
+            </w:r>
+          </w:p>
+          <w:p>
+            <w:pPr>
+              <w:pStyle w:val="ListParagraph"/>
+              <w:numPr>
+                <w:ilvl w:val="0"/>
+                <w:numId w:val="17"/>
+              </w:numPr>
+              <w:ind w:left="0" w:firstLine="0"/>
+            </w:pPr>
+            <w:r>
+              <w:t>DC power supply</w:t>
+            </w:r>
+          </w:p>
+          <w:p>
+            <w:pPr>
+              <w:pStyle w:val="ListParagraph"/>
+              <w:numPr>
+                <w:ilvl w:val="1"/>
+                <w:numId w:val="17"/>
+              </w:numPr>
+              <w:ind w:left="615" w:hanging="285"/>
+            </w:pPr>
+            <w:r>
+              <w:t>Battery</w:t>
+            </w:r>
+          </w:p>
+          <w:p>
+            <w:pPr>
+              <w:pStyle w:val="ListParagraph"/>
+              <w:numPr>
+                <w:ilvl w:val="1"/>
+                <w:numId w:val="17"/>
+              </w:numPr>
+              <w:ind w:left="615" w:hanging="285"/>
+            </w:pPr>
+            <w:r>
+              <w:t>Wall wart</w:t>
+            </w:r>
+          </w:p>
+          <w:p>
+            <w:pPr>
+              <w:pStyle w:val="ListParagraph"/>
+              <w:numPr>
+                <w:ilvl w:val="1"/>
+                <w:numId w:val="17"/>
+              </w:numPr>
+              <w:ind w:left="615" w:hanging="285"/>
+            </w:pPr>
+            <w:r>
+              <w:t xml:space="preserve">Bench-top </w:t>
+            </w:r>
+          </w:p>
+        </w:tc>
+        <w:tc>
+          <w:tcPr>
+            <w:tcW w:w="2430" w:type="dxa"/>
+          </w:tcPr>
+          <w:p>
+            <w:pPr>
+              <w:pStyle w:val="ListParagraph"/>
+              <w:numPr>
+                <w:ilvl w:val="0"/>
+                <w:numId w:val="17"/>
+              </w:numPr>
+              <w:ind w:left="0" w:firstLine="0"/>
+            </w:pPr>
+            <w:r>
+              <w:t>Jumper wires</w:t>
+            </w:r>
+          </w:p>
+          <w:p>
+            <w:pPr>
+              <w:pStyle w:val="ListParagraph"/>
+              <w:numPr>
+                <w:ilvl w:val="0"/>
+                <w:numId w:val="17"/>
+              </w:numPr>
+              <w:ind w:left="0" w:firstLine="0"/>
+            </w:pPr>
+            <w:r>
+              <w:t>Headers</w:t>
+            </w:r>
+          </w:p>
+          <w:p>
+            <w:pPr>
+              <w:pStyle w:val="ListParagraph"/>
+              <w:numPr>
+                <w:ilvl w:val="0"/>
+                <w:numId w:val="17"/>
+              </w:numPr>
+              <w:ind w:left="0" w:firstLine="0"/>
+            </w:pPr>
+            <w:r>
+              <w:t>Patch wire</w:t>
+            </w:r>
+          </w:p>
+          <w:p>
+            <w:pPr>
+              <w:pStyle w:val="ListParagraph"/>
+              <w:numPr>
+                <w:ilvl w:val="0"/>
+                <w:numId w:val="17"/>
+              </w:numPr>
+              <w:ind w:left="0" w:firstLine="0"/>
+            </w:pPr>
+            <w:r>
+              <w:t>Solder</w:t>
+            </w:r>
+          </w:p>
+          <w:p>
+            <w:pPr>
+              <w:pStyle w:val="ListParagraph"/>
+              <w:numPr>
+                <w:ilvl w:val="0"/>
+                <w:numId w:val="17"/>
+              </w:numPr>
+              <w:ind w:left="255" w:hanging="255"/>
+            </w:pPr>
+            <w:proofErr w:type="spellStart"/>
+            <w:r>
+              <w:t>Desoldering</w:t>
+            </w:r>
+            <w:proofErr w:type="spellEnd"/>
+            <w:r>
+              <w:t xml:space="preserve"> wick or pump</w:t>
+            </w:r>
+          </w:p>
+        </w:tc>
+        <w:tc>
+          <w:tcPr>
+            <w:tcW w:w="3060" w:type="dxa"/>
+          </w:tcPr>
+          <w:p>
+            <w:pPr>
+              <w:pStyle w:val="ListParagraph"/>
+              <w:numPr>
+                <w:ilvl w:val="0"/>
+                <w:numId w:val="17"/>
+              </w:numPr>
+              <w:ind w:left="0" w:firstLine="0"/>
+            </w:pPr>
+            <w:r>
+              <w:t>Linux computer</w:t>
+            </w:r>
+          </w:p>
+          <w:p>
+            <w:pPr>
+              <w:pStyle w:val="ListParagraph"/>
+              <w:numPr>
+                <w:ilvl w:val="0"/>
+                <w:numId w:val="17"/>
+              </w:numPr>
+              <w:ind w:left="0" w:firstLine="0"/>
+            </w:pPr>
+            <w:r>
+              <w:t>USB A, B, mini, micro</w:t>
+            </w:r>
+          </w:p>
+          <w:p>
+            <w:pPr>
+              <w:pStyle w:val="ListParagraph"/>
+              <w:numPr>
+                <w:ilvl w:val="0"/>
+                <w:numId w:val="17"/>
+              </w:numPr>
+              <w:ind w:left="0" w:firstLine="0"/>
+            </w:pPr>
+            <w:r>
+              <w:t>UART-to-USB (FTDI) cable</w:t>
+            </w:r>
+          </w:p>
+          <w:p>
+            <w:pPr>
+              <w:pStyle w:val="ListParagraph"/>
+              <w:numPr>
+                <w:ilvl w:val="0"/>
+                <w:numId w:val="17"/>
+              </w:numPr>
+              <w:ind w:left="0" w:firstLine="0"/>
+            </w:pPr>
+            <w:r>
+              <w:t>Bus Pirate or JTAGGER</w:t>
+            </w:r>
+          </w:p>
+        </w:tc>
+      </w:tr>
+    </w:tbl>
+    <w:p>
+      <w:r>
+        <w:t>A more thorough overview of tools can be found in the back of this manual.</w:t>
+      </w:r>
+      <w:bookmarkStart w:id="0" w:name="_GoBack"/>
+      <w:bookmarkEnd w:id="0"/>
     </w:p>
     <w:p>
       <w:pPr>
@@ -253,53 +588,45 @@
       </w:r>
       <w:proofErr w:type="spellEnd"/>
       <w:r>
-        <w:t xml:space="preserve"> blah </w:t>
-      </w:r>
-      <w:proofErr w:type="spellStart"/>
-      <w:r>
-        <w:t>blah</w:t>
-      </w:r>
-      <w:proofErr w:type="spellEnd"/>
+        <w:t xml:space="preserve"> blah blah.</w:t>
+      </w:r>
+    </w:p>
+    <w:p>
+      <w:pPr>
+        <w:pStyle w:val="Heading2Numbered"/>
+      </w:pPr>
+      <w:r>
+        <w:t>Circuit identification</w:t>
+      </w:r>
+      <w:r>
+        <w:t xml:space="preserve"> (~30</w:t>
+      </w:r>
+      <w:r>
+        <w:t xml:space="preserve"> minutes)</w:t>
+      </w:r>
+    </w:p>
+    <w:p>
+      <w:r>
+        <w:t>Involves carefully taking apart the assembled compon</w:t>
+      </w:r>
+      <w:r>
+        <w:t xml:space="preserve">ent to get to the circuitry </w:t>
+      </w:r>
+      <w:r>
+        <w:t>and performing</w:t>
+      </w:r>
+      <w:r>
+        <w:t xml:space="preserve"> circuitry reconnaissance</w:t>
+      </w:r>
+      <w:r>
+        <w:t xml:space="preserve"> to identify areas of interest</w:t>
+      </w:r>
       <w:r>
         <w:t>.</w:t>
       </w:r>
     </w:p>
     <w:p>
       <w:pPr>
-        <w:pStyle w:val="Heading2Numbered"/>
-      </w:pPr>
-      <w:r>
-        <w:t>Circuit identification</w:t>
-      </w:r>
-      <w:r>
-        <w:t xml:space="preserve"> (~30</w:t>
-      </w:r>
-      <w:r>
-        <w:t xml:space="preserve"> minutes)</w:t>
-      </w:r>
-    </w:p>
-    <w:p>
-      <w:r>
-        <w:t>Involves carefully taking apart the assembled compon</w:t>
-      </w:r>
-      <w:r>
-        <w:t xml:space="preserve">ent to get to the circuitry </w:t>
-      </w:r>
-      <w:r>
-        <w:t>and performing</w:t>
-      </w:r>
-      <w:r>
-        <w:t xml:space="preserve"> circuitry reconnaissance</w:t>
-      </w:r>
-      <w:r>
-        <w:t xml:space="preserve"> to identify areas of interest</w:t>
-      </w:r>
-      <w:r>
-        <w:t>.</w:t>
-      </w:r>
-    </w:p>
-    <w:p>
-      <w:pPr>
         <w:pStyle w:val="Heading3Numbered"/>
       </w:pPr>
       <w:r>
@@ -307,7 +634,6 @@
       </w:r>
     </w:p>
     <w:p>
-      <w:commentRangeStart w:id="0"/>
       <w:r>
         <w:t>Initial lay-of-the-land inspection</w:t>
       </w:r>
@@ -364,15 +690,7 @@
         <w:rPr>
           <w:i/>
         </w:rPr>
-        <w:t xml:space="preserve"> BGA </w:t>
-      </w:r>
-      <w:bookmarkStart w:id="1" w:name="_GoBack"/>
-      <w:bookmarkEnd w:id="1"/>
-      <w:r>
-        <w:rPr>
-          <w:i/>
-        </w:rPr>
-        <w:t>is your enemy.</w:t>
+        <w:t xml:space="preserve"> BGA is your enemy.</w:t>
       </w:r>
     </w:p>
     <w:p>
@@ -537,6 +855,7 @@
           <w:sz w:val="24"/>
           <w:u w:val="single"/>
         </w:rPr>
+        <w:lastRenderedPageBreak/>
         <w:t xml:space="preserve">How is the </w:t>
       </w:r>
       <w:r>
@@ -567,13 +886,6 @@
           <w:i/>
         </w:rPr>
         <w:t>You will need to power the board. Good starting point for tracing.</w:t>
-      </w:r>
-      <w:commentRangeEnd w:id="0"/>
-      <w:r>
-        <w:rPr>
-          <w:rStyle w:val="CommentReference"/>
-        </w:rPr>
-        <w:commentReference w:id="0"/>
       </w:r>
     </w:p>
     <w:p>
@@ -627,7 +939,7 @@
       <w:pPr>
         <w:pStyle w:val="Heading3Numbered"/>
       </w:pPr>
-      <w:commentRangeStart w:id="2"/>
+      <w:commentRangeStart w:id="1"/>
       <w:r>
         <w:t xml:space="preserve">Passive </w:t>
       </w:r>
@@ -637,7 +949,7 @@
       <w:r>
         <w:t xml:space="preserve"> </w:t>
       </w:r>
-      <w:commentRangeEnd w:id="2"/>
+      <w:commentRangeEnd w:id="1"/>
       <w:r>
         <w:rPr>
           <w:rStyle w:val="CommentReference"/>
@@ -645,7 +957,7 @@
           <w:b w:val="0"/>
           <w:bCs w:val="0"/>
         </w:rPr>
-        <w:commentReference w:id="2"/>
+        <w:commentReference w:id="1"/>
       </w:r>
       <w:r>
         <w:t>and Tracing</w:t>
@@ -730,7 +1042,6 @@
         <w:rPr>
           <w:i/>
         </w:rPr>
-        <w:lastRenderedPageBreak/>
         <w:t>Identify passive circuitry, draw it out, reason about it.</w:t>
       </w:r>
     </w:p>
@@ -907,55 +1218,51 @@
         <w:pStyle w:val="Heading5Numbered"/>
       </w:pPr>
       <w:r>
-        <w:t xml:space="preserve">Decode with </w:t>
-      </w:r>
+        <w:t>Decode with minicom</w:t>
+      </w:r>
+    </w:p>
+    <w:p>
+      <w:commentRangeStart w:id="2"/>
+      <w:r>
+        <w:t>HAVE THE STUDENTS ATTEMPT TO DECODE UART A &amp; D.</w:t>
+      </w:r>
+      <w:commentRangeEnd w:id="2"/>
+      <w:r>
+        <w:rPr>
+          <w:rStyle w:val="CommentReference"/>
+        </w:rPr>
+        <w:commentReference w:id="2"/>
+      </w:r>
+    </w:p>
+    <w:p>
+      <w:pPr>
+        <w:pStyle w:val="Heading3Numbered"/>
+      </w:pPr>
       <w:proofErr w:type="spellStart"/>
       <w:r>
-        <w:t>minicom</w:t>
+        <w:t>JTAGing</w:t>
       </w:r>
       <w:proofErr w:type="spellEnd"/>
     </w:p>
     <w:p>
-      <w:commentRangeStart w:id="3"/>
-      <w:r>
-        <w:t>HAVE THE STUDENTS ATTEMPT TO DECODE UART A &amp; D.</w:t>
-      </w:r>
-      <w:commentRangeEnd w:id="3"/>
-      <w:r>
-        <w:rPr>
-          <w:rStyle w:val="CommentReference"/>
-        </w:rPr>
-        <w:commentReference w:id="3"/>
-      </w:r>
-    </w:p>
-    <w:p>
-      <w:pPr>
-        <w:pStyle w:val="Heading3Numbered"/>
-      </w:pPr>
+      <w:pPr>
+        <w:pStyle w:val="Heading4Numbered"/>
+      </w:pPr>
+      <w:r>
+        <w:t xml:space="preserve">Setup Bus Pirate and </w:t>
+      </w:r>
       <w:proofErr w:type="spellStart"/>
       <w:r>
-        <w:t>JTAGing</w:t>
+        <w:t>OpenOCD</w:t>
       </w:r>
       <w:proofErr w:type="spellEnd"/>
     </w:p>
     <w:p>
       <w:pPr>
-        <w:pStyle w:val="Heading4Numbered"/>
-      </w:pPr>
-      <w:r>
-        <w:t xml:space="preserve">Setup Bus Pirate and </w:t>
-      </w:r>
-      <w:proofErr w:type="spellStart"/>
-      <w:r>
-        <w:t>OpenOCD</w:t>
-      </w:r>
-      <w:proofErr w:type="spellEnd"/>
-    </w:p>
-    <w:p>
-      <w:pPr>
         <w:pStyle w:val="Heading5Numbered"/>
       </w:pPr>
       <w:r>
+        <w:lastRenderedPageBreak/>
         <w:t>Solder headers for the JTAG port (</w:t>
       </w:r>
       <w:r>
@@ -980,7 +1287,7 @@
       <w:r>
         <w:t xml:space="preserve">Although outdated, I followed this: </w:t>
       </w:r>
-      <w:hyperlink r:id="rId11" w:history="1">
+      <w:hyperlink r:id="rId16" w:history="1">
         <w:r>
           <w:rPr>
             <w:rStyle w:val="Hyperlink"/>
@@ -999,7 +1306,7 @@
       <w:r>
         <w:t xml:space="preserve"> found here: </w:t>
       </w:r>
-      <w:hyperlink r:id="rId12" w:history="1">
+      <w:hyperlink r:id="rId17" w:history="1">
         <w:r>
           <w:rPr>
             <w:rStyle w:val="Hyperlink"/>
@@ -1123,10 +1430,9 @@
     </w:p>
     <w:p>
       <w:r>
-        <w:lastRenderedPageBreak/>
         <w:t xml:space="preserve">ARM has a pin out for the 20-pin JTAG connection here: </w:t>
       </w:r>
-      <w:hyperlink r:id="rId13" w:history="1">
+      <w:hyperlink r:id="rId18" w:history="1">
         <w:r>
           <w:rPr>
             <w:rStyle w:val="Hyperlink"/>
@@ -1161,15 +1467,7 @@
       </w:r>
       <w:proofErr w:type="spellEnd"/>
       <w:r>
-        <w:t xml:space="preserve"> with any other program, such as screen or </w:t>
-      </w:r>
-      <w:proofErr w:type="spellStart"/>
-      <w:r>
-        <w:t>minicom</w:t>
-      </w:r>
-      <w:proofErr w:type="spellEnd"/>
-      <w:r>
-        <w:t>.</w:t>
+        <w:t xml:space="preserve"> with any other program, such as screen or minicom.</w:t>
       </w:r>
     </w:p>
     <w:p>
@@ -1275,11 +1573,9 @@
       <w:pPr>
         <w:pStyle w:val="Heading2Numbered"/>
       </w:pPr>
-      <w:proofErr w:type="spellStart"/>
       <w:r>
         <w:t>Multimeter</w:t>
       </w:r>
-      <w:proofErr w:type="spellEnd"/>
     </w:p>
     <w:p>
       <w:pPr>
@@ -1302,6 +1598,7 @@
         <w:pStyle w:val="Heading2Numbered"/>
       </w:pPr>
       <w:r>
+        <w:lastRenderedPageBreak/>
         <w:t>UART-to-USB Adapter (a.k.a. FTDI Cable)</w:t>
       </w:r>
     </w:p>
@@ -1354,7 +1651,7 @@
       </w:r>
     </w:p>
     <w:p>
-      <w:hyperlink r:id="rId14" w:history="1">
+      <w:hyperlink r:id="rId19" w:history="1">
         <w:r>
           <w:rPr>
             <w:rStyle w:val="Hyperlink"/>
@@ -1368,7 +1665,6 @@
         <w:pStyle w:val="Heading3Numbered"/>
       </w:pPr>
       <w:r>
-        <w:lastRenderedPageBreak/>
         <w:t>Scanning Electron Microscope (SEM)</w:t>
       </w:r>
     </w:p>
@@ -1425,7 +1721,7 @@
       </w:r>
     </w:p>
     <w:sectPr>
-      <w:footerReference w:type="default" r:id="rId15"/>
+      <w:footerReference w:type="default" r:id="rId20"/>
       <w:pgSz w:w="12240" w:h="15840"/>
       <w:pgMar w:top="1440" w:right="1440" w:bottom="1440" w:left="1440" w:header="720" w:footer="720" w:gutter="0"/>
       <w:pgNumType w:start="0"/>
@@ -1438,8 +1734,8 @@
 </file>
 
 <file path=word/comments.xml><?xml version="1.0" encoding="utf-8"?>
-<w:comments xmlns:wpc="http://schemas.microsoft.com/office/word/2010/wordprocessingCanvas" xmlns:mo="http://schemas.microsoft.com/office/mac/office/2008/main" xmlns:mc="http://schemas.openxmlformats.org/markup-compatibility/2006" xmlns:mv="urn:schemas-microsoft-com:mac:vml" xmlns:o="urn:schemas-microsoft-com:office:office" xmlns:r="http://schemas.openxmlformats.org/officeDocument/2006/relationships" xmlns:m="http://schemas.openxmlformats.org/officeDocument/2006/math" xmlns:v="urn:schemas-microsoft-com:vml" xmlns:wp14="http://schemas.microsoft.com/office/word/2010/wordprocessingDrawing" xmlns:wp="http://schemas.openxmlformats.org/drawingml/2006/wordprocessingDrawing" xmlns:w10="urn:schemas-microsoft-com:office:word" xmlns:w="http://schemas.openxmlformats.org/wordprocessingml/2006/main" xmlns:w14="http://schemas.microsoft.com/office/word/2010/wordml" xmlns:w15="http://schemas.microsoft.com/office/word/2012/wordml" xmlns:wpg="http://schemas.microsoft.com/office/word/2010/wordprocessingGroup" xmlns:wpi="http://schemas.microsoft.com/office/word/2010/wordprocessingInk" xmlns:wne="http://schemas.microsoft.com/office/word/2006/wordml" xmlns:wps="http://schemas.microsoft.com/office/word/2010/wordprocessingShape" mc:Ignorable="w14 w15 wp14">
-  <w:comment w:id="0" w:author="Bill Hass" w:date="2017-06-18T11:26:00Z" w:initials="BH">
+<w:comments xmlns:wpc="http://schemas.microsoft.com/office/word/2010/wordprocessingCanvas" xmlns:cx="http://schemas.microsoft.com/office/drawing/2014/chartex" xmlns:cx1="http://schemas.microsoft.com/office/drawing/2015/9/8/chartex" xmlns:cx2="http://schemas.microsoft.com/office/drawing/2015/10/21/chartex" xmlns:cx3="http://schemas.microsoft.com/office/drawing/2016/5/9/chartex" xmlns:cx4="http://schemas.microsoft.com/office/drawing/2016/5/10/chartex" xmlns:cx5="http://schemas.microsoft.com/office/drawing/2016/5/11/chartex" xmlns:mc="http://schemas.openxmlformats.org/markup-compatibility/2006" xmlns:o="urn:schemas-microsoft-com:office:office" xmlns:r="http://schemas.openxmlformats.org/officeDocument/2006/relationships" xmlns:m="http://schemas.openxmlformats.org/officeDocument/2006/math" xmlns:v="urn:schemas-microsoft-com:vml" xmlns:wp14="http://schemas.microsoft.com/office/word/2010/wordprocessingDrawing" xmlns:wp="http://schemas.openxmlformats.org/drawingml/2006/wordprocessingDrawing" xmlns:w10="urn:schemas-microsoft-com:office:word" xmlns:w="http://schemas.openxmlformats.org/wordprocessingml/2006/main" xmlns:w14="http://schemas.microsoft.com/office/word/2010/wordml" xmlns:w15="http://schemas.microsoft.com/office/word/2012/wordml" xmlns:w16se="http://schemas.microsoft.com/office/word/2015/wordml/symex" xmlns:wpg="http://schemas.microsoft.com/office/word/2010/wordprocessingGroup" xmlns:wpi="http://schemas.microsoft.com/office/word/2010/wordprocessingInk" xmlns:wne="http://schemas.microsoft.com/office/word/2006/wordml" xmlns:wps="http://schemas.microsoft.com/office/word/2010/wordprocessingShape" mc:Ignorable="w14 w15 w16se wp14">
+  <w:comment w:id="1" w:author="Bill Hass" w:date="2017-06-18T11:23:00Z" w:initials="BH">
     <w:p>
       <w:pPr>
         <w:pStyle w:val="CommentText"/>
@@ -1451,19 +1747,11 @@
         <w:annotationRef/>
       </w:r>
       <w:r>
-        <w:t xml:space="preserve">The questions and comments are to help me think about what we cover and so we don’t miss anything. I am thinking we can use them in the student packet. For the instructor </w:t>
-      </w:r>
-      <w:proofErr w:type="gramStart"/>
-      <w:r>
-        <w:t>packet</w:t>
-      </w:r>
-      <w:proofErr w:type="gramEnd"/>
-      <w:r>
-        <w:t xml:space="preserve"> we can rip them out to keep it more condensed.</w:t>
+        <w:t>Changed from “Continuity Probing” to “Passive Probing” because I wanted to also mention taking voltage measurements here. Maybe it should go in the next section for “Active Probing” instead. What do you think?</w:t>
       </w:r>
     </w:p>
   </w:comment>
-  <w:comment w:id="2" w:author="Bill Hass" w:date="2017-06-18T11:23:00Z" w:initials="BH">
+  <w:comment w:id="2" w:author="Bill Hass" w:date="2017-06-18T11:47:00Z" w:initials="BH">
     <w:p>
       <w:pPr>
         <w:pStyle w:val="CommentText"/>
@@ -1474,29 +1762,11 @@
         </w:rPr>
         <w:annotationRef/>
       </w:r>
-      <w:r>
-        <w:t>Changed from “Continuity Probing” to “Passive Probing” because I wanted to also mention taking voltage measurements here. Maybe it should go in the next section for “Active Probing” instead. What do you think?</w:t>
-      </w:r>
-    </w:p>
-  </w:comment>
-  <w:comment w:id="3" w:author="Bill Hass" w:date="2017-06-18T11:47:00Z" w:initials="BH">
-    <w:p>
-      <w:pPr>
-        <w:pStyle w:val="CommentText"/>
-      </w:pPr>
-      <w:r>
-        <w:rPr>
-          <w:rStyle w:val="CommentReference"/>
-        </w:rPr>
-        <w:annotationRef/>
-      </w:r>
       <w:proofErr w:type="spellStart"/>
-      <w:proofErr w:type="gramStart"/>
       <w:r>
         <w:t>Lets</w:t>
       </w:r>
       <w:proofErr w:type="spellEnd"/>
-      <w:proofErr w:type="gramEnd"/>
       <w:r>
         <w:t xml:space="preserve"> bring in some swag for the first student or team to get CPU boot console.</w:t>
       </w:r>
@@ -1506,15 +1776,14 @@
 </file>
 
 <file path=word/commentsExtended.xml><?xml version="1.0" encoding="utf-8"?>
-<w15:commentsEx xmlns:wpc="http://schemas.microsoft.com/office/word/2010/wordprocessingCanvas" xmlns:mo="http://schemas.microsoft.com/office/mac/office/2008/main" xmlns:mc="http://schemas.openxmlformats.org/markup-compatibility/2006" xmlns:mv="urn:schemas-microsoft-com:mac:vml" xmlns:o="urn:schemas-microsoft-com:office:office" xmlns:r="http://schemas.openxmlformats.org/officeDocument/2006/relationships" xmlns:m="http://schemas.openxmlformats.org/officeDocument/2006/math" xmlns:v="urn:schemas-microsoft-com:vml" xmlns:wp14="http://schemas.microsoft.com/office/word/2010/wordprocessingDrawing" xmlns:wp="http://schemas.openxmlformats.org/drawingml/2006/wordprocessingDrawing" xmlns:w10="urn:schemas-microsoft-com:office:word" xmlns:w="http://schemas.openxmlformats.org/wordprocessingml/2006/main" xmlns:w14="http://schemas.microsoft.com/office/word/2010/wordml" xmlns:w15="http://schemas.microsoft.com/office/word/2012/wordml" xmlns:wpg="http://schemas.microsoft.com/office/word/2010/wordprocessingGroup" xmlns:wpi="http://schemas.microsoft.com/office/word/2010/wordprocessingInk" xmlns:wne="http://schemas.microsoft.com/office/word/2006/wordml" xmlns:wps="http://schemas.microsoft.com/office/word/2010/wordprocessingShape" mc:Ignorable="w14 w15 wp14">
-  <w15:commentEx w15:paraId="74909D49" w15:done="0"/>
+<w15:commentsEx xmlns:wpc="http://schemas.microsoft.com/office/word/2010/wordprocessingCanvas" xmlns:cx="http://schemas.microsoft.com/office/drawing/2014/chartex" xmlns:cx1="http://schemas.microsoft.com/office/drawing/2015/9/8/chartex" xmlns:cx2="http://schemas.microsoft.com/office/drawing/2015/10/21/chartex" xmlns:cx3="http://schemas.microsoft.com/office/drawing/2016/5/9/chartex" xmlns:cx4="http://schemas.microsoft.com/office/drawing/2016/5/10/chartex" xmlns:cx5="http://schemas.microsoft.com/office/drawing/2016/5/11/chartex" xmlns:mc="http://schemas.openxmlformats.org/markup-compatibility/2006" xmlns:o="urn:schemas-microsoft-com:office:office" xmlns:r="http://schemas.openxmlformats.org/officeDocument/2006/relationships" xmlns:m="http://schemas.openxmlformats.org/officeDocument/2006/math" xmlns:v="urn:schemas-microsoft-com:vml" xmlns:wp14="http://schemas.microsoft.com/office/word/2010/wordprocessingDrawing" xmlns:wp="http://schemas.openxmlformats.org/drawingml/2006/wordprocessingDrawing" xmlns:w10="urn:schemas-microsoft-com:office:word" xmlns:w="http://schemas.openxmlformats.org/wordprocessingml/2006/main" xmlns:w14="http://schemas.microsoft.com/office/word/2010/wordml" xmlns:w15="http://schemas.microsoft.com/office/word/2012/wordml" xmlns:w16se="http://schemas.microsoft.com/office/word/2015/wordml/symex" xmlns:wpg="http://schemas.microsoft.com/office/word/2010/wordprocessingGroup" xmlns:wpi="http://schemas.microsoft.com/office/word/2010/wordprocessingInk" xmlns:wne="http://schemas.microsoft.com/office/word/2006/wordml" xmlns:wps="http://schemas.microsoft.com/office/word/2010/wordprocessingShape" mc:Ignorable="w14 w15 w16se wp14">
   <w15:commentEx w15:paraId="08E5B9DE" w15:done="0"/>
   <w15:commentEx w15:paraId="34A48D94" w15:done="0"/>
 </w15:commentsEx>
 </file>
 
 <file path=word/endnotes.xml><?xml version="1.0" encoding="utf-8"?>
-<w:endnotes xmlns:wpc="http://schemas.microsoft.com/office/word/2010/wordprocessingCanvas" xmlns:mo="http://schemas.microsoft.com/office/mac/office/2008/main" xmlns:mc="http://schemas.openxmlformats.org/markup-compatibility/2006" xmlns:mv="urn:schemas-microsoft-com:mac:vml" xmlns:o="urn:schemas-microsoft-com:office:office" xmlns:r="http://schemas.openxmlformats.org/officeDocument/2006/relationships" xmlns:m="http://schemas.openxmlformats.org/officeDocument/2006/math" xmlns:v="urn:schemas-microsoft-com:vml" xmlns:wp14="http://schemas.microsoft.com/office/word/2010/wordprocessingDrawing" xmlns:wp="http://schemas.openxmlformats.org/drawingml/2006/wordprocessingDrawing" xmlns:w10="urn:schemas-microsoft-com:office:word" xmlns:w="http://schemas.openxmlformats.org/wordprocessingml/2006/main" xmlns:w14="http://schemas.microsoft.com/office/word/2010/wordml" xmlns:w15="http://schemas.microsoft.com/office/word/2012/wordml" xmlns:wpg="http://schemas.microsoft.com/office/word/2010/wordprocessingGroup" xmlns:wpi="http://schemas.microsoft.com/office/word/2010/wordprocessingInk" xmlns:wne="http://schemas.microsoft.com/office/word/2006/wordml" xmlns:wps="http://schemas.microsoft.com/office/word/2010/wordprocessingShape" mc:Ignorable="w14 w15 wp14">
+<w:endnotes xmlns:wpc="http://schemas.microsoft.com/office/word/2010/wordprocessingCanvas" xmlns:cx="http://schemas.microsoft.com/office/drawing/2014/chartex" xmlns:cx1="http://schemas.microsoft.com/office/drawing/2015/9/8/chartex" xmlns:cx2="http://schemas.microsoft.com/office/drawing/2015/10/21/chartex" xmlns:cx3="http://schemas.microsoft.com/office/drawing/2016/5/9/chartex" xmlns:cx4="http://schemas.microsoft.com/office/drawing/2016/5/10/chartex" xmlns:cx5="http://schemas.microsoft.com/office/drawing/2016/5/11/chartex" xmlns:mc="http://schemas.openxmlformats.org/markup-compatibility/2006" xmlns:o="urn:schemas-microsoft-com:office:office" xmlns:r="http://schemas.openxmlformats.org/officeDocument/2006/relationships" xmlns:m="http://schemas.openxmlformats.org/officeDocument/2006/math" xmlns:v="urn:schemas-microsoft-com:vml" xmlns:wp14="http://schemas.microsoft.com/office/word/2010/wordprocessingDrawing" xmlns:wp="http://schemas.openxmlformats.org/drawingml/2006/wordprocessingDrawing" xmlns:w10="urn:schemas-microsoft-com:office:word" xmlns:w="http://schemas.openxmlformats.org/wordprocessingml/2006/main" xmlns:w14="http://schemas.microsoft.com/office/word/2010/wordml" xmlns:w15="http://schemas.microsoft.com/office/word/2012/wordml" xmlns:w16se="http://schemas.microsoft.com/office/word/2015/wordml/symex" xmlns:wpg="http://schemas.microsoft.com/office/word/2010/wordprocessingGroup" xmlns:wpi="http://schemas.microsoft.com/office/word/2010/wordprocessingInk" xmlns:wne="http://schemas.microsoft.com/office/word/2006/wordml" xmlns:wps="http://schemas.microsoft.com/office/word/2010/wordprocessingShape" mc:Ignorable="w14 w15 w16se wp14">
   <w:endnote w:type="separator" w:id="-1">
     <w:p>
       <w:pPr>
@@ -1539,7 +1808,7 @@
 </file>
 
 <file path=word/footer1.xml><?xml version="1.0" encoding="utf-8"?>
-<w:ftr xmlns:wpc="http://schemas.microsoft.com/office/word/2010/wordprocessingCanvas" xmlns:mo="http://schemas.microsoft.com/office/mac/office/2008/main" xmlns:mc="http://schemas.openxmlformats.org/markup-compatibility/2006" xmlns:mv="urn:schemas-microsoft-com:mac:vml" xmlns:o="urn:schemas-microsoft-com:office:office" xmlns:r="http://schemas.openxmlformats.org/officeDocument/2006/relationships" xmlns:m="http://schemas.openxmlformats.org/officeDocument/2006/math" xmlns:v="urn:schemas-microsoft-com:vml" xmlns:wp14="http://schemas.microsoft.com/office/word/2010/wordprocessingDrawing" xmlns:wp="http://schemas.openxmlformats.org/drawingml/2006/wordprocessingDrawing" xmlns:w10="urn:schemas-microsoft-com:office:word" xmlns:w="http://schemas.openxmlformats.org/wordprocessingml/2006/main" xmlns:w14="http://schemas.microsoft.com/office/word/2010/wordml" xmlns:w15="http://schemas.microsoft.com/office/word/2012/wordml" xmlns:wpg="http://schemas.microsoft.com/office/word/2010/wordprocessingGroup" xmlns:wpi="http://schemas.microsoft.com/office/word/2010/wordprocessingInk" xmlns:wne="http://schemas.microsoft.com/office/word/2006/wordml" xmlns:wps="http://schemas.microsoft.com/office/word/2010/wordprocessingShape" mc:Ignorable="w14 w15 wp14">
+<w:ftr xmlns:wpc="http://schemas.microsoft.com/office/word/2010/wordprocessingCanvas" xmlns:cx="http://schemas.microsoft.com/office/drawing/2014/chartex" xmlns:cx1="http://schemas.microsoft.com/office/drawing/2015/9/8/chartex" xmlns:cx2="http://schemas.microsoft.com/office/drawing/2015/10/21/chartex" xmlns:cx3="http://schemas.microsoft.com/office/drawing/2016/5/9/chartex" xmlns:cx4="http://schemas.microsoft.com/office/drawing/2016/5/10/chartex" xmlns:cx5="http://schemas.microsoft.com/office/drawing/2016/5/11/chartex" xmlns:mc="http://schemas.openxmlformats.org/markup-compatibility/2006" xmlns:o="urn:schemas-microsoft-com:office:office" xmlns:r="http://schemas.openxmlformats.org/officeDocument/2006/relationships" xmlns:m="http://schemas.openxmlformats.org/officeDocument/2006/math" xmlns:v="urn:schemas-microsoft-com:vml" xmlns:wp14="http://schemas.microsoft.com/office/word/2010/wordprocessingDrawing" xmlns:wp="http://schemas.openxmlformats.org/drawingml/2006/wordprocessingDrawing" xmlns:w10="urn:schemas-microsoft-com:office:word" xmlns:w="http://schemas.openxmlformats.org/wordprocessingml/2006/main" xmlns:w14="http://schemas.microsoft.com/office/word/2010/wordml" xmlns:w15="http://schemas.microsoft.com/office/word/2012/wordml" xmlns:w16se="http://schemas.microsoft.com/office/word/2015/wordml/symex" xmlns:wpg="http://schemas.microsoft.com/office/word/2010/wordprocessingGroup" xmlns:wpi="http://schemas.microsoft.com/office/word/2010/wordprocessingInk" xmlns:wne="http://schemas.microsoft.com/office/word/2006/wordml" xmlns:wps="http://schemas.microsoft.com/office/word/2010/wordprocessingShape" mc:Ignorable="w14 w15 w16se wp14">
   <w:p>
     <w:pPr>
       <w:pStyle w:val="Footer"/>
@@ -1563,7 +1832,7 @@
       <w:rPr>
         <w:noProof/>
       </w:rPr>
-      <w:t>1</w:t>
+      <w:t>2</w:t>
     </w:r>
     <w:r>
       <w:rPr>
@@ -1581,7 +1850,7 @@
 </file>
 
 <file path=word/footnotes.xml><?xml version="1.0" encoding="utf-8"?>
-<w:footnotes xmlns:wpc="http://schemas.microsoft.com/office/word/2010/wordprocessingCanvas" xmlns:mo="http://schemas.microsoft.com/office/mac/office/2008/main" xmlns:mc="http://schemas.openxmlformats.org/markup-compatibility/2006" xmlns:mv="urn:schemas-microsoft-com:mac:vml" xmlns:o="urn:schemas-microsoft-com:office:office" xmlns:r="http://schemas.openxmlformats.org/officeDocument/2006/relationships" xmlns:m="http://schemas.openxmlformats.org/officeDocument/2006/math" xmlns:v="urn:schemas-microsoft-com:vml" xmlns:wp14="http://schemas.microsoft.com/office/word/2010/wordprocessingDrawing" xmlns:wp="http://schemas.openxmlformats.org/drawingml/2006/wordprocessingDrawing" xmlns:w10="urn:schemas-microsoft-com:office:word" xmlns:w="http://schemas.openxmlformats.org/wordprocessingml/2006/main" xmlns:w14="http://schemas.microsoft.com/office/word/2010/wordml" xmlns:w15="http://schemas.microsoft.com/office/word/2012/wordml" xmlns:wpg="http://schemas.microsoft.com/office/word/2010/wordprocessingGroup" xmlns:wpi="http://schemas.microsoft.com/office/word/2010/wordprocessingInk" xmlns:wne="http://schemas.microsoft.com/office/word/2006/wordml" xmlns:wps="http://schemas.microsoft.com/office/word/2010/wordprocessingShape" mc:Ignorable="w14 w15 wp14">
+<w:footnotes xmlns:wpc="http://schemas.microsoft.com/office/word/2010/wordprocessingCanvas" xmlns:cx="http://schemas.microsoft.com/office/drawing/2014/chartex" xmlns:cx1="http://schemas.microsoft.com/office/drawing/2015/9/8/chartex" xmlns:cx2="http://schemas.microsoft.com/office/drawing/2015/10/21/chartex" xmlns:cx3="http://schemas.microsoft.com/office/drawing/2016/5/9/chartex" xmlns:cx4="http://schemas.microsoft.com/office/drawing/2016/5/10/chartex" xmlns:cx5="http://schemas.microsoft.com/office/drawing/2016/5/11/chartex" xmlns:mc="http://schemas.openxmlformats.org/markup-compatibility/2006" xmlns:o="urn:schemas-microsoft-com:office:office" xmlns:r="http://schemas.openxmlformats.org/officeDocument/2006/relationships" xmlns:m="http://schemas.openxmlformats.org/officeDocument/2006/math" xmlns:v="urn:schemas-microsoft-com:vml" xmlns:wp14="http://schemas.microsoft.com/office/word/2010/wordprocessingDrawing" xmlns:wp="http://schemas.openxmlformats.org/drawingml/2006/wordprocessingDrawing" xmlns:w10="urn:schemas-microsoft-com:office:word" xmlns:w="http://schemas.openxmlformats.org/wordprocessingml/2006/main" xmlns:w14="http://schemas.microsoft.com/office/word/2010/wordml" xmlns:w15="http://schemas.microsoft.com/office/word/2012/wordml" xmlns:w16se="http://schemas.microsoft.com/office/word/2015/wordml/symex" xmlns:wpg="http://schemas.microsoft.com/office/word/2010/wordprocessingGroup" xmlns:wpi="http://schemas.microsoft.com/office/word/2010/wordprocessingInk" xmlns:wne="http://schemas.microsoft.com/office/word/2006/wordml" xmlns:wps="http://schemas.microsoft.com/office/word/2010/wordprocessingShape" mc:Ignorable="w14 w15 w16se wp14">
   <w:footnote w:type="separator" w:id="-1">
     <w:p>
       <w:pPr>
@@ -1606,8 +1875,8 @@
 </file>
 
 <file path=word/numbering.xml><?xml version="1.0" encoding="utf-8"?>
-<w:numbering xmlns:wpc="http://schemas.microsoft.com/office/word/2010/wordprocessingCanvas" xmlns:mo="http://schemas.microsoft.com/office/mac/office/2008/main" xmlns:mc="http://schemas.openxmlformats.org/markup-compatibility/2006" xmlns:mv="urn:schemas-microsoft-com:mac:vml" xmlns:o="urn:schemas-microsoft-com:office:office" xmlns:r="http://schemas.openxmlformats.org/officeDocument/2006/relationships" xmlns:m="http://schemas.openxmlformats.org/officeDocument/2006/math" xmlns:v="urn:schemas-microsoft-com:vml" xmlns:wp14="http://schemas.microsoft.com/office/word/2010/wordprocessingDrawing" xmlns:wp="http://schemas.openxmlformats.org/drawingml/2006/wordprocessingDrawing" xmlns:w10="urn:schemas-microsoft-com:office:word" xmlns:w="http://schemas.openxmlformats.org/wordprocessingml/2006/main" xmlns:w14="http://schemas.microsoft.com/office/word/2010/wordml" xmlns:w15="http://schemas.microsoft.com/office/word/2012/wordml" xmlns:wpg="http://schemas.microsoft.com/office/word/2010/wordprocessingGroup" xmlns:wpi="http://schemas.microsoft.com/office/word/2010/wordprocessingInk" xmlns:wne="http://schemas.microsoft.com/office/word/2006/wordml" xmlns:wps="http://schemas.microsoft.com/office/word/2010/wordprocessingShape" mc:Ignorable="w14 w15 wp14">
-  <w:abstractNum w:abstractNumId="0">
+<w:numbering xmlns:wpc="http://schemas.microsoft.com/office/word/2010/wordprocessingCanvas" xmlns:cx="http://schemas.microsoft.com/office/drawing/2014/chartex" xmlns:cx1="http://schemas.microsoft.com/office/drawing/2015/9/8/chartex" xmlns:cx2="http://schemas.microsoft.com/office/drawing/2015/10/21/chartex" xmlns:cx3="http://schemas.microsoft.com/office/drawing/2016/5/9/chartex" xmlns:cx4="http://schemas.microsoft.com/office/drawing/2016/5/10/chartex" xmlns:cx5="http://schemas.microsoft.com/office/drawing/2016/5/11/chartex" xmlns:mc="http://schemas.openxmlformats.org/markup-compatibility/2006" xmlns:o="urn:schemas-microsoft-com:office:office" xmlns:r="http://schemas.openxmlformats.org/officeDocument/2006/relationships" xmlns:m="http://schemas.openxmlformats.org/officeDocument/2006/math" xmlns:v="urn:schemas-microsoft-com:vml" xmlns:wp14="http://schemas.microsoft.com/office/word/2010/wordprocessingDrawing" xmlns:wp="http://schemas.openxmlformats.org/drawingml/2006/wordprocessingDrawing" xmlns:w10="urn:schemas-microsoft-com:office:word" xmlns:w="http://schemas.openxmlformats.org/wordprocessingml/2006/main" xmlns:w14="http://schemas.microsoft.com/office/word/2010/wordml" xmlns:w15="http://schemas.microsoft.com/office/word/2012/wordml" xmlns:w16se="http://schemas.microsoft.com/office/word/2015/wordml/symex" xmlns:wpg="http://schemas.microsoft.com/office/word/2010/wordprocessingGroup" xmlns:wpi="http://schemas.microsoft.com/office/word/2010/wordprocessingInk" xmlns:wne="http://schemas.microsoft.com/office/word/2006/wordml" xmlns:wps="http://schemas.microsoft.com/office/word/2010/wordprocessingShape" mc:Ignorable="w14 w15 w16se wp14">
+  <w:abstractNum w:abstractNumId="0" w15:restartNumberingAfterBreak="0">
     <w:nsid w:val="FFFFFF1D"/>
     <w:multiLevelType w:val="multilevel"/>
     <w:tmpl w:val="CCC41A06"/>
@@ -1747,7 +2016,7 @@
       </w:rPr>
     </w:lvl>
   </w:abstractNum>
-  <w:abstractNum w:abstractNumId="1">
+  <w:abstractNum w:abstractNumId="1" w15:restartNumberingAfterBreak="0">
     <w:nsid w:val="FFFFFF7C"/>
     <w:multiLevelType w:val="singleLevel"/>
     <w:tmpl w:val="706A1EF8"/>
@@ -1764,7 +2033,7 @@
       </w:pPr>
     </w:lvl>
   </w:abstractNum>
-  <w:abstractNum w:abstractNumId="2">
+  <w:abstractNum w:abstractNumId="2" w15:restartNumberingAfterBreak="0">
     <w:nsid w:val="FFFFFF7D"/>
     <w:multiLevelType w:val="singleLevel"/>
     <w:tmpl w:val="27265DE8"/>
@@ -1781,7 +2050,7 @@
       </w:pPr>
     </w:lvl>
   </w:abstractNum>
-  <w:abstractNum w:abstractNumId="3">
+  <w:abstractNum w:abstractNumId="3" w15:restartNumberingAfterBreak="0">
     <w:nsid w:val="FFFFFF7E"/>
     <w:multiLevelType w:val="singleLevel"/>
     <w:tmpl w:val="78F25C2C"/>
@@ -1798,7 +2067,7 @@
       </w:pPr>
     </w:lvl>
   </w:abstractNum>
-  <w:abstractNum w:abstractNumId="4">
+  <w:abstractNum w:abstractNumId="4" w15:restartNumberingAfterBreak="0">
     <w:nsid w:val="FFFFFF7F"/>
     <w:multiLevelType w:val="singleLevel"/>
     <w:tmpl w:val="9364FF8E"/>
@@ -1815,7 +2084,7 @@
       </w:pPr>
     </w:lvl>
   </w:abstractNum>
-  <w:abstractNum w:abstractNumId="5">
+  <w:abstractNum w:abstractNumId="5" w15:restartNumberingAfterBreak="0">
     <w:nsid w:val="FFFFFF80"/>
     <w:multiLevelType w:val="singleLevel"/>
     <w:tmpl w:val="7436CDD6"/>
@@ -1835,7 +2104,7 @@
       </w:rPr>
     </w:lvl>
   </w:abstractNum>
-  <w:abstractNum w:abstractNumId="6">
+  <w:abstractNum w:abstractNumId="6" w15:restartNumberingAfterBreak="0">
     <w:nsid w:val="FFFFFF81"/>
     <w:multiLevelType w:val="singleLevel"/>
     <w:tmpl w:val="9FF03B6C"/>
@@ -1855,7 +2124,7 @@
       </w:rPr>
     </w:lvl>
   </w:abstractNum>
-  <w:abstractNum w:abstractNumId="7">
+  <w:abstractNum w:abstractNumId="7" w15:restartNumberingAfterBreak="0">
     <w:nsid w:val="FFFFFF82"/>
     <w:multiLevelType w:val="singleLevel"/>
     <w:tmpl w:val="56F67FFE"/>
@@ -1875,7 +2144,7 @@
       </w:rPr>
     </w:lvl>
   </w:abstractNum>
-  <w:abstractNum w:abstractNumId="8">
+  <w:abstractNum w:abstractNumId="8" w15:restartNumberingAfterBreak="0">
     <w:nsid w:val="FFFFFF83"/>
     <w:multiLevelType w:val="singleLevel"/>
     <w:tmpl w:val="C762960A"/>
@@ -1895,7 +2164,7 @@
       </w:rPr>
     </w:lvl>
   </w:abstractNum>
-  <w:abstractNum w:abstractNumId="9">
+  <w:abstractNum w:abstractNumId="9" w15:restartNumberingAfterBreak="0">
     <w:nsid w:val="FFFFFF88"/>
     <w:multiLevelType w:val="singleLevel"/>
     <w:tmpl w:val="2F46033A"/>
@@ -1912,7 +2181,7 @@
       </w:pPr>
     </w:lvl>
   </w:abstractNum>
-  <w:abstractNum w:abstractNumId="10">
+  <w:abstractNum w:abstractNumId="10" w15:restartNumberingAfterBreak="0">
     <w:nsid w:val="FFFFFF89"/>
     <w:multiLevelType w:val="singleLevel"/>
     <w:tmpl w:val="AA4A50C0"/>
@@ -1932,7 +2201,7 @@
       </w:rPr>
     </w:lvl>
   </w:abstractNum>
-  <w:abstractNum w:abstractNumId="11">
+  <w:abstractNum w:abstractNumId="11" w15:restartNumberingAfterBreak="0">
     <w:nsid w:val="2785469D"/>
     <w:multiLevelType w:val="hybridMultilevel"/>
     <w:tmpl w:val="503A46CE"/>
@@ -2045,7 +2314,7 @@
       </w:rPr>
     </w:lvl>
   </w:abstractNum>
-  <w:abstractNum w:abstractNumId="12">
+  <w:abstractNum w:abstractNumId="12" w15:restartNumberingAfterBreak="0">
     <w:nsid w:val="39500144"/>
     <w:multiLevelType w:val="multilevel"/>
     <w:tmpl w:val="43384076"/>
@@ -2171,7 +2440,7 @@
       </w:rPr>
     </w:lvl>
   </w:abstractNum>
-  <w:abstractNum w:abstractNumId="13">
+  <w:abstractNum w:abstractNumId="13" w15:restartNumberingAfterBreak="0">
     <w:nsid w:val="5BC14171"/>
     <w:multiLevelType w:val="multilevel"/>
     <w:tmpl w:val="30CECD98"/>
@@ -2257,7 +2526,7 @@
       </w:pPr>
     </w:lvl>
   </w:abstractNum>
-  <w:abstractNum w:abstractNumId="14">
+  <w:abstractNum w:abstractNumId="14" w15:restartNumberingAfterBreak="0">
     <w:nsid w:val="7400627F"/>
     <w:multiLevelType w:val="hybridMultilevel"/>
     <w:tmpl w:val="30CECD98"/>
@@ -2343,7 +2612,120 @@
       </w:pPr>
     </w:lvl>
   </w:abstractNum>
-  <w:abstractNum w:abstractNumId="15">
+  <w:abstractNum w:abstractNumId="15" w15:restartNumberingAfterBreak="0">
+    <w:nsid w:val="7CB74BEB"/>
+    <w:multiLevelType w:val="hybridMultilevel"/>
+    <w:tmpl w:val="94309A7C"/>
+    <w:lvl w:ilvl="0" w:tplc="04090001">
+      <w:start w:val="1"/>
+      <w:numFmt w:val="bullet"/>
+      <w:lvlText w:val=""/>
+      <w:lvlJc w:val="left"/>
+      <w:pPr>
+        <w:ind w:left="360" w:hanging="360"/>
+      </w:pPr>
+      <w:rPr>
+        <w:rFonts w:ascii="Symbol" w:hAnsi="Symbol" w:hint="default"/>
+      </w:rPr>
+    </w:lvl>
+    <w:lvl w:ilvl="1" w:tplc="04090003">
+      <w:start w:val="1"/>
+      <w:numFmt w:val="bullet"/>
+      <w:lvlText w:val="o"/>
+      <w:lvlJc w:val="left"/>
+      <w:pPr>
+        <w:ind w:left="1080" w:hanging="360"/>
+      </w:pPr>
+      <w:rPr>
+        <w:rFonts w:ascii="Courier New" w:hAnsi="Courier New" w:cs="Courier New" w:hint="default"/>
+      </w:rPr>
+    </w:lvl>
+    <w:lvl w:ilvl="2" w:tplc="04090005" w:tentative="1">
+      <w:start w:val="1"/>
+      <w:numFmt w:val="bullet"/>
+      <w:lvlText w:val=""/>
+      <w:lvlJc w:val="left"/>
+      <w:pPr>
+        <w:ind w:left="1800" w:hanging="360"/>
+      </w:pPr>
+      <w:rPr>
+        <w:rFonts w:ascii="Wingdings" w:hAnsi="Wingdings" w:hint="default"/>
+      </w:rPr>
+    </w:lvl>
+    <w:lvl w:ilvl="3" w:tplc="04090001" w:tentative="1">
+      <w:start w:val="1"/>
+      <w:numFmt w:val="bullet"/>
+      <w:lvlText w:val=""/>
+      <w:lvlJc w:val="left"/>
+      <w:pPr>
+        <w:ind w:left="2520" w:hanging="360"/>
+      </w:pPr>
+      <w:rPr>
+        <w:rFonts w:ascii="Symbol" w:hAnsi="Symbol" w:hint="default"/>
+      </w:rPr>
+    </w:lvl>
+    <w:lvl w:ilvl="4" w:tplc="04090003" w:tentative="1">
+      <w:start w:val="1"/>
+      <w:numFmt w:val="bullet"/>
+      <w:lvlText w:val="o"/>
+      <w:lvlJc w:val="left"/>
+      <w:pPr>
+        <w:ind w:left="3240" w:hanging="360"/>
+      </w:pPr>
+      <w:rPr>
+        <w:rFonts w:ascii="Courier New" w:hAnsi="Courier New" w:cs="Courier New" w:hint="default"/>
+      </w:rPr>
+    </w:lvl>
+    <w:lvl w:ilvl="5" w:tplc="04090005" w:tentative="1">
+      <w:start w:val="1"/>
+      <w:numFmt w:val="bullet"/>
+      <w:lvlText w:val=""/>
+      <w:lvlJc w:val="left"/>
+      <w:pPr>
+        <w:ind w:left="3960" w:hanging="360"/>
+      </w:pPr>
+      <w:rPr>
+        <w:rFonts w:ascii="Wingdings" w:hAnsi="Wingdings" w:hint="default"/>
+      </w:rPr>
+    </w:lvl>
+    <w:lvl w:ilvl="6" w:tplc="04090001" w:tentative="1">
+      <w:start w:val="1"/>
+      <w:numFmt w:val="bullet"/>
+      <w:lvlText w:val=""/>
+      <w:lvlJc w:val="left"/>
+      <w:pPr>
+        <w:ind w:left="4680" w:hanging="360"/>
+      </w:pPr>
+      <w:rPr>
+        <w:rFonts w:ascii="Symbol" w:hAnsi="Symbol" w:hint="default"/>
+      </w:rPr>
+    </w:lvl>
+    <w:lvl w:ilvl="7" w:tplc="04090003" w:tentative="1">
+      <w:start w:val="1"/>
+      <w:numFmt w:val="bullet"/>
+      <w:lvlText w:val="o"/>
+      <w:lvlJc w:val="left"/>
+      <w:pPr>
+        <w:ind w:left="5400" w:hanging="360"/>
+      </w:pPr>
+      <w:rPr>
+        <w:rFonts w:ascii="Courier New" w:hAnsi="Courier New" w:cs="Courier New" w:hint="default"/>
+      </w:rPr>
+    </w:lvl>
+    <w:lvl w:ilvl="8" w:tplc="04090005" w:tentative="1">
+      <w:start w:val="1"/>
+      <w:numFmt w:val="bullet"/>
+      <w:lvlText w:val=""/>
+      <w:lvlJc w:val="left"/>
+      <w:pPr>
+        <w:ind w:left="6120" w:hanging="360"/>
+      </w:pPr>
+      <w:rPr>
+        <w:rFonts w:ascii="Wingdings" w:hAnsi="Wingdings" w:hint="default"/>
+      </w:rPr>
+    </w:lvl>
+  </w:abstractNum>
+  <w:abstractNum w:abstractNumId="16" w15:restartNumberingAfterBreak="0">
     <w:nsid w:val="7D8B11E1"/>
     <w:multiLevelType w:val="hybridMultilevel"/>
     <w:tmpl w:val="30CECD98"/>
@@ -2433,7 +2815,7 @@
     <w:abstractNumId w:val="12"/>
   </w:num>
   <w:num w:numId="2">
-    <w:abstractNumId w:val="15"/>
+    <w:abstractNumId w:val="16"/>
   </w:num>
   <w:num w:numId="3">
     <w:abstractNumId w:val="14"/>
@@ -2477,11 +2859,14 @@
   <w:num w:numId="16">
     <w:abstractNumId w:val="11"/>
   </w:num>
+  <w:num w:numId="17">
+    <w:abstractNumId w:val="15"/>
+  </w:num>
 </w:numbering>
 </file>
 
 <file path=word/people.xml><?xml version="1.0" encoding="utf-8"?>
-<w15:people xmlns:wpc="http://schemas.microsoft.com/office/word/2010/wordprocessingCanvas" xmlns:mo="http://schemas.microsoft.com/office/mac/office/2008/main" xmlns:mc="http://schemas.openxmlformats.org/markup-compatibility/2006" xmlns:mv="urn:schemas-microsoft-com:mac:vml" xmlns:o="urn:schemas-microsoft-com:office:office" xmlns:r="http://schemas.openxmlformats.org/officeDocument/2006/relationships" xmlns:m="http://schemas.openxmlformats.org/officeDocument/2006/math" xmlns:v="urn:schemas-microsoft-com:vml" xmlns:wp14="http://schemas.microsoft.com/office/word/2010/wordprocessingDrawing" xmlns:wp="http://schemas.openxmlformats.org/drawingml/2006/wordprocessingDrawing" xmlns:w10="urn:schemas-microsoft-com:office:word" xmlns:w="http://schemas.openxmlformats.org/wordprocessingml/2006/main" xmlns:w14="http://schemas.microsoft.com/office/word/2010/wordml" xmlns:w15="http://schemas.microsoft.com/office/word/2012/wordml" xmlns:wpg="http://schemas.microsoft.com/office/word/2010/wordprocessingGroup" xmlns:wpi="http://schemas.microsoft.com/office/word/2010/wordprocessingInk" xmlns:wne="http://schemas.microsoft.com/office/word/2006/wordml" xmlns:wps="http://schemas.microsoft.com/office/word/2010/wordprocessingShape" mc:Ignorable="w14 w15 wp14">
+<w15:people xmlns:wpc="http://schemas.microsoft.com/office/word/2010/wordprocessingCanvas" xmlns:cx="http://schemas.microsoft.com/office/drawing/2014/chartex" xmlns:cx1="http://schemas.microsoft.com/office/drawing/2015/9/8/chartex" xmlns:cx2="http://schemas.microsoft.com/office/drawing/2015/10/21/chartex" xmlns:cx3="http://schemas.microsoft.com/office/drawing/2016/5/9/chartex" xmlns:cx4="http://schemas.microsoft.com/office/drawing/2016/5/10/chartex" xmlns:cx5="http://schemas.microsoft.com/office/drawing/2016/5/11/chartex" xmlns:mc="http://schemas.openxmlformats.org/markup-compatibility/2006" xmlns:o="urn:schemas-microsoft-com:office:office" xmlns:r="http://schemas.openxmlformats.org/officeDocument/2006/relationships" xmlns:m="http://schemas.openxmlformats.org/officeDocument/2006/math" xmlns:v="urn:schemas-microsoft-com:vml" xmlns:wp14="http://schemas.microsoft.com/office/word/2010/wordprocessingDrawing" xmlns:wp="http://schemas.openxmlformats.org/drawingml/2006/wordprocessingDrawing" xmlns:w10="urn:schemas-microsoft-com:office:word" xmlns:w="http://schemas.openxmlformats.org/wordprocessingml/2006/main" xmlns:w14="http://schemas.microsoft.com/office/word/2010/wordml" xmlns:w15="http://schemas.microsoft.com/office/word/2012/wordml" xmlns:w16se="http://schemas.microsoft.com/office/word/2015/wordml/symex" xmlns:wpg="http://schemas.microsoft.com/office/word/2010/wordprocessingGroup" xmlns:wpi="http://schemas.microsoft.com/office/word/2010/wordprocessingInk" xmlns:wne="http://schemas.microsoft.com/office/word/2006/wordml" xmlns:wps="http://schemas.microsoft.com/office/word/2010/wordprocessingShape" mc:Ignorable="w14 w15 w16se wp14">
   <w15:person w15:author="Bill Hass">
     <w15:presenceInfo w15:providerId="None" w15:userId="Bill Hass"/>
   </w15:person>
@@ -2489,7 +2874,7 @@
 </file>
 
 <file path=word/styles.xml><?xml version="1.0" encoding="utf-8"?>
-<w:styles xmlns:mc="http://schemas.openxmlformats.org/markup-compatibility/2006" xmlns:r="http://schemas.openxmlformats.org/officeDocument/2006/relationships" xmlns:w="http://schemas.openxmlformats.org/wordprocessingml/2006/main" xmlns:w14="http://schemas.microsoft.com/office/word/2010/wordml" xmlns:w15="http://schemas.microsoft.com/office/word/2012/wordml" mc:Ignorable="w14 w15">
+<w:styles xmlns:mc="http://schemas.openxmlformats.org/markup-compatibility/2006" xmlns:r="http://schemas.openxmlformats.org/officeDocument/2006/relationships" xmlns:w="http://schemas.openxmlformats.org/wordprocessingml/2006/main" xmlns:w14="http://schemas.microsoft.com/office/word/2010/wordml" xmlns:w15="http://schemas.microsoft.com/office/word/2012/wordml" xmlns:w16se="http://schemas.microsoft.com/office/word/2015/wordml/symex" mc:Ignorable="w14 w15 w16se">
   <w:docDefaults>
     <w:rPrDefault>
       <w:rPr>
@@ -2505,7 +2890,7 @@
       </w:pPr>
     </w:pPrDefault>
   </w:docDefaults>
-  <w:latentStyles w:defLockedState="0" w:defUIPriority="99" w:defSemiHidden="0" w:defUnhideWhenUsed="0" w:defQFormat="0" w:count="382">
+  <w:latentStyles w:defLockedState="0" w:defUIPriority="99" w:defSemiHidden="0" w:defUnhideWhenUsed="0" w:defQFormat="0" w:count="374">
     <w:lsdException w:name="Normal" w:uiPriority="0" w:qFormat="1"/>
     <w:lsdException w:name="heading 1" w:uiPriority="9" w:qFormat="1"/>
     <w:lsdException w:name="heading 2" w:semiHidden="1" w:uiPriority="9" w:unhideWhenUsed="1" w:qFormat="1"/>
@@ -3617,7 +4002,6 @@
       <w:spacing w:before="0" w:after="0" w:line="240" w:lineRule="auto"/>
     </w:pPr>
     <w:tblPr>
-      <w:tblInd w:w="0" w:type="dxa"/>
       <w:tblBorders>
         <w:top w:val="single" w:sz="4" w:space="0" w:color="auto"/>
         <w:left w:val="single" w:sz="4" w:space="0" w:color="auto"/>
@@ -3626,12 +4010,6 @@
         <w:insideH w:val="single" w:sz="4" w:space="0" w:color="auto"/>
         <w:insideV w:val="single" w:sz="4" w:space="0" w:color="auto"/>
       </w:tblBorders>
-      <w:tblCellMar>
-        <w:top w:w="0" w:type="dxa"/>
-        <w:left w:w="108" w:type="dxa"/>
-        <w:bottom w:w="0" w:type="dxa"/>
-        <w:right w:w="108" w:type="dxa"/>
-      </w:tblCellMar>
     </w:tblPr>
   </w:style>
   <w:style w:type="paragraph" w:customStyle="1" w:styleId="Heading1Numbered">
@@ -3814,6 +4192,2594 @@
     </w:rPr>
   </w:style>
 </w:styles>
+</file>
+
+<file path=word/diagrams/colors1.xml><?xml version="1.0" encoding="utf-8"?>
+<dgm:colorsDef xmlns:dgm="http://schemas.openxmlformats.org/drawingml/2006/diagram" xmlns:a="http://schemas.openxmlformats.org/drawingml/2006/main" uniqueId="urn:microsoft.com/office/officeart/2005/8/colors/accent0_2">
+  <dgm:title val=""/>
+  <dgm:desc val=""/>
+  <dgm:catLst>
+    <dgm:cat type="mainScheme" pri="10200"/>
+  </dgm:catLst>
+  <dgm:styleLbl name="node0">
+    <dgm:fillClrLst meth="repeat">
+      <a:schemeClr val="lt1"/>
+    </dgm:fillClrLst>
+    <dgm:linClrLst meth="repeat">
+      <a:schemeClr val="dk2">
+        <a:shade val="80000"/>
+      </a:schemeClr>
+    </dgm:linClrLst>
+    <dgm:effectClrLst/>
+    <dgm:txLinClrLst/>
+    <dgm:txFillClrLst meth="repeat">
+      <a:schemeClr val="dk2"/>
+    </dgm:txFillClrLst>
+    <dgm:txEffectClrLst/>
+  </dgm:styleLbl>
+  <dgm:styleLbl name="node1">
+    <dgm:fillClrLst meth="repeat">
+      <a:schemeClr val="lt1"/>
+    </dgm:fillClrLst>
+    <dgm:linClrLst meth="repeat">
+      <a:schemeClr val="dk2">
+        <a:shade val="80000"/>
+      </a:schemeClr>
+    </dgm:linClrLst>
+    <dgm:effectClrLst/>
+    <dgm:txLinClrLst/>
+    <dgm:txFillClrLst meth="repeat">
+      <a:schemeClr val="dk2"/>
+    </dgm:txFillClrLst>
+    <dgm:txEffectClrLst/>
+  </dgm:styleLbl>
+  <dgm:styleLbl name="alignNode1">
+    <dgm:fillClrLst meth="repeat">
+      <a:schemeClr val="lt1"/>
+    </dgm:fillClrLst>
+    <dgm:linClrLst meth="repeat">
+      <a:schemeClr val="dk2">
+        <a:shade val="80000"/>
+      </a:schemeClr>
+    </dgm:linClrLst>
+    <dgm:effectClrLst/>
+    <dgm:txLinClrLst/>
+    <dgm:txFillClrLst meth="repeat">
+      <a:schemeClr val="dk2"/>
+    </dgm:txFillClrLst>
+    <dgm:txEffectClrLst/>
+  </dgm:styleLbl>
+  <dgm:styleLbl name="lnNode1">
+    <dgm:fillClrLst meth="repeat">
+      <a:schemeClr val="lt1"/>
+    </dgm:fillClrLst>
+    <dgm:linClrLst meth="repeat">
+      <a:schemeClr val="dk2">
+        <a:shade val="80000"/>
+      </a:schemeClr>
+    </dgm:linClrLst>
+    <dgm:effectClrLst/>
+    <dgm:txLinClrLst/>
+    <dgm:txFillClrLst meth="repeat">
+      <a:schemeClr val="dk2"/>
+    </dgm:txFillClrLst>
+    <dgm:txEffectClrLst/>
+  </dgm:styleLbl>
+  <dgm:styleLbl name="vennNode1">
+    <dgm:fillClrLst meth="repeat">
+      <a:schemeClr val="lt1">
+        <a:alpha val="50000"/>
+      </a:schemeClr>
+    </dgm:fillClrLst>
+    <dgm:linClrLst meth="repeat">
+      <a:schemeClr val="dk2">
+        <a:shade val="80000"/>
+      </a:schemeClr>
+    </dgm:linClrLst>
+    <dgm:effectClrLst/>
+    <dgm:txLinClrLst/>
+    <dgm:txFillClrLst/>
+    <dgm:txEffectClrLst/>
+  </dgm:styleLbl>
+  <dgm:styleLbl name="node2">
+    <dgm:fillClrLst meth="repeat">
+      <a:schemeClr val="lt1"/>
+    </dgm:fillClrLst>
+    <dgm:linClrLst meth="repeat">
+      <a:schemeClr val="dk2">
+        <a:shade val="80000"/>
+      </a:schemeClr>
+    </dgm:linClrLst>
+    <dgm:effectClrLst/>
+    <dgm:txLinClrLst/>
+    <dgm:txFillClrLst meth="repeat">
+      <a:schemeClr val="dk2"/>
+    </dgm:txFillClrLst>
+    <dgm:txEffectClrLst/>
+  </dgm:styleLbl>
+  <dgm:styleLbl name="node3">
+    <dgm:fillClrLst meth="repeat">
+      <a:schemeClr val="lt1"/>
+    </dgm:fillClrLst>
+    <dgm:linClrLst meth="repeat">
+      <a:schemeClr val="dk2">
+        <a:shade val="80000"/>
+      </a:schemeClr>
+    </dgm:linClrLst>
+    <dgm:effectClrLst/>
+    <dgm:txLinClrLst/>
+    <dgm:txFillClrLst meth="repeat">
+      <a:schemeClr val="dk2"/>
+    </dgm:txFillClrLst>
+    <dgm:txEffectClrLst/>
+  </dgm:styleLbl>
+  <dgm:styleLbl name="node4">
+    <dgm:fillClrLst meth="repeat">
+      <a:schemeClr val="lt1"/>
+    </dgm:fillClrLst>
+    <dgm:linClrLst meth="repeat">
+      <a:schemeClr val="dk2">
+        <a:shade val="80000"/>
+      </a:schemeClr>
+    </dgm:linClrLst>
+    <dgm:effectClrLst/>
+    <dgm:txLinClrLst/>
+    <dgm:txFillClrLst meth="repeat">
+      <a:schemeClr val="dk2"/>
+    </dgm:txFillClrLst>
+    <dgm:txEffectClrLst/>
+  </dgm:styleLbl>
+  <dgm:styleLbl name="fgImgPlace1">
+    <dgm:fillClrLst meth="repeat">
+      <a:schemeClr val="dk2">
+        <a:tint val="40000"/>
+      </a:schemeClr>
+    </dgm:fillClrLst>
+    <dgm:linClrLst meth="repeat">
+      <a:schemeClr val="dk2">
+        <a:shade val="80000"/>
+      </a:schemeClr>
+    </dgm:linClrLst>
+    <dgm:effectClrLst/>
+    <dgm:txLinClrLst/>
+    <dgm:txFillClrLst meth="repeat">
+      <a:schemeClr val="lt1"/>
+    </dgm:txFillClrLst>
+    <dgm:txEffectClrLst/>
+  </dgm:styleLbl>
+  <dgm:styleLbl name="alignImgPlace1">
+    <dgm:fillClrLst meth="repeat">
+      <a:schemeClr val="dk2">
+        <a:tint val="40000"/>
+      </a:schemeClr>
+    </dgm:fillClrLst>
+    <dgm:linClrLst meth="repeat">
+      <a:schemeClr val="dk2">
+        <a:shade val="80000"/>
+      </a:schemeClr>
+    </dgm:linClrLst>
+    <dgm:effectClrLst/>
+    <dgm:txLinClrLst/>
+    <dgm:txFillClrLst meth="repeat">
+      <a:schemeClr val="lt1"/>
+    </dgm:txFillClrLst>
+    <dgm:txEffectClrLst/>
+  </dgm:styleLbl>
+  <dgm:styleLbl name="bgImgPlace1">
+    <dgm:fillClrLst meth="repeat">
+      <a:schemeClr val="dk2">
+        <a:tint val="40000"/>
+      </a:schemeClr>
+    </dgm:fillClrLst>
+    <dgm:linClrLst meth="repeat">
+      <a:schemeClr val="dk2">
+        <a:shade val="80000"/>
+      </a:schemeClr>
+    </dgm:linClrLst>
+    <dgm:effectClrLst/>
+    <dgm:txLinClrLst/>
+    <dgm:txFillClrLst meth="repeat">
+      <a:schemeClr val="lt1"/>
+    </dgm:txFillClrLst>
+    <dgm:txEffectClrLst/>
+  </dgm:styleLbl>
+  <dgm:styleLbl name="sibTrans2D1">
+    <dgm:fillClrLst meth="repeat">
+      <a:schemeClr val="dk2">
+        <a:tint val="60000"/>
+      </a:schemeClr>
+    </dgm:fillClrLst>
+    <dgm:linClrLst meth="repeat">
+      <a:schemeClr val="dk2">
+        <a:tint val="60000"/>
+      </a:schemeClr>
+    </dgm:linClrLst>
+    <dgm:effectClrLst/>
+    <dgm:txLinClrLst/>
+    <dgm:txFillClrLst meth="repeat">
+      <a:schemeClr val="dk2"/>
+    </dgm:txFillClrLst>
+    <dgm:txEffectClrLst/>
+  </dgm:styleLbl>
+  <dgm:styleLbl name="fgSibTrans2D1">
+    <dgm:fillClrLst meth="repeat">
+      <a:schemeClr val="dk2">
+        <a:tint val="60000"/>
+      </a:schemeClr>
+    </dgm:fillClrLst>
+    <dgm:linClrLst meth="repeat">
+      <a:schemeClr val="dk2">
+        <a:tint val="60000"/>
+      </a:schemeClr>
+    </dgm:linClrLst>
+    <dgm:effectClrLst/>
+    <dgm:txLinClrLst/>
+    <dgm:txFillClrLst meth="repeat">
+      <a:schemeClr val="dk2"/>
+    </dgm:txFillClrLst>
+    <dgm:txEffectClrLst/>
+  </dgm:styleLbl>
+  <dgm:styleLbl name="bgSibTrans2D1">
+    <dgm:fillClrLst meth="repeat">
+      <a:schemeClr val="dk2">
+        <a:tint val="60000"/>
+      </a:schemeClr>
+    </dgm:fillClrLst>
+    <dgm:linClrLst meth="repeat">
+      <a:schemeClr val="dk2">
+        <a:tint val="60000"/>
+      </a:schemeClr>
+    </dgm:linClrLst>
+    <dgm:effectClrLst/>
+    <dgm:txLinClrLst/>
+    <dgm:txFillClrLst meth="repeat">
+      <a:schemeClr val="dk2"/>
+    </dgm:txFillClrLst>
+    <dgm:txEffectClrLst/>
+  </dgm:styleLbl>
+  <dgm:styleLbl name="sibTrans1D1">
+    <dgm:fillClrLst meth="repeat">
+      <a:schemeClr val="dk2"/>
+    </dgm:fillClrLst>
+    <dgm:linClrLst meth="repeat">
+      <a:schemeClr val="dk2"/>
+    </dgm:linClrLst>
+    <dgm:effectClrLst/>
+    <dgm:txLinClrLst/>
+    <dgm:txFillClrLst meth="repeat">
+      <a:schemeClr val="tx1"/>
+    </dgm:txFillClrLst>
+    <dgm:txEffectClrLst/>
+  </dgm:styleLbl>
+  <dgm:styleLbl name="callout">
+    <dgm:fillClrLst meth="repeat">
+      <a:schemeClr val="dk2"/>
+    </dgm:fillClrLst>
+    <dgm:linClrLst meth="repeat">
+      <a:schemeClr val="dk2"/>
+    </dgm:linClrLst>
+    <dgm:effectClrLst/>
+    <dgm:txLinClrLst/>
+    <dgm:txFillClrLst meth="repeat">
+      <a:schemeClr val="tx1"/>
+    </dgm:txFillClrLst>
+    <dgm:txEffectClrLst/>
+  </dgm:styleLbl>
+  <dgm:styleLbl name="asst0">
+    <dgm:fillClrLst meth="repeat">
+      <a:schemeClr val="lt1"/>
+    </dgm:fillClrLst>
+    <dgm:linClrLst meth="repeat">
+      <a:schemeClr val="dk2">
+        <a:shade val="80000"/>
+      </a:schemeClr>
+    </dgm:linClrLst>
+    <dgm:effectClrLst/>
+    <dgm:txLinClrLst/>
+    <dgm:txFillClrLst meth="repeat">
+      <a:schemeClr val="dk2"/>
+    </dgm:txFillClrLst>
+    <dgm:txEffectClrLst/>
+  </dgm:styleLbl>
+  <dgm:styleLbl name="asst1">
+    <dgm:fillClrLst meth="repeat">
+      <a:schemeClr val="lt1"/>
+    </dgm:fillClrLst>
+    <dgm:linClrLst meth="repeat">
+      <a:schemeClr val="dk2">
+        <a:shade val="80000"/>
+      </a:schemeClr>
+    </dgm:linClrLst>
+    <dgm:effectClrLst/>
+    <dgm:txLinClrLst/>
+    <dgm:txFillClrLst meth="repeat">
+      <a:schemeClr val="dk2"/>
+    </dgm:txFillClrLst>
+    <dgm:txEffectClrLst/>
+  </dgm:styleLbl>
+  <dgm:styleLbl name="asst2">
+    <dgm:fillClrLst meth="repeat">
+      <a:schemeClr val="lt1"/>
+    </dgm:fillClrLst>
+    <dgm:linClrLst meth="repeat">
+      <a:schemeClr val="dk2">
+        <a:shade val="80000"/>
+      </a:schemeClr>
+    </dgm:linClrLst>
+    <dgm:effectClrLst/>
+    <dgm:txLinClrLst/>
+    <dgm:txFillClrLst meth="repeat">
+      <a:schemeClr val="dk2"/>
+    </dgm:txFillClrLst>
+    <dgm:txEffectClrLst/>
+  </dgm:styleLbl>
+  <dgm:styleLbl name="asst3">
+    <dgm:fillClrLst meth="repeat">
+      <a:schemeClr val="lt1"/>
+    </dgm:fillClrLst>
+    <dgm:linClrLst meth="repeat">
+      <a:schemeClr val="dk2">
+        <a:shade val="80000"/>
+      </a:schemeClr>
+    </dgm:linClrLst>
+    <dgm:effectClrLst/>
+    <dgm:txLinClrLst/>
+    <dgm:txFillClrLst meth="repeat">
+      <a:schemeClr val="dk2"/>
+    </dgm:txFillClrLst>
+    <dgm:txEffectClrLst/>
+  </dgm:styleLbl>
+  <dgm:styleLbl name="asst4">
+    <dgm:fillClrLst meth="repeat">
+      <a:schemeClr val="lt1"/>
+    </dgm:fillClrLst>
+    <dgm:linClrLst meth="repeat">
+      <a:schemeClr val="dk2">
+        <a:shade val="80000"/>
+      </a:schemeClr>
+    </dgm:linClrLst>
+    <dgm:effectClrLst/>
+    <dgm:txLinClrLst/>
+    <dgm:txFillClrLst meth="repeat">
+      <a:schemeClr val="dk2"/>
+    </dgm:txFillClrLst>
+    <dgm:txEffectClrLst/>
+  </dgm:styleLbl>
+  <dgm:styleLbl name="parChTrans2D1">
+    <dgm:fillClrLst meth="repeat">
+      <a:schemeClr val="dk2">
+        <a:tint val="60000"/>
+      </a:schemeClr>
+    </dgm:fillClrLst>
+    <dgm:linClrLst meth="repeat">
+      <a:schemeClr val="dk2">
+        <a:tint val="60000"/>
+      </a:schemeClr>
+    </dgm:linClrLst>
+    <dgm:effectClrLst/>
+    <dgm:txLinClrLst/>
+    <dgm:txFillClrLst/>
+    <dgm:txEffectClrLst/>
+  </dgm:styleLbl>
+  <dgm:styleLbl name="parChTrans2D2">
+    <dgm:fillClrLst meth="repeat">
+      <a:schemeClr val="dk2"/>
+    </dgm:fillClrLst>
+    <dgm:linClrLst meth="repeat">
+      <a:schemeClr val="dk2"/>
+    </dgm:linClrLst>
+    <dgm:effectClrLst/>
+    <dgm:txLinClrLst/>
+    <dgm:txFillClrLst/>
+    <dgm:txEffectClrLst/>
+  </dgm:styleLbl>
+  <dgm:styleLbl name="parChTrans2D3">
+    <dgm:fillClrLst meth="repeat">
+      <a:schemeClr val="dk2"/>
+    </dgm:fillClrLst>
+    <dgm:linClrLst meth="repeat">
+      <a:schemeClr val="dk2"/>
+    </dgm:linClrLst>
+    <dgm:effectClrLst/>
+    <dgm:txLinClrLst/>
+    <dgm:txFillClrLst/>
+    <dgm:txEffectClrLst/>
+  </dgm:styleLbl>
+  <dgm:styleLbl name="parChTrans2D4">
+    <dgm:fillClrLst meth="repeat">
+      <a:schemeClr val="dk2"/>
+    </dgm:fillClrLst>
+    <dgm:linClrLst meth="repeat">
+      <a:schemeClr val="dk2"/>
+    </dgm:linClrLst>
+    <dgm:effectClrLst/>
+    <dgm:txLinClrLst/>
+    <dgm:txFillClrLst meth="repeat">
+      <a:schemeClr val="lt1"/>
+    </dgm:txFillClrLst>
+    <dgm:txEffectClrLst/>
+  </dgm:styleLbl>
+  <dgm:styleLbl name="parChTrans1D1">
+    <dgm:fillClrLst meth="repeat">
+      <a:schemeClr val="dk2"/>
+    </dgm:fillClrLst>
+    <dgm:linClrLst meth="repeat">
+      <a:schemeClr val="dk2">
+        <a:shade val="60000"/>
+      </a:schemeClr>
+    </dgm:linClrLst>
+    <dgm:effectClrLst/>
+    <dgm:txLinClrLst/>
+    <dgm:txFillClrLst meth="repeat">
+      <a:schemeClr val="tx1"/>
+    </dgm:txFillClrLst>
+    <dgm:txEffectClrLst/>
+  </dgm:styleLbl>
+  <dgm:styleLbl name="parChTrans1D2">
+    <dgm:fillClrLst meth="repeat">
+      <a:schemeClr val="dk2"/>
+    </dgm:fillClrLst>
+    <dgm:linClrLst meth="repeat">
+      <a:schemeClr val="dk2">
+        <a:shade val="60000"/>
+      </a:schemeClr>
+    </dgm:linClrLst>
+    <dgm:effectClrLst/>
+    <dgm:txLinClrLst/>
+    <dgm:txFillClrLst meth="repeat">
+      <a:schemeClr val="tx1"/>
+    </dgm:txFillClrLst>
+    <dgm:txEffectClrLst/>
+  </dgm:styleLbl>
+  <dgm:styleLbl name="parChTrans1D3">
+    <dgm:fillClrLst meth="repeat">
+      <a:schemeClr val="dk2"/>
+    </dgm:fillClrLst>
+    <dgm:linClrLst meth="repeat">
+      <a:schemeClr val="dk2">
+        <a:shade val="80000"/>
+      </a:schemeClr>
+    </dgm:linClrLst>
+    <dgm:effectClrLst/>
+    <dgm:txLinClrLst/>
+    <dgm:txFillClrLst meth="repeat">
+      <a:schemeClr val="tx1"/>
+    </dgm:txFillClrLst>
+    <dgm:txEffectClrLst/>
+  </dgm:styleLbl>
+  <dgm:styleLbl name="parChTrans1D4">
+    <dgm:fillClrLst meth="repeat">
+      <a:schemeClr val="dk2"/>
+    </dgm:fillClrLst>
+    <dgm:linClrLst meth="repeat">
+      <a:schemeClr val="dk2">
+        <a:shade val="80000"/>
+      </a:schemeClr>
+    </dgm:linClrLst>
+    <dgm:effectClrLst/>
+    <dgm:txLinClrLst/>
+    <dgm:txFillClrLst meth="repeat">
+      <a:schemeClr val="tx1"/>
+    </dgm:txFillClrLst>
+    <dgm:txEffectClrLst/>
+  </dgm:styleLbl>
+  <dgm:styleLbl name="fgAcc1">
+    <dgm:fillClrLst meth="repeat">
+      <a:schemeClr val="dk2">
+        <a:alpha val="90000"/>
+        <a:tint val="40000"/>
+      </a:schemeClr>
+    </dgm:fillClrLst>
+    <dgm:linClrLst meth="repeat">
+      <a:schemeClr val="dk2"/>
+    </dgm:linClrLst>
+    <dgm:effectClrLst/>
+    <dgm:txLinClrLst/>
+    <dgm:txFillClrLst meth="repeat">
+      <a:schemeClr val="dk2"/>
+    </dgm:txFillClrLst>
+    <dgm:txEffectClrLst/>
+  </dgm:styleLbl>
+  <dgm:styleLbl name="conFgAcc1">
+    <dgm:fillClrLst meth="repeat">
+      <a:schemeClr val="dk2">
+        <a:alpha val="90000"/>
+        <a:tint val="40000"/>
+      </a:schemeClr>
+    </dgm:fillClrLst>
+    <dgm:linClrLst meth="repeat">
+      <a:schemeClr val="dk2"/>
+    </dgm:linClrLst>
+    <dgm:effectClrLst/>
+    <dgm:txLinClrLst/>
+    <dgm:txFillClrLst meth="repeat">
+      <a:schemeClr val="dk2"/>
+    </dgm:txFillClrLst>
+    <dgm:txEffectClrLst/>
+  </dgm:styleLbl>
+  <dgm:styleLbl name="alignAcc1">
+    <dgm:fillClrLst meth="repeat">
+      <a:schemeClr val="dk2">
+        <a:alpha val="90000"/>
+        <a:tint val="40000"/>
+      </a:schemeClr>
+    </dgm:fillClrLst>
+    <dgm:linClrLst meth="repeat">
+      <a:schemeClr val="dk2"/>
+    </dgm:linClrLst>
+    <dgm:effectClrLst/>
+    <dgm:txLinClrLst/>
+    <dgm:txFillClrLst meth="repeat">
+      <a:schemeClr val="dk2"/>
+    </dgm:txFillClrLst>
+    <dgm:txEffectClrLst/>
+  </dgm:styleLbl>
+  <dgm:styleLbl name="trAlignAcc1">
+    <dgm:fillClrLst meth="repeat">
+      <a:schemeClr val="dk2">
+        <a:alpha val="40000"/>
+        <a:tint val="40000"/>
+      </a:schemeClr>
+    </dgm:fillClrLst>
+    <dgm:linClrLst meth="repeat">
+      <a:schemeClr val="dk2"/>
+    </dgm:linClrLst>
+    <dgm:effectClrLst/>
+    <dgm:txLinClrLst/>
+    <dgm:txFillClrLst meth="repeat">
+      <a:schemeClr val="dk2"/>
+    </dgm:txFillClrLst>
+    <dgm:txEffectClrLst/>
+  </dgm:styleLbl>
+  <dgm:styleLbl name="bgAcc1">
+    <dgm:fillClrLst meth="repeat">
+      <a:schemeClr val="dk2">
+        <a:alpha val="90000"/>
+        <a:tint val="40000"/>
+      </a:schemeClr>
+    </dgm:fillClrLst>
+    <dgm:linClrLst meth="repeat">
+      <a:schemeClr val="dk2"/>
+    </dgm:linClrLst>
+    <dgm:effectClrLst/>
+    <dgm:txLinClrLst/>
+    <dgm:txFillClrLst meth="repeat">
+      <a:schemeClr val="dk2"/>
+    </dgm:txFillClrLst>
+    <dgm:txEffectClrLst/>
+  </dgm:styleLbl>
+  <dgm:styleLbl name="solidFgAcc1">
+    <dgm:fillClrLst meth="repeat">
+      <a:schemeClr val="lt1"/>
+    </dgm:fillClrLst>
+    <dgm:linClrLst meth="repeat">
+      <a:schemeClr val="dk2"/>
+    </dgm:linClrLst>
+    <dgm:effectClrLst/>
+    <dgm:txLinClrLst/>
+    <dgm:txFillClrLst meth="repeat">
+      <a:schemeClr val="dk2"/>
+    </dgm:txFillClrLst>
+    <dgm:txEffectClrLst/>
+  </dgm:styleLbl>
+  <dgm:styleLbl name="solidAlignAcc1">
+    <dgm:fillClrLst meth="repeat">
+      <a:schemeClr val="lt1"/>
+    </dgm:fillClrLst>
+    <dgm:linClrLst meth="repeat">
+      <a:schemeClr val="dk2"/>
+    </dgm:linClrLst>
+    <dgm:effectClrLst/>
+    <dgm:txLinClrLst/>
+    <dgm:txFillClrLst meth="repeat">
+      <a:schemeClr val="dk2"/>
+    </dgm:txFillClrLst>
+    <dgm:txEffectClrLst/>
+  </dgm:styleLbl>
+  <dgm:styleLbl name="solidBgAcc1">
+    <dgm:fillClrLst meth="repeat">
+      <a:schemeClr val="lt1"/>
+    </dgm:fillClrLst>
+    <dgm:linClrLst meth="repeat">
+      <a:schemeClr val="dk2"/>
+    </dgm:linClrLst>
+    <dgm:effectClrLst/>
+    <dgm:txLinClrLst/>
+    <dgm:txFillClrLst meth="repeat">
+      <a:schemeClr val="dk2"/>
+    </dgm:txFillClrLst>
+    <dgm:txEffectClrLst/>
+  </dgm:styleLbl>
+  <dgm:styleLbl name="fgAccFollowNode1">
+    <dgm:fillClrLst meth="repeat">
+      <a:schemeClr val="lt1">
+        <a:alpha val="90000"/>
+        <a:tint val="40000"/>
+      </a:schemeClr>
+    </dgm:fillClrLst>
+    <dgm:linClrLst meth="repeat">
+      <a:schemeClr val="dk2">
+        <a:alpha val="90000"/>
+      </a:schemeClr>
+    </dgm:linClrLst>
+    <dgm:effectClrLst/>
+    <dgm:txLinClrLst/>
+    <dgm:txFillClrLst meth="repeat">
+      <a:schemeClr val="dk2"/>
+    </dgm:txFillClrLst>
+    <dgm:txEffectClrLst/>
+  </dgm:styleLbl>
+  <dgm:styleLbl name="alignAccFollowNode1">
+    <dgm:fillClrLst meth="repeat">
+      <a:schemeClr val="lt1">
+        <a:alpha val="90000"/>
+        <a:tint val="40000"/>
+      </a:schemeClr>
+    </dgm:fillClrLst>
+    <dgm:linClrLst meth="repeat">
+      <a:schemeClr val="dk2">
+        <a:alpha val="90000"/>
+      </a:schemeClr>
+    </dgm:linClrLst>
+    <dgm:effectClrLst/>
+    <dgm:txLinClrLst/>
+    <dgm:txFillClrLst meth="repeat">
+      <a:schemeClr val="dk2"/>
+    </dgm:txFillClrLst>
+    <dgm:txEffectClrLst/>
+  </dgm:styleLbl>
+  <dgm:styleLbl name="bgAccFollowNode1">
+    <dgm:fillClrLst meth="repeat">
+      <a:schemeClr val="lt1">
+        <a:alpha val="90000"/>
+        <a:tint val="40000"/>
+      </a:schemeClr>
+    </dgm:fillClrLst>
+    <dgm:linClrLst meth="repeat">
+      <a:schemeClr val="dk2">
+        <a:alpha val="90000"/>
+      </a:schemeClr>
+    </dgm:linClrLst>
+    <dgm:effectClrLst/>
+    <dgm:txLinClrLst/>
+    <dgm:txFillClrLst meth="repeat">
+      <a:schemeClr val="dk2"/>
+    </dgm:txFillClrLst>
+    <dgm:txEffectClrLst/>
+  </dgm:styleLbl>
+  <dgm:styleLbl name="fgAcc0">
+    <dgm:fillClrLst meth="repeat">
+      <a:schemeClr val="dk2">
+        <a:alpha val="90000"/>
+        <a:tint val="40000"/>
+      </a:schemeClr>
+    </dgm:fillClrLst>
+    <dgm:linClrLst meth="repeat">
+      <a:schemeClr val="dk2"/>
+    </dgm:linClrLst>
+    <dgm:effectClrLst/>
+    <dgm:txLinClrLst/>
+    <dgm:txFillClrLst meth="repeat">
+      <a:schemeClr val="dk2"/>
+    </dgm:txFillClrLst>
+    <dgm:txEffectClrLst/>
+  </dgm:styleLbl>
+  <dgm:styleLbl name="fgAcc2">
+    <dgm:fillClrLst meth="repeat">
+      <a:schemeClr val="dk2">
+        <a:alpha val="90000"/>
+        <a:tint val="40000"/>
+      </a:schemeClr>
+    </dgm:fillClrLst>
+    <dgm:linClrLst meth="repeat">
+      <a:schemeClr val="dk2"/>
+    </dgm:linClrLst>
+    <dgm:effectClrLst/>
+    <dgm:txLinClrLst/>
+    <dgm:txFillClrLst meth="repeat">
+      <a:schemeClr val="dk2"/>
+    </dgm:txFillClrLst>
+    <dgm:txEffectClrLst/>
+  </dgm:styleLbl>
+  <dgm:styleLbl name="fgAcc3">
+    <dgm:fillClrLst meth="repeat">
+      <a:schemeClr val="dk2">
+        <a:alpha val="90000"/>
+        <a:tint val="40000"/>
+      </a:schemeClr>
+    </dgm:fillClrLst>
+    <dgm:linClrLst meth="repeat">
+      <a:schemeClr val="dk2"/>
+    </dgm:linClrLst>
+    <dgm:effectClrLst/>
+    <dgm:txLinClrLst/>
+    <dgm:txFillClrLst meth="repeat">
+      <a:schemeClr val="dk2"/>
+    </dgm:txFillClrLst>
+    <dgm:txEffectClrLst/>
+  </dgm:styleLbl>
+  <dgm:styleLbl name="fgAcc4">
+    <dgm:fillClrLst meth="repeat">
+      <a:schemeClr val="dk2">
+        <a:alpha val="90000"/>
+        <a:tint val="40000"/>
+      </a:schemeClr>
+    </dgm:fillClrLst>
+    <dgm:linClrLst meth="repeat">
+      <a:schemeClr val="dk2"/>
+    </dgm:linClrLst>
+    <dgm:effectClrLst/>
+    <dgm:txLinClrLst/>
+    <dgm:txFillClrLst meth="repeat">
+      <a:schemeClr val="dk2"/>
+    </dgm:txFillClrLst>
+    <dgm:txEffectClrLst/>
+  </dgm:styleLbl>
+  <dgm:styleLbl name="bgShp">
+    <dgm:fillClrLst meth="repeat">
+      <a:schemeClr val="dk2">
+        <a:tint val="40000"/>
+      </a:schemeClr>
+    </dgm:fillClrLst>
+    <dgm:linClrLst meth="repeat">
+      <a:schemeClr val="dk2"/>
+    </dgm:linClrLst>
+    <dgm:effectClrLst/>
+    <dgm:txLinClrLst/>
+    <dgm:txFillClrLst meth="repeat">
+      <a:schemeClr val="dk1"/>
+    </dgm:txFillClrLst>
+    <dgm:txEffectClrLst/>
+  </dgm:styleLbl>
+  <dgm:styleLbl name="dkBgShp">
+    <dgm:fillClrLst meth="repeat">
+      <a:schemeClr val="dk2">
+        <a:shade val="80000"/>
+      </a:schemeClr>
+    </dgm:fillClrLst>
+    <dgm:linClrLst meth="repeat">
+      <a:schemeClr val="dk2"/>
+    </dgm:linClrLst>
+    <dgm:effectClrLst/>
+    <dgm:txLinClrLst/>
+    <dgm:txFillClrLst meth="repeat">
+      <a:schemeClr val="lt2"/>
+    </dgm:txFillClrLst>
+    <dgm:txEffectClrLst/>
+  </dgm:styleLbl>
+  <dgm:styleLbl name="trBgShp">
+    <dgm:fillClrLst meth="repeat">
+      <a:schemeClr val="dk2">
+        <a:tint val="50000"/>
+        <a:alpha val="40000"/>
+      </a:schemeClr>
+    </dgm:fillClrLst>
+    <dgm:linClrLst meth="repeat">
+      <a:schemeClr val="dk2"/>
+    </dgm:linClrLst>
+    <dgm:effectClrLst/>
+    <dgm:txLinClrLst/>
+    <dgm:txFillClrLst meth="repeat">
+      <a:schemeClr val="lt2"/>
+    </dgm:txFillClrLst>
+    <dgm:txEffectClrLst/>
+  </dgm:styleLbl>
+  <dgm:styleLbl name="fgShp">
+    <dgm:fillClrLst meth="repeat">
+      <a:schemeClr val="dk2">
+        <a:tint val="60000"/>
+      </a:schemeClr>
+    </dgm:fillClrLst>
+    <dgm:linClrLst meth="repeat">
+      <a:schemeClr val="lt1"/>
+    </dgm:linClrLst>
+    <dgm:effectClrLst/>
+    <dgm:txLinClrLst/>
+    <dgm:txFillClrLst meth="repeat">
+      <a:schemeClr val="dk2"/>
+    </dgm:txFillClrLst>
+    <dgm:txEffectClrLst/>
+  </dgm:styleLbl>
+  <dgm:styleLbl name="revTx">
+    <dgm:fillClrLst meth="repeat">
+      <a:schemeClr val="lt1">
+        <a:alpha val="0"/>
+      </a:schemeClr>
+    </dgm:fillClrLst>
+    <dgm:linClrLst meth="repeat">
+      <a:schemeClr val="dk2">
+        <a:alpha val="0"/>
+      </a:schemeClr>
+    </dgm:linClrLst>
+    <dgm:effectClrLst/>
+    <dgm:txLinClrLst/>
+    <dgm:txFillClrLst meth="repeat">
+      <a:schemeClr val="tx1"/>
+    </dgm:txFillClrLst>
+    <dgm:txEffectClrLst/>
+  </dgm:styleLbl>
+</dgm:colorsDef>
+</file>
+
+<file path=word/diagrams/data1.xml><?xml version="1.0" encoding="utf-8"?>
+<dgm:dataModel xmlns:dgm="http://schemas.openxmlformats.org/drawingml/2006/diagram" xmlns:a="http://schemas.openxmlformats.org/drawingml/2006/main">
+  <dgm:ptLst>
+    <dgm:pt modelId="{0F23F270-4DB7-413D-A7CD-7F910F6F4675}" type="doc">
+      <dgm:prSet loTypeId="urn:microsoft.com/office/officeart/2005/8/layout/chevron1" loCatId="process" qsTypeId="urn:microsoft.com/office/officeart/2005/8/quickstyle/simple2" qsCatId="simple" csTypeId="urn:microsoft.com/office/officeart/2005/8/colors/accent0_2" csCatId="mainScheme" phldr="1"/>
+      <dgm:spPr/>
+    </dgm:pt>
+    <dgm:pt modelId="{2D173192-BE2A-49BD-B061-EDDBC10B6D55}">
+      <dgm:prSet phldrT="[Text]"/>
+      <dgm:spPr/>
+      <dgm:t>
+        <a:bodyPr/>
+        <a:lstStyle/>
+        <a:p>
+          <a:r>
+            <a:rPr lang="en-US">
+              <a:latin typeface="Arial Black" panose="020B0A04020102020204" pitchFamily="34" charset="0"/>
+            </a:rPr>
+            <a:t>Hardware Reverse Engineering</a:t>
+          </a:r>
+        </a:p>
+      </dgm:t>
+    </dgm:pt>
+    <dgm:pt modelId="{165E3FD8-E144-4EE0-A29F-60C54C958EA0}" type="parTrans" cxnId="{189CFEB3-219B-41E7-8CCB-681D53735D50}">
+      <dgm:prSet/>
+      <dgm:spPr/>
+      <dgm:t>
+        <a:bodyPr/>
+        <a:lstStyle/>
+        <a:p>
+          <a:endParaRPr lang="en-US"/>
+        </a:p>
+      </dgm:t>
+    </dgm:pt>
+    <dgm:pt modelId="{87A40F5C-2DD6-4843-9246-B4FC426F457C}" type="sibTrans" cxnId="{189CFEB3-219B-41E7-8CCB-681D53735D50}">
+      <dgm:prSet/>
+      <dgm:spPr/>
+      <dgm:t>
+        <a:bodyPr/>
+        <a:lstStyle/>
+        <a:p>
+          <a:endParaRPr lang="en-US"/>
+        </a:p>
+      </dgm:t>
+    </dgm:pt>
+    <dgm:pt modelId="{8D305E30-A9D5-4E64-94BF-4E3674C0DF0D}">
+      <dgm:prSet phldrT="[Text]"/>
+      <dgm:spPr/>
+      <dgm:t>
+        <a:bodyPr/>
+        <a:lstStyle/>
+        <a:p>
+          <a:r>
+            <a:rPr lang="en-US">
+              <a:latin typeface="Arial Black" panose="020B0A04020102020204" pitchFamily="34" charset="0"/>
+            </a:rPr>
+            <a:t>Software Reverse Engineering</a:t>
+          </a:r>
+        </a:p>
+      </dgm:t>
+    </dgm:pt>
+    <dgm:pt modelId="{38CB1ABA-EC64-4490-9218-0B8BCF97D27E}" type="parTrans" cxnId="{2897006F-A747-4801-A9E4-962C4CF331C5}">
+      <dgm:prSet/>
+      <dgm:spPr/>
+      <dgm:t>
+        <a:bodyPr/>
+        <a:lstStyle/>
+        <a:p>
+          <a:endParaRPr lang="en-US"/>
+        </a:p>
+      </dgm:t>
+    </dgm:pt>
+    <dgm:pt modelId="{747F2E9C-646E-4188-857E-51D5DA205E40}" type="sibTrans" cxnId="{2897006F-A747-4801-A9E4-962C4CF331C5}">
+      <dgm:prSet/>
+      <dgm:spPr/>
+      <dgm:t>
+        <a:bodyPr/>
+        <a:lstStyle/>
+        <a:p>
+          <a:endParaRPr lang="en-US"/>
+        </a:p>
+      </dgm:t>
+    </dgm:pt>
+    <dgm:pt modelId="{40DE6D7A-9341-447C-AB46-460FA73381FE}">
+      <dgm:prSet phldrT="[Text]"/>
+      <dgm:spPr/>
+      <dgm:t>
+        <a:bodyPr/>
+        <a:lstStyle/>
+        <a:p>
+          <a:r>
+            <a:rPr lang="en-US">
+              <a:latin typeface="Arial Black" panose="020B0A04020102020204" pitchFamily="34" charset="0"/>
+            </a:rPr>
+            <a:t>Exploitation</a:t>
+          </a:r>
+        </a:p>
+      </dgm:t>
+    </dgm:pt>
+    <dgm:pt modelId="{ED90FD5C-CC9A-499C-9D37-025C844AC79D}" type="parTrans" cxnId="{F0DB8662-0F3E-4B20-8A35-F113D5256F7E}">
+      <dgm:prSet/>
+      <dgm:spPr/>
+      <dgm:t>
+        <a:bodyPr/>
+        <a:lstStyle/>
+        <a:p>
+          <a:endParaRPr lang="en-US"/>
+        </a:p>
+      </dgm:t>
+    </dgm:pt>
+    <dgm:pt modelId="{1B4DF484-5777-46DE-A9F4-BDAB32C1A777}" type="sibTrans" cxnId="{F0DB8662-0F3E-4B20-8A35-F113D5256F7E}">
+      <dgm:prSet/>
+      <dgm:spPr/>
+      <dgm:t>
+        <a:bodyPr/>
+        <a:lstStyle/>
+        <a:p>
+          <a:endParaRPr lang="en-US"/>
+        </a:p>
+      </dgm:t>
+    </dgm:pt>
+    <dgm:pt modelId="{82A09891-91ED-4EC5-BE54-6A239B770D03}" type="pres">
+      <dgm:prSet presAssocID="{0F23F270-4DB7-413D-A7CD-7F910F6F4675}" presName="Name0" presStyleCnt="0">
+        <dgm:presLayoutVars>
+          <dgm:dir/>
+          <dgm:animLvl val="lvl"/>
+          <dgm:resizeHandles val="exact"/>
+        </dgm:presLayoutVars>
+      </dgm:prSet>
+      <dgm:spPr/>
+    </dgm:pt>
+    <dgm:pt modelId="{8000058F-7C0F-4614-B76B-379B50D2F456}" type="pres">
+      <dgm:prSet presAssocID="{2D173192-BE2A-49BD-B061-EDDBC10B6D55}" presName="parTxOnly" presStyleLbl="node1" presStyleIdx="0" presStyleCnt="3">
+        <dgm:presLayoutVars>
+          <dgm:chMax val="0"/>
+          <dgm:chPref val="0"/>
+          <dgm:bulletEnabled val="1"/>
+        </dgm:presLayoutVars>
+      </dgm:prSet>
+      <dgm:spPr/>
+    </dgm:pt>
+    <dgm:pt modelId="{C26E4368-173B-488E-8CA3-76D913685573}" type="pres">
+      <dgm:prSet presAssocID="{87A40F5C-2DD6-4843-9246-B4FC426F457C}" presName="parTxOnlySpace" presStyleCnt="0"/>
+      <dgm:spPr/>
+    </dgm:pt>
+    <dgm:pt modelId="{70316644-9CFF-4B37-B002-D69D7F8779B1}" type="pres">
+      <dgm:prSet presAssocID="{8D305E30-A9D5-4E64-94BF-4E3674C0DF0D}" presName="parTxOnly" presStyleLbl="node1" presStyleIdx="1" presStyleCnt="3">
+        <dgm:presLayoutVars>
+          <dgm:chMax val="0"/>
+          <dgm:chPref val="0"/>
+          <dgm:bulletEnabled val="1"/>
+        </dgm:presLayoutVars>
+      </dgm:prSet>
+      <dgm:spPr/>
+    </dgm:pt>
+    <dgm:pt modelId="{B8AD7AF4-462E-447A-8B5D-EDEE2EAF3544}" type="pres">
+      <dgm:prSet presAssocID="{747F2E9C-646E-4188-857E-51D5DA205E40}" presName="parTxOnlySpace" presStyleCnt="0"/>
+      <dgm:spPr/>
+    </dgm:pt>
+    <dgm:pt modelId="{7DE91062-BAA5-478F-9F0A-4DE7726AD1FA}" type="pres">
+      <dgm:prSet presAssocID="{40DE6D7A-9341-447C-AB46-460FA73381FE}" presName="parTxOnly" presStyleLbl="node1" presStyleIdx="2" presStyleCnt="3">
+        <dgm:presLayoutVars>
+          <dgm:chMax val="0"/>
+          <dgm:chPref val="0"/>
+          <dgm:bulletEnabled val="1"/>
+        </dgm:presLayoutVars>
+      </dgm:prSet>
+      <dgm:spPr/>
+    </dgm:pt>
+  </dgm:ptLst>
+  <dgm:cxnLst>
+    <dgm:cxn modelId="{C769A60F-D789-44E6-A532-121F7F69D146}" type="presOf" srcId="{8D305E30-A9D5-4E64-94BF-4E3674C0DF0D}" destId="{70316644-9CFF-4B37-B002-D69D7F8779B1}" srcOrd="0" destOrd="0" presId="urn:microsoft.com/office/officeart/2005/8/layout/chevron1"/>
+    <dgm:cxn modelId="{0EBA0931-1D3C-437C-9F3A-1A0C1114A21E}" type="presOf" srcId="{2D173192-BE2A-49BD-B061-EDDBC10B6D55}" destId="{8000058F-7C0F-4614-B76B-379B50D2F456}" srcOrd="0" destOrd="0" presId="urn:microsoft.com/office/officeart/2005/8/layout/chevron1"/>
+    <dgm:cxn modelId="{F0DB8662-0F3E-4B20-8A35-F113D5256F7E}" srcId="{0F23F270-4DB7-413D-A7CD-7F910F6F4675}" destId="{40DE6D7A-9341-447C-AB46-460FA73381FE}" srcOrd="2" destOrd="0" parTransId="{ED90FD5C-CC9A-499C-9D37-025C844AC79D}" sibTransId="{1B4DF484-5777-46DE-A9F4-BDAB32C1A777}"/>
+    <dgm:cxn modelId="{2897006F-A747-4801-A9E4-962C4CF331C5}" srcId="{0F23F270-4DB7-413D-A7CD-7F910F6F4675}" destId="{8D305E30-A9D5-4E64-94BF-4E3674C0DF0D}" srcOrd="1" destOrd="0" parTransId="{38CB1ABA-EC64-4490-9218-0B8BCF97D27E}" sibTransId="{747F2E9C-646E-4188-857E-51D5DA205E40}"/>
+    <dgm:cxn modelId="{5A8D4754-4E98-4DAD-9526-4537047FDDDD}" type="presOf" srcId="{0F23F270-4DB7-413D-A7CD-7F910F6F4675}" destId="{82A09891-91ED-4EC5-BE54-6A239B770D03}" srcOrd="0" destOrd="0" presId="urn:microsoft.com/office/officeart/2005/8/layout/chevron1"/>
+    <dgm:cxn modelId="{189CFEB3-219B-41E7-8CCB-681D53735D50}" srcId="{0F23F270-4DB7-413D-A7CD-7F910F6F4675}" destId="{2D173192-BE2A-49BD-B061-EDDBC10B6D55}" srcOrd="0" destOrd="0" parTransId="{165E3FD8-E144-4EE0-A29F-60C54C958EA0}" sibTransId="{87A40F5C-2DD6-4843-9246-B4FC426F457C}"/>
+    <dgm:cxn modelId="{2B2941BA-E2F6-49BB-81F3-07CEEBCA38C0}" type="presOf" srcId="{40DE6D7A-9341-447C-AB46-460FA73381FE}" destId="{7DE91062-BAA5-478F-9F0A-4DE7726AD1FA}" srcOrd="0" destOrd="0" presId="urn:microsoft.com/office/officeart/2005/8/layout/chevron1"/>
+    <dgm:cxn modelId="{BDBFF12A-5207-4D99-94FB-1C2787D67803}" type="presParOf" srcId="{82A09891-91ED-4EC5-BE54-6A239B770D03}" destId="{8000058F-7C0F-4614-B76B-379B50D2F456}" srcOrd="0" destOrd="0" presId="urn:microsoft.com/office/officeart/2005/8/layout/chevron1"/>
+    <dgm:cxn modelId="{E15ECE4D-D8D2-4BCF-97DE-12E57AF82D91}" type="presParOf" srcId="{82A09891-91ED-4EC5-BE54-6A239B770D03}" destId="{C26E4368-173B-488E-8CA3-76D913685573}" srcOrd="1" destOrd="0" presId="urn:microsoft.com/office/officeart/2005/8/layout/chevron1"/>
+    <dgm:cxn modelId="{A2EB5D61-B935-49D2-9B2C-0EB2AF5F9FD8}" type="presParOf" srcId="{82A09891-91ED-4EC5-BE54-6A239B770D03}" destId="{70316644-9CFF-4B37-B002-D69D7F8779B1}" srcOrd="2" destOrd="0" presId="urn:microsoft.com/office/officeart/2005/8/layout/chevron1"/>
+    <dgm:cxn modelId="{ACD0967E-D1E0-477E-816B-FADEA68F4B5F}" type="presParOf" srcId="{82A09891-91ED-4EC5-BE54-6A239B770D03}" destId="{B8AD7AF4-462E-447A-8B5D-EDEE2EAF3544}" srcOrd="3" destOrd="0" presId="urn:microsoft.com/office/officeart/2005/8/layout/chevron1"/>
+    <dgm:cxn modelId="{229A3F68-166E-4D16-AA5A-135EA31604E4}" type="presParOf" srcId="{82A09891-91ED-4EC5-BE54-6A239B770D03}" destId="{7DE91062-BAA5-478F-9F0A-4DE7726AD1FA}" srcOrd="4" destOrd="0" presId="urn:microsoft.com/office/officeart/2005/8/layout/chevron1"/>
+  </dgm:cxnLst>
+  <dgm:bg/>
+  <dgm:whole/>
+  <dgm:extLst>
+    <a:ext uri="http://schemas.microsoft.com/office/drawing/2008/diagram">
+      <dsp:dataModelExt xmlns:dsp="http://schemas.microsoft.com/office/drawing/2008/diagram" relId="rId13" minVer="http://schemas.openxmlformats.org/drawingml/2006/diagram"/>
+    </a:ext>
+  </dgm:extLst>
+</dgm:dataModel>
+</file>
+
+<file path=word/diagrams/drawing1.xml><?xml version="1.0" encoding="utf-8"?>
+<dsp:drawing xmlns:dgm="http://schemas.openxmlformats.org/drawingml/2006/diagram" xmlns:dsp="http://schemas.microsoft.com/office/drawing/2008/diagram" xmlns:a="http://schemas.openxmlformats.org/drawingml/2006/main">
+  <dsp:spTree>
+    <dsp:nvGrpSpPr>
+      <dsp:cNvPr id="0" name=""/>
+      <dsp:cNvGrpSpPr/>
+    </dsp:nvGrpSpPr>
+    <dsp:grpSpPr/>
+    <dsp:sp modelId="{8000058F-7C0F-4614-B76B-379B50D2F456}">
+      <dsp:nvSpPr>
+        <dsp:cNvPr id="0" name=""/>
+        <dsp:cNvSpPr/>
+      </dsp:nvSpPr>
+      <dsp:spPr>
+        <a:xfrm>
+          <a:off x="1607" y="0"/>
+          <a:ext cx="1958280" cy="600075"/>
+        </a:xfrm>
+        <a:prstGeom prst="chevron">
+          <a:avLst/>
+        </a:prstGeom>
+        <a:solidFill>
+          <a:schemeClr val="lt1">
+            <a:hueOff val="0"/>
+            <a:satOff val="0"/>
+            <a:lumOff val="0"/>
+            <a:alphaOff val="0"/>
+          </a:schemeClr>
+        </a:solidFill>
+        <a:ln w="38100" cap="flat" cmpd="sng" algn="ctr">
+          <a:solidFill>
+            <a:schemeClr val="dk2">
+              <a:shade val="80000"/>
+              <a:hueOff val="0"/>
+              <a:satOff val="0"/>
+              <a:lumOff val="0"/>
+              <a:alphaOff val="0"/>
+            </a:schemeClr>
+          </a:solidFill>
+          <a:prstDash val="solid"/>
+        </a:ln>
+        <a:effectLst>
+          <a:outerShdw blurRad="40000" dist="20000" dir="5400000" rotWithShape="0">
+            <a:srgbClr val="000000">
+              <a:alpha val="38000"/>
+            </a:srgbClr>
+          </a:outerShdw>
+        </a:effectLst>
+      </dsp:spPr>
+      <dsp:style>
+        <a:lnRef idx="3">
+          <a:scrgbClr r="0" g="0" b="0"/>
+        </a:lnRef>
+        <a:fillRef idx="1">
+          <a:scrgbClr r="0" g="0" b="0"/>
+        </a:fillRef>
+        <a:effectRef idx="1">
+          <a:scrgbClr r="0" g="0" b="0"/>
+        </a:effectRef>
+        <a:fontRef idx="minor">
+          <a:schemeClr val="lt1"/>
+        </a:fontRef>
+      </dsp:style>
+      <dsp:txBody>
+        <a:bodyPr spcFirstLastPara="0" vert="horz" wrap="square" lIns="44006" tIns="14669" rIns="14669" bIns="14669" numCol="1" spcCol="1270" anchor="ctr" anchorCtr="0">
+          <a:noAutofit/>
+        </a:bodyPr>
+        <a:lstStyle/>
+        <a:p>
+          <a:pPr marL="0" lvl="0" indent="0" algn="ctr" defTabSz="488950">
+            <a:lnSpc>
+              <a:spcPct val="90000"/>
+            </a:lnSpc>
+            <a:spcBef>
+              <a:spcPct val="0"/>
+            </a:spcBef>
+            <a:spcAft>
+              <a:spcPct val="35000"/>
+            </a:spcAft>
+            <a:buNone/>
+          </a:pPr>
+          <a:r>
+            <a:rPr lang="en-US" sz="1100" kern="1200">
+              <a:latin typeface="Arial Black" panose="020B0A04020102020204" pitchFamily="34" charset="0"/>
+            </a:rPr>
+            <a:t>Hardware Reverse Engineering</a:t>
+          </a:r>
+        </a:p>
+      </dsp:txBody>
+      <dsp:txXfrm>
+        <a:off x="301645" y="0"/>
+        <a:ext cx="1358205" cy="600075"/>
+      </dsp:txXfrm>
+    </dsp:sp>
+    <dsp:sp modelId="{70316644-9CFF-4B37-B002-D69D7F8779B1}">
+      <dsp:nvSpPr>
+        <dsp:cNvPr id="0" name=""/>
+        <dsp:cNvSpPr/>
+      </dsp:nvSpPr>
+      <dsp:spPr>
+        <a:xfrm>
+          <a:off x="1764059" y="0"/>
+          <a:ext cx="1958280" cy="600075"/>
+        </a:xfrm>
+        <a:prstGeom prst="chevron">
+          <a:avLst/>
+        </a:prstGeom>
+        <a:solidFill>
+          <a:schemeClr val="lt1">
+            <a:hueOff val="0"/>
+            <a:satOff val="0"/>
+            <a:lumOff val="0"/>
+            <a:alphaOff val="0"/>
+          </a:schemeClr>
+        </a:solidFill>
+        <a:ln w="38100" cap="flat" cmpd="sng" algn="ctr">
+          <a:solidFill>
+            <a:schemeClr val="dk2">
+              <a:shade val="80000"/>
+              <a:hueOff val="0"/>
+              <a:satOff val="0"/>
+              <a:lumOff val="0"/>
+              <a:alphaOff val="0"/>
+            </a:schemeClr>
+          </a:solidFill>
+          <a:prstDash val="solid"/>
+        </a:ln>
+        <a:effectLst>
+          <a:outerShdw blurRad="40000" dist="20000" dir="5400000" rotWithShape="0">
+            <a:srgbClr val="000000">
+              <a:alpha val="38000"/>
+            </a:srgbClr>
+          </a:outerShdw>
+        </a:effectLst>
+      </dsp:spPr>
+      <dsp:style>
+        <a:lnRef idx="3">
+          <a:scrgbClr r="0" g="0" b="0"/>
+        </a:lnRef>
+        <a:fillRef idx="1">
+          <a:scrgbClr r="0" g="0" b="0"/>
+        </a:fillRef>
+        <a:effectRef idx="1">
+          <a:scrgbClr r="0" g="0" b="0"/>
+        </a:effectRef>
+        <a:fontRef idx="minor">
+          <a:schemeClr val="lt1"/>
+        </a:fontRef>
+      </dsp:style>
+      <dsp:txBody>
+        <a:bodyPr spcFirstLastPara="0" vert="horz" wrap="square" lIns="44006" tIns="14669" rIns="14669" bIns="14669" numCol="1" spcCol="1270" anchor="ctr" anchorCtr="0">
+          <a:noAutofit/>
+        </a:bodyPr>
+        <a:lstStyle/>
+        <a:p>
+          <a:pPr marL="0" lvl="0" indent="0" algn="ctr" defTabSz="488950">
+            <a:lnSpc>
+              <a:spcPct val="90000"/>
+            </a:lnSpc>
+            <a:spcBef>
+              <a:spcPct val="0"/>
+            </a:spcBef>
+            <a:spcAft>
+              <a:spcPct val="35000"/>
+            </a:spcAft>
+            <a:buNone/>
+          </a:pPr>
+          <a:r>
+            <a:rPr lang="en-US" sz="1100" kern="1200">
+              <a:latin typeface="Arial Black" panose="020B0A04020102020204" pitchFamily="34" charset="0"/>
+            </a:rPr>
+            <a:t>Software Reverse Engineering</a:t>
+          </a:r>
+        </a:p>
+      </dsp:txBody>
+      <dsp:txXfrm>
+        <a:off x="2064097" y="0"/>
+        <a:ext cx="1358205" cy="600075"/>
+      </dsp:txXfrm>
+    </dsp:sp>
+    <dsp:sp modelId="{7DE91062-BAA5-478F-9F0A-4DE7726AD1FA}">
+      <dsp:nvSpPr>
+        <dsp:cNvPr id="0" name=""/>
+        <dsp:cNvSpPr/>
+      </dsp:nvSpPr>
+      <dsp:spPr>
+        <a:xfrm>
+          <a:off x="3526512" y="0"/>
+          <a:ext cx="1958280" cy="600075"/>
+        </a:xfrm>
+        <a:prstGeom prst="chevron">
+          <a:avLst/>
+        </a:prstGeom>
+        <a:solidFill>
+          <a:schemeClr val="lt1">
+            <a:hueOff val="0"/>
+            <a:satOff val="0"/>
+            <a:lumOff val="0"/>
+            <a:alphaOff val="0"/>
+          </a:schemeClr>
+        </a:solidFill>
+        <a:ln w="38100" cap="flat" cmpd="sng" algn="ctr">
+          <a:solidFill>
+            <a:schemeClr val="dk2">
+              <a:shade val="80000"/>
+              <a:hueOff val="0"/>
+              <a:satOff val="0"/>
+              <a:lumOff val="0"/>
+              <a:alphaOff val="0"/>
+            </a:schemeClr>
+          </a:solidFill>
+          <a:prstDash val="solid"/>
+        </a:ln>
+        <a:effectLst>
+          <a:outerShdw blurRad="40000" dist="20000" dir="5400000" rotWithShape="0">
+            <a:srgbClr val="000000">
+              <a:alpha val="38000"/>
+            </a:srgbClr>
+          </a:outerShdw>
+        </a:effectLst>
+      </dsp:spPr>
+      <dsp:style>
+        <a:lnRef idx="3">
+          <a:scrgbClr r="0" g="0" b="0"/>
+        </a:lnRef>
+        <a:fillRef idx="1">
+          <a:scrgbClr r="0" g="0" b="0"/>
+        </a:fillRef>
+        <a:effectRef idx="1">
+          <a:scrgbClr r="0" g="0" b="0"/>
+        </a:effectRef>
+        <a:fontRef idx="minor">
+          <a:schemeClr val="lt1"/>
+        </a:fontRef>
+      </dsp:style>
+      <dsp:txBody>
+        <a:bodyPr spcFirstLastPara="0" vert="horz" wrap="square" lIns="44006" tIns="14669" rIns="14669" bIns="14669" numCol="1" spcCol="1270" anchor="ctr" anchorCtr="0">
+          <a:noAutofit/>
+        </a:bodyPr>
+        <a:lstStyle/>
+        <a:p>
+          <a:pPr marL="0" lvl="0" indent="0" algn="ctr" defTabSz="488950">
+            <a:lnSpc>
+              <a:spcPct val="90000"/>
+            </a:lnSpc>
+            <a:spcBef>
+              <a:spcPct val="0"/>
+            </a:spcBef>
+            <a:spcAft>
+              <a:spcPct val="35000"/>
+            </a:spcAft>
+            <a:buNone/>
+          </a:pPr>
+          <a:r>
+            <a:rPr lang="en-US" sz="1100" kern="1200">
+              <a:latin typeface="Arial Black" panose="020B0A04020102020204" pitchFamily="34" charset="0"/>
+            </a:rPr>
+            <a:t>Exploitation</a:t>
+          </a:r>
+        </a:p>
+      </dsp:txBody>
+      <dsp:txXfrm>
+        <a:off x="3826550" y="0"/>
+        <a:ext cx="1358205" cy="600075"/>
+      </dsp:txXfrm>
+    </dsp:sp>
+  </dsp:spTree>
+</dsp:drawing>
+</file>
+
+<file path=word/diagrams/layout1.xml><?xml version="1.0" encoding="utf-8"?>
+<dgm:layoutDef xmlns:dgm="http://schemas.openxmlformats.org/drawingml/2006/diagram" xmlns:a="http://schemas.openxmlformats.org/drawingml/2006/main" uniqueId="urn:microsoft.com/office/officeart/2005/8/layout/chevron1">
+  <dgm:title val=""/>
+  <dgm:desc val=""/>
+  <dgm:catLst>
+    <dgm:cat type="process" pri="9000"/>
+  </dgm:catLst>
+  <dgm:sampData useDef="1">
+    <dgm:dataModel>
+      <dgm:ptLst/>
+      <dgm:bg/>
+      <dgm:whole/>
+    </dgm:dataModel>
+  </dgm:sampData>
+  <dgm:styleData>
+    <dgm:dataModel>
+      <dgm:ptLst>
+        <dgm:pt modelId="0" type="doc"/>
+        <dgm:pt modelId="1"/>
+        <dgm:pt modelId="2"/>
+      </dgm:ptLst>
+      <dgm:cxnLst>
+        <dgm:cxn modelId="3" srcId="0" destId="1" srcOrd="0" destOrd="0"/>
+        <dgm:cxn modelId="4" srcId="0" destId="2" srcOrd="1" destOrd="0"/>
+      </dgm:cxnLst>
+      <dgm:bg/>
+      <dgm:whole/>
+    </dgm:dataModel>
+  </dgm:styleData>
+  <dgm:clrData>
+    <dgm:dataModel>
+      <dgm:ptLst>
+        <dgm:pt modelId="0" type="doc"/>
+        <dgm:pt modelId="1"/>
+        <dgm:pt modelId="2"/>
+        <dgm:pt modelId="3"/>
+        <dgm:pt modelId="4"/>
+      </dgm:ptLst>
+      <dgm:cxnLst>
+        <dgm:cxn modelId="5" srcId="0" destId="1" srcOrd="0" destOrd="0"/>
+        <dgm:cxn modelId="6" srcId="0" destId="2" srcOrd="1" destOrd="0"/>
+        <dgm:cxn modelId="7" srcId="0" destId="3" srcOrd="2" destOrd="0"/>
+        <dgm:cxn modelId="8" srcId="0" destId="4" srcOrd="3" destOrd="0"/>
+      </dgm:cxnLst>
+      <dgm:bg/>
+      <dgm:whole/>
+    </dgm:dataModel>
+  </dgm:clrData>
+  <dgm:layoutNode name="Name0">
+    <dgm:varLst>
+      <dgm:dir/>
+      <dgm:animLvl val="lvl"/>
+      <dgm:resizeHandles val="exact"/>
+    </dgm:varLst>
+    <dgm:choose name="Name1">
+      <dgm:if name="Name2" func="var" arg="dir" op="equ" val="norm">
+        <dgm:alg type="lin"/>
+      </dgm:if>
+      <dgm:else name="Name3">
+        <dgm:alg type="lin">
+          <dgm:param type="linDir" val="fromR"/>
+        </dgm:alg>
+      </dgm:else>
+    </dgm:choose>
+    <dgm:shape xmlns:r="http://schemas.openxmlformats.org/officeDocument/2006/relationships" r:blip="">
+      <dgm:adjLst/>
+    </dgm:shape>
+    <dgm:presOf/>
+    <dgm:choose name="Name4">
+      <dgm:if name="Name5" axis="des" func="maxDepth" op="gte" val="2">
+        <dgm:constrLst>
+          <dgm:constr type="h" for="ch" forName="composite" refType="h"/>
+          <dgm:constr type="w" for="ch" forName="composite" refType="w"/>
+          <dgm:constr type="w" for="des" forName="parTx"/>
+          <dgm:constr type="h" for="des" forName="parTx" op="equ"/>
+          <dgm:constr type="w" for="des" forName="desTx"/>
+          <dgm:constr type="h" for="des" forName="desTx" op="equ"/>
+          <dgm:constr type="primFontSz" for="des" forName="parTx" val="65"/>
+          <dgm:constr type="secFontSz" for="des" forName="desTx" refType="primFontSz" refFor="des" refForName="parTx" op="equ"/>
+          <dgm:constr type="h" for="des" forName="parTx" refType="primFontSz" refFor="des" refForName="parTx" fact="1.5"/>
+          <dgm:constr type="h" for="des" forName="desTx" refType="primFontSz" refFor="des" refForName="parTx" fact="0.5"/>
+          <dgm:constr type="w" for="ch" forName="space" op="equ" val="-6"/>
+        </dgm:constrLst>
+        <dgm:ruleLst>
+          <dgm:rule type="w" for="ch" forName="composite" val="0" fact="NaN" max="NaN"/>
+          <dgm:rule type="primFontSz" for="des" forName="parTx" val="5" fact="NaN" max="NaN"/>
+        </dgm:ruleLst>
+        <dgm:forEach name="Name6" axis="ch" ptType="node">
+          <dgm:layoutNode name="composite">
+            <dgm:alg type="composite"/>
+            <dgm:shape xmlns:r="http://schemas.openxmlformats.org/officeDocument/2006/relationships" r:blip="">
+              <dgm:adjLst/>
+            </dgm:shape>
+            <dgm:presOf/>
+            <dgm:choose name="Name7">
+              <dgm:if name="Name8" func="var" arg="dir" op="equ" val="norm">
+                <dgm:constrLst>
+                  <dgm:constr type="l" for="ch" forName="parTx"/>
+                  <dgm:constr type="w" for="ch" forName="parTx" refType="w"/>
+                  <dgm:constr type="t" for="ch" forName="parTx"/>
+                  <dgm:constr type="l" for="ch" forName="desTx"/>
+                  <dgm:constr type="w" for="ch" forName="desTx" refType="w" refFor="ch" refForName="parTx" fact="0.8"/>
+                  <dgm:constr type="t" for="ch" forName="desTx" refType="h" refFor="ch" refForName="parTx" fact="1.125"/>
+                </dgm:constrLst>
+              </dgm:if>
+              <dgm:else name="Name9">
+                <dgm:constrLst>
+                  <dgm:constr type="l" for="ch" forName="parTx"/>
+                  <dgm:constr type="w" for="ch" forName="parTx" refType="w"/>
+                  <dgm:constr type="t" for="ch" forName="parTx"/>
+                  <dgm:constr type="l" for="ch" forName="desTx" refType="w" fact="0.2"/>
+                  <dgm:constr type="w" for="ch" forName="desTx" refType="w" refFor="ch" refForName="parTx" fact="0.8"/>
+                  <dgm:constr type="t" for="ch" forName="desTx" refType="h" refFor="ch" refForName="parTx" fact="1.125"/>
+                </dgm:constrLst>
+              </dgm:else>
+            </dgm:choose>
+            <dgm:ruleLst>
+              <dgm:rule type="h" val="INF" fact="NaN" max="NaN"/>
+            </dgm:ruleLst>
+            <dgm:layoutNode name="parTx">
+              <dgm:varLst>
+                <dgm:chMax val="0"/>
+                <dgm:chPref val="0"/>
+                <dgm:bulletEnabled val="1"/>
+              </dgm:varLst>
+              <dgm:alg type="tx"/>
+              <dgm:choose name="Name10">
+                <dgm:if name="Name11" func="var" arg="dir" op="equ" val="norm">
+                  <dgm:shape xmlns:r="http://schemas.openxmlformats.org/officeDocument/2006/relationships" type="chevron" r:blip="">
+                    <dgm:adjLst/>
+                  </dgm:shape>
+                </dgm:if>
+                <dgm:else name="Name12">
+                  <dgm:shape xmlns:r="http://schemas.openxmlformats.org/officeDocument/2006/relationships" rot="180" type="chevron" r:blip="">
+                    <dgm:adjLst/>
+                  </dgm:shape>
+                </dgm:else>
+              </dgm:choose>
+              <dgm:presOf axis="self" ptType="node"/>
+              <dgm:choose name="Name13">
+                <dgm:if name="Name14" func="var" arg="dir" op="equ" val="norm">
+                  <dgm:constrLst>
+                    <dgm:constr type="h" refType="w" op="lte" fact="0.4"/>
+                    <dgm:constr type="h"/>
+                    <dgm:constr type="tMarg" refType="primFontSz" fact="0.105"/>
+                    <dgm:constr type="bMarg" refType="primFontSz" fact="0.105"/>
+                    <dgm:constr type="lMarg" refType="primFontSz" fact="0.315"/>
+                    <dgm:constr type="rMarg" refType="primFontSz" fact="0.105"/>
+                  </dgm:constrLst>
+                </dgm:if>
+                <dgm:else name="Name15">
+                  <dgm:constrLst>
+                    <dgm:constr type="h" refType="w" op="lte" fact="0.4"/>
+                    <dgm:constr type="h"/>
+                    <dgm:constr type="tMarg" refType="primFontSz" fact="0.105"/>
+                    <dgm:constr type="bMarg" refType="primFontSz" fact="0.105"/>
+                    <dgm:constr type="lMarg" refType="primFontSz" fact="0.105"/>
+                    <dgm:constr type="rMarg" refType="primFontSz" fact="0.315"/>
+                  </dgm:constrLst>
+                </dgm:else>
+              </dgm:choose>
+              <dgm:ruleLst>
+                <dgm:rule type="h" val="INF" fact="NaN" max="NaN"/>
+              </dgm:ruleLst>
+            </dgm:layoutNode>
+            <dgm:layoutNode name="desTx" styleLbl="revTx">
+              <dgm:varLst>
+                <dgm:bulletEnabled val="1"/>
+              </dgm:varLst>
+              <dgm:alg type="tx">
+                <dgm:param type="stBulletLvl" val="1"/>
+              </dgm:alg>
+              <dgm:choose name="Name16">
+                <dgm:if name="Name17" axis="ch" ptType="node" func="cnt" op="gte" val="1">
+                  <dgm:shape xmlns:r="http://schemas.openxmlformats.org/officeDocument/2006/relationships" type="rect" r:blip="">
+                    <dgm:adjLst/>
+                  </dgm:shape>
+                </dgm:if>
+                <dgm:else name="Name18">
+                  <dgm:shape xmlns:r="http://schemas.openxmlformats.org/officeDocument/2006/relationships" type="rect" r:blip="" hideGeom="1">
+                    <dgm:adjLst/>
+                  </dgm:shape>
+                </dgm:else>
+              </dgm:choose>
+              <dgm:presOf axis="des" ptType="node"/>
+              <dgm:constrLst>
+                <dgm:constr type="secFontSz" val="65"/>
+                <dgm:constr type="primFontSz" refType="secFontSz"/>
+                <dgm:constr type="h"/>
+                <dgm:constr type="tMarg"/>
+                <dgm:constr type="bMarg"/>
+                <dgm:constr type="rMarg"/>
+                <dgm:constr type="lMarg"/>
+              </dgm:constrLst>
+              <dgm:ruleLst>
+                <dgm:rule type="h" val="INF" fact="NaN" max="NaN"/>
+              </dgm:ruleLst>
+            </dgm:layoutNode>
+          </dgm:layoutNode>
+          <dgm:forEach name="Name19" axis="followSib" ptType="sibTrans" cnt="1">
+            <dgm:layoutNode name="space">
+              <dgm:alg type="sp"/>
+              <dgm:shape xmlns:r="http://schemas.openxmlformats.org/officeDocument/2006/relationships" r:blip="">
+                <dgm:adjLst/>
+              </dgm:shape>
+              <dgm:presOf/>
+              <dgm:constrLst/>
+              <dgm:ruleLst/>
+            </dgm:layoutNode>
+          </dgm:forEach>
+        </dgm:forEach>
+      </dgm:if>
+      <dgm:else name="Name20">
+        <dgm:constrLst>
+          <dgm:constr type="w" for="ch" forName="parTxOnly" refType="w"/>
+          <dgm:constr type="h" for="des" forName="parTxOnly" op="equ"/>
+          <dgm:constr type="primFontSz" for="des" forName="parTxOnly" op="equ" val="65"/>
+          <dgm:constr type="w" for="ch" forName="parTxOnlySpace" refType="w" refFor="ch" refForName="parTxOnly" fact="-0.1"/>
+        </dgm:constrLst>
+        <dgm:ruleLst/>
+        <dgm:forEach name="Name21" axis="ch" ptType="node">
+          <dgm:layoutNode name="parTxOnly">
+            <dgm:varLst>
+              <dgm:chMax val="0"/>
+              <dgm:chPref val="0"/>
+              <dgm:bulletEnabled val="1"/>
+            </dgm:varLst>
+            <dgm:alg type="tx"/>
+            <dgm:choose name="Name22">
+              <dgm:if name="Name23" func="var" arg="dir" op="equ" val="norm">
+                <dgm:shape xmlns:r="http://schemas.openxmlformats.org/officeDocument/2006/relationships" type="chevron" r:blip="">
+                  <dgm:adjLst/>
+                </dgm:shape>
+              </dgm:if>
+              <dgm:else name="Name24">
+                <dgm:shape xmlns:r="http://schemas.openxmlformats.org/officeDocument/2006/relationships" rot="180" type="chevron" r:blip="">
+                  <dgm:adjLst/>
+                </dgm:shape>
+              </dgm:else>
+            </dgm:choose>
+            <dgm:presOf axis="self" ptType="node"/>
+            <dgm:choose name="Name25">
+              <dgm:if name="Name26" func="var" arg="dir" op="equ" val="norm">
+                <dgm:constrLst>
+                  <dgm:constr type="h" refType="w" op="equ" fact="0.4"/>
+                  <dgm:constr type="tMarg" refType="primFontSz" fact="0.105"/>
+                  <dgm:constr type="bMarg" refType="primFontSz" fact="0.105"/>
+                  <dgm:constr type="lMarg" refType="primFontSz" fact="0.315"/>
+                  <dgm:constr type="rMarg" refType="primFontSz" fact="0.105"/>
+                </dgm:constrLst>
+              </dgm:if>
+              <dgm:else name="Name27">
+                <dgm:constrLst>
+                  <dgm:constr type="h" refType="w" op="equ" fact="0.4"/>
+                  <dgm:constr type="tMarg" refType="primFontSz" fact="0.105"/>
+                  <dgm:constr type="bMarg" refType="primFontSz" fact="0.105"/>
+                  <dgm:constr type="lMarg" refType="primFontSz" fact="0.105"/>
+                  <dgm:constr type="rMarg" refType="primFontSz" fact="0.315"/>
+                </dgm:constrLst>
+              </dgm:else>
+            </dgm:choose>
+            <dgm:ruleLst>
+              <dgm:rule type="primFontSz" val="5" fact="NaN" max="NaN"/>
+            </dgm:ruleLst>
+          </dgm:layoutNode>
+          <dgm:forEach name="Name28" axis="followSib" ptType="sibTrans" cnt="1">
+            <dgm:layoutNode name="parTxOnlySpace">
+              <dgm:alg type="sp"/>
+              <dgm:shape xmlns:r="http://schemas.openxmlformats.org/officeDocument/2006/relationships" r:blip="">
+                <dgm:adjLst/>
+              </dgm:shape>
+              <dgm:presOf/>
+              <dgm:constrLst/>
+              <dgm:ruleLst/>
+            </dgm:layoutNode>
+          </dgm:forEach>
+        </dgm:forEach>
+      </dgm:else>
+    </dgm:choose>
+  </dgm:layoutNode>
+</dgm:layoutDef>
+</file>
+
+<file path=word/diagrams/quickStyle1.xml><?xml version="1.0" encoding="utf-8"?>
+<dgm:styleDef xmlns:dgm="http://schemas.openxmlformats.org/drawingml/2006/diagram" xmlns:a="http://schemas.openxmlformats.org/drawingml/2006/main" uniqueId="urn:microsoft.com/office/officeart/2005/8/quickstyle/simple2">
+  <dgm:title val=""/>
+  <dgm:desc val=""/>
+  <dgm:catLst>
+    <dgm:cat type="simple" pri="10200"/>
+  </dgm:catLst>
+  <dgm:scene3d>
+    <a:camera prst="orthographicFront"/>
+    <a:lightRig rig="threePt" dir="t"/>
+  </dgm:scene3d>
+  <dgm:styleLbl name="node0">
+    <dgm:scene3d>
+      <a:camera prst="orthographicFront"/>
+      <a:lightRig rig="threePt" dir="t"/>
+    </dgm:scene3d>
+    <dgm:sp3d/>
+    <dgm:txPr/>
+    <dgm:style>
+      <a:lnRef idx="3">
+        <a:scrgbClr r="0" g="0" b="0"/>
+      </a:lnRef>
+      <a:fillRef idx="1">
+        <a:scrgbClr r="0" g="0" b="0"/>
+      </a:fillRef>
+      <a:effectRef idx="1">
+        <a:scrgbClr r="0" g="0" b="0"/>
+      </a:effectRef>
+      <a:fontRef idx="minor">
+        <a:schemeClr val="lt1"/>
+      </a:fontRef>
+    </dgm:style>
+  </dgm:styleLbl>
+  <dgm:styleLbl name="lnNode1">
+    <dgm:scene3d>
+      <a:camera prst="orthographicFront"/>
+      <a:lightRig rig="threePt" dir="t"/>
+    </dgm:scene3d>
+    <dgm:sp3d/>
+    <dgm:txPr/>
+    <dgm:style>
+      <a:lnRef idx="3">
+        <a:scrgbClr r="0" g="0" b="0"/>
+      </a:lnRef>
+      <a:fillRef idx="1">
+        <a:scrgbClr r="0" g="0" b="0"/>
+      </a:fillRef>
+      <a:effectRef idx="1">
+        <a:scrgbClr r="0" g="0" b="0"/>
+      </a:effectRef>
+      <a:fontRef idx="minor">
+        <a:schemeClr val="lt1"/>
+      </a:fontRef>
+    </dgm:style>
+  </dgm:styleLbl>
+  <dgm:styleLbl name="vennNode1">
+    <dgm:scene3d>
+      <a:camera prst="orthographicFront"/>
+      <a:lightRig rig="threePt" dir="t"/>
+    </dgm:scene3d>
+    <dgm:sp3d/>
+    <dgm:txPr/>
+    <dgm:style>
+      <a:lnRef idx="3">
+        <a:scrgbClr r="0" g="0" b="0"/>
+      </a:lnRef>
+      <a:fillRef idx="1">
+        <a:scrgbClr r="0" g="0" b="0"/>
+      </a:fillRef>
+      <a:effectRef idx="0">
+        <a:scrgbClr r="0" g="0" b="0"/>
+      </a:effectRef>
+      <a:fontRef idx="minor">
+        <a:schemeClr val="tx1"/>
+      </a:fontRef>
+    </dgm:style>
+  </dgm:styleLbl>
+  <dgm:styleLbl name="alignNode1">
+    <dgm:scene3d>
+      <a:camera prst="orthographicFront"/>
+      <a:lightRig rig="threePt" dir="t"/>
+    </dgm:scene3d>
+    <dgm:sp3d/>
+    <dgm:txPr/>
+    <dgm:style>
+      <a:lnRef idx="2">
+        <a:scrgbClr r="0" g="0" b="0"/>
+      </a:lnRef>
+      <a:fillRef idx="1">
+        <a:scrgbClr r="0" g="0" b="0"/>
+      </a:fillRef>
+      <a:effectRef idx="1">
+        <a:scrgbClr r="0" g="0" b="0"/>
+      </a:effectRef>
+      <a:fontRef idx="minor">
+        <a:schemeClr val="lt1"/>
+      </a:fontRef>
+    </dgm:style>
+  </dgm:styleLbl>
+  <dgm:styleLbl name="node1">
+    <dgm:scene3d>
+      <a:camera prst="orthographicFront"/>
+      <a:lightRig rig="threePt" dir="t"/>
+    </dgm:scene3d>
+    <dgm:sp3d/>
+    <dgm:txPr/>
+    <dgm:style>
+      <a:lnRef idx="3">
+        <a:scrgbClr r="0" g="0" b="0"/>
+      </a:lnRef>
+      <a:fillRef idx="1">
+        <a:scrgbClr r="0" g="0" b="0"/>
+      </a:fillRef>
+      <a:effectRef idx="1">
+        <a:scrgbClr r="0" g="0" b="0"/>
+      </a:effectRef>
+      <a:fontRef idx="minor">
+        <a:schemeClr val="lt1"/>
+      </a:fontRef>
+    </dgm:style>
+  </dgm:styleLbl>
+  <dgm:styleLbl name="node2">
+    <dgm:scene3d>
+      <a:camera prst="orthographicFront"/>
+      <a:lightRig rig="threePt" dir="t"/>
+    </dgm:scene3d>
+    <dgm:sp3d/>
+    <dgm:txPr/>
+    <dgm:style>
+      <a:lnRef idx="3">
+        <a:scrgbClr r="0" g="0" b="0"/>
+      </a:lnRef>
+      <a:fillRef idx="1">
+        <a:scrgbClr r="0" g="0" b="0"/>
+      </a:fillRef>
+      <a:effectRef idx="1">
+        <a:scrgbClr r="0" g="0" b="0"/>
+      </a:effectRef>
+      <a:fontRef idx="minor">
+        <a:schemeClr val="lt1"/>
+      </a:fontRef>
+    </dgm:style>
+  </dgm:styleLbl>
+  <dgm:styleLbl name="node3">
+    <dgm:scene3d>
+      <a:camera prst="orthographicFront"/>
+      <a:lightRig rig="threePt" dir="t"/>
+    </dgm:scene3d>
+    <dgm:sp3d/>
+    <dgm:txPr/>
+    <dgm:style>
+      <a:lnRef idx="3">
+        <a:scrgbClr r="0" g="0" b="0"/>
+      </a:lnRef>
+      <a:fillRef idx="1">
+        <a:scrgbClr r="0" g="0" b="0"/>
+      </a:fillRef>
+      <a:effectRef idx="1">
+        <a:scrgbClr r="0" g="0" b="0"/>
+      </a:effectRef>
+      <a:fontRef idx="minor">
+        <a:schemeClr val="lt1"/>
+      </a:fontRef>
+    </dgm:style>
+  </dgm:styleLbl>
+  <dgm:styleLbl name="node4">
+    <dgm:scene3d>
+      <a:camera prst="orthographicFront"/>
+      <a:lightRig rig="threePt" dir="t"/>
+    </dgm:scene3d>
+    <dgm:sp3d/>
+    <dgm:txPr/>
+    <dgm:style>
+      <a:lnRef idx="3">
+        <a:scrgbClr r="0" g="0" b="0"/>
+      </a:lnRef>
+      <a:fillRef idx="1">
+        <a:scrgbClr r="0" g="0" b="0"/>
+      </a:fillRef>
+      <a:effectRef idx="1">
+        <a:scrgbClr r="0" g="0" b="0"/>
+      </a:effectRef>
+      <a:fontRef idx="minor">
+        <a:schemeClr val="lt1"/>
+      </a:fontRef>
+    </dgm:style>
+  </dgm:styleLbl>
+  <dgm:styleLbl name="fgImgPlace1">
+    <dgm:scene3d>
+      <a:camera prst="orthographicFront"/>
+      <a:lightRig rig="threePt" dir="t"/>
+    </dgm:scene3d>
+    <dgm:sp3d/>
+    <dgm:txPr/>
+    <dgm:style>
+      <a:lnRef idx="3">
+        <a:scrgbClr r="0" g="0" b="0"/>
+      </a:lnRef>
+      <a:fillRef idx="1">
+        <a:scrgbClr r="0" g="0" b="0"/>
+      </a:fillRef>
+      <a:effectRef idx="1">
+        <a:scrgbClr r="0" g="0" b="0"/>
+      </a:effectRef>
+      <a:fontRef idx="minor"/>
+    </dgm:style>
+  </dgm:styleLbl>
+  <dgm:styleLbl name="alignImgPlace1">
+    <dgm:scene3d>
+      <a:camera prst="orthographicFront"/>
+      <a:lightRig rig="threePt" dir="t"/>
+    </dgm:scene3d>
+    <dgm:sp3d/>
+    <dgm:txPr/>
+    <dgm:style>
+      <a:lnRef idx="3">
+        <a:scrgbClr r="0" g="0" b="0"/>
+      </a:lnRef>
+      <a:fillRef idx="1">
+        <a:scrgbClr r="0" g="0" b="0"/>
+      </a:fillRef>
+      <a:effectRef idx="1">
+        <a:scrgbClr r="0" g="0" b="0"/>
+      </a:effectRef>
+      <a:fontRef idx="minor"/>
+    </dgm:style>
+  </dgm:styleLbl>
+  <dgm:styleLbl name="bgImgPlace1">
+    <dgm:scene3d>
+      <a:camera prst="orthographicFront"/>
+      <a:lightRig rig="threePt" dir="t"/>
+    </dgm:scene3d>
+    <dgm:sp3d/>
+    <dgm:txPr/>
+    <dgm:style>
+      <a:lnRef idx="3">
+        <a:scrgbClr r="0" g="0" b="0"/>
+      </a:lnRef>
+      <a:fillRef idx="1">
+        <a:scrgbClr r="0" g="0" b="0"/>
+      </a:fillRef>
+      <a:effectRef idx="1">
+        <a:scrgbClr r="0" g="0" b="0"/>
+      </a:effectRef>
+      <a:fontRef idx="minor"/>
+    </dgm:style>
+  </dgm:styleLbl>
+  <dgm:styleLbl name="sibTrans2D1">
+    <dgm:scene3d>
+      <a:camera prst="orthographicFront"/>
+      <a:lightRig rig="threePt" dir="t"/>
+    </dgm:scene3d>
+    <dgm:sp3d/>
+    <dgm:txPr/>
+    <dgm:style>
+      <a:lnRef idx="0">
+        <a:scrgbClr r="0" g="0" b="0"/>
+      </a:lnRef>
+      <a:fillRef idx="1">
+        <a:scrgbClr r="0" g="0" b="0"/>
+      </a:fillRef>
+      <a:effectRef idx="1">
+        <a:scrgbClr r="0" g="0" b="0"/>
+      </a:effectRef>
+      <a:fontRef idx="minor">
+        <a:schemeClr val="lt1"/>
+      </a:fontRef>
+    </dgm:style>
+  </dgm:styleLbl>
+  <dgm:styleLbl name="fgSibTrans2D1">
+    <dgm:scene3d>
+      <a:camera prst="orthographicFront"/>
+      <a:lightRig rig="threePt" dir="t"/>
+    </dgm:scene3d>
+    <dgm:sp3d/>
+    <dgm:txPr/>
+    <dgm:style>
+      <a:lnRef idx="0">
+        <a:scrgbClr r="0" g="0" b="0"/>
+      </a:lnRef>
+      <a:fillRef idx="1">
+        <a:scrgbClr r="0" g="0" b="0"/>
+      </a:fillRef>
+      <a:effectRef idx="1">
+        <a:scrgbClr r="0" g="0" b="0"/>
+      </a:effectRef>
+      <a:fontRef idx="minor">
+        <a:schemeClr val="lt1"/>
+      </a:fontRef>
+    </dgm:style>
+  </dgm:styleLbl>
+  <dgm:styleLbl name="bgSibTrans2D1">
+    <dgm:scene3d>
+      <a:camera prst="orthographicFront"/>
+      <a:lightRig rig="threePt" dir="t"/>
+    </dgm:scene3d>
+    <dgm:sp3d/>
+    <dgm:txPr/>
+    <dgm:style>
+      <a:lnRef idx="0">
+        <a:scrgbClr r="0" g="0" b="0"/>
+      </a:lnRef>
+      <a:fillRef idx="1">
+        <a:scrgbClr r="0" g="0" b="0"/>
+      </a:fillRef>
+      <a:effectRef idx="1">
+        <a:scrgbClr r="0" g="0" b="0"/>
+      </a:effectRef>
+      <a:fontRef idx="minor">
+        <a:schemeClr val="lt1"/>
+      </a:fontRef>
+    </dgm:style>
+  </dgm:styleLbl>
+  <dgm:styleLbl name="sibTrans1D1">
+    <dgm:scene3d>
+      <a:camera prst="orthographicFront"/>
+      <a:lightRig rig="threePt" dir="t"/>
+    </dgm:scene3d>
+    <dgm:sp3d/>
+    <dgm:txPr/>
+    <dgm:style>
+      <a:lnRef idx="1">
+        <a:scrgbClr r="0" g="0" b="0"/>
+      </a:lnRef>
+      <a:fillRef idx="0">
+        <a:scrgbClr r="0" g="0" b="0"/>
+      </a:fillRef>
+      <a:effectRef idx="0">
+        <a:scrgbClr r="0" g="0" b="0"/>
+      </a:effectRef>
+      <a:fontRef idx="minor"/>
+    </dgm:style>
+  </dgm:styleLbl>
+  <dgm:styleLbl name="callout">
+    <dgm:scene3d>
+      <a:camera prst="orthographicFront"/>
+      <a:lightRig rig="threePt" dir="t"/>
+    </dgm:scene3d>
+    <dgm:sp3d/>
+    <dgm:txPr/>
+    <dgm:style>
+      <a:lnRef idx="2">
+        <a:scrgbClr r="0" g="0" b="0"/>
+      </a:lnRef>
+      <a:fillRef idx="1">
+        <a:scrgbClr r="0" g="0" b="0"/>
+      </a:fillRef>
+      <a:effectRef idx="1">
+        <a:scrgbClr r="0" g="0" b="0"/>
+      </a:effectRef>
+      <a:fontRef idx="minor"/>
+    </dgm:style>
+  </dgm:styleLbl>
+  <dgm:styleLbl name="asst0">
+    <dgm:scene3d>
+      <a:camera prst="orthographicFront"/>
+      <a:lightRig rig="threePt" dir="t"/>
+    </dgm:scene3d>
+    <dgm:sp3d/>
+    <dgm:txPr/>
+    <dgm:style>
+      <a:lnRef idx="3">
+        <a:scrgbClr r="0" g="0" b="0"/>
+      </a:lnRef>
+      <a:fillRef idx="1">
+        <a:scrgbClr r="0" g="0" b="0"/>
+      </a:fillRef>
+      <a:effectRef idx="1">
+        <a:scrgbClr r="0" g="0" b="0"/>
+      </a:effectRef>
+      <a:fontRef idx="minor">
+        <a:schemeClr val="lt1"/>
+      </a:fontRef>
+    </dgm:style>
+  </dgm:styleLbl>
+  <dgm:styleLbl name="asst1">
+    <dgm:scene3d>
+      <a:camera prst="orthographicFront"/>
+      <a:lightRig rig="threePt" dir="t"/>
+    </dgm:scene3d>
+    <dgm:sp3d/>
+    <dgm:txPr/>
+    <dgm:style>
+      <a:lnRef idx="3">
+        <a:scrgbClr r="0" g="0" b="0"/>
+      </a:lnRef>
+      <a:fillRef idx="1">
+        <a:scrgbClr r="0" g="0" b="0"/>
+      </a:fillRef>
+      <a:effectRef idx="1">
+        <a:scrgbClr r="0" g="0" b="0"/>
+      </a:effectRef>
+      <a:fontRef idx="minor">
+        <a:schemeClr val="lt1"/>
+      </a:fontRef>
+    </dgm:style>
+  </dgm:styleLbl>
+  <dgm:styleLbl name="asst2">
+    <dgm:scene3d>
+      <a:camera prst="orthographicFront"/>
+      <a:lightRig rig="threePt" dir="t"/>
+    </dgm:scene3d>
+    <dgm:sp3d/>
+    <dgm:txPr/>
+    <dgm:style>
+      <a:lnRef idx="3">
+        <a:scrgbClr r="0" g="0" b="0"/>
+      </a:lnRef>
+      <a:fillRef idx="1">
+        <a:scrgbClr r="0" g="0" b="0"/>
+      </a:fillRef>
+      <a:effectRef idx="1">
+        <a:scrgbClr r="0" g="0" b="0"/>
+      </a:effectRef>
+      <a:fontRef idx="minor">
+        <a:schemeClr val="lt1"/>
+      </a:fontRef>
+    </dgm:style>
+  </dgm:styleLbl>
+  <dgm:styleLbl name="asst3">
+    <dgm:scene3d>
+      <a:camera prst="orthographicFront"/>
+      <a:lightRig rig="threePt" dir="t"/>
+    </dgm:scene3d>
+    <dgm:sp3d/>
+    <dgm:txPr/>
+    <dgm:style>
+      <a:lnRef idx="3">
+        <a:scrgbClr r="0" g="0" b="0"/>
+      </a:lnRef>
+      <a:fillRef idx="1">
+        <a:scrgbClr r="0" g="0" b="0"/>
+      </a:fillRef>
+      <a:effectRef idx="1">
+        <a:scrgbClr r="0" g="0" b="0"/>
+      </a:effectRef>
+      <a:fontRef idx="minor">
+        <a:schemeClr val="lt1"/>
+      </a:fontRef>
+    </dgm:style>
+  </dgm:styleLbl>
+  <dgm:styleLbl name="asst4">
+    <dgm:scene3d>
+      <a:camera prst="orthographicFront"/>
+      <a:lightRig rig="threePt" dir="t"/>
+    </dgm:scene3d>
+    <dgm:sp3d/>
+    <dgm:txPr/>
+    <dgm:style>
+      <a:lnRef idx="3">
+        <a:scrgbClr r="0" g="0" b="0"/>
+      </a:lnRef>
+      <a:fillRef idx="1">
+        <a:scrgbClr r="0" g="0" b="0"/>
+      </a:fillRef>
+      <a:effectRef idx="1">
+        <a:scrgbClr r="0" g="0" b="0"/>
+      </a:effectRef>
+      <a:fontRef idx="minor">
+        <a:schemeClr val="lt1"/>
+      </a:fontRef>
+    </dgm:style>
+  </dgm:styleLbl>
+  <dgm:styleLbl name="parChTrans2D1">
+    <dgm:scene3d>
+      <a:camera prst="orthographicFront"/>
+      <a:lightRig rig="threePt" dir="t"/>
+    </dgm:scene3d>
+    <dgm:sp3d/>
+    <dgm:txPr/>
+    <dgm:style>
+      <a:lnRef idx="3">
+        <a:scrgbClr r="0" g="0" b="0"/>
+      </a:lnRef>
+      <a:fillRef idx="1">
+        <a:scrgbClr r="0" g="0" b="0"/>
+      </a:fillRef>
+      <a:effectRef idx="1">
+        <a:scrgbClr r="0" g="0" b="0"/>
+      </a:effectRef>
+      <a:fontRef idx="minor">
+        <a:schemeClr val="lt1"/>
+      </a:fontRef>
+    </dgm:style>
+  </dgm:styleLbl>
+  <dgm:styleLbl name="parChTrans2D2">
+    <dgm:scene3d>
+      <a:camera prst="orthographicFront"/>
+      <a:lightRig rig="threePt" dir="t"/>
+    </dgm:scene3d>
+    <dgm:sp3d/>
+    <dgm:txPr/>
+    <dgm:style>
+      <a:lnRef idx="3">
+        <a:scrgbClr r="0" g="0" b="0"/>
+      </a:lnRef>
+      <a:fillRef idx="1">
+        <a:scrgbClr r="0" g="0" b="0"/>
+      </a:fillRef>
+      <a:effectRef idx="1">
+        <a:scrgbClr r="0" g="0" b="0"/>
+      </a:effectRef>
+      <a:fontRef idx="minor">
+        <a:schemeClr val="lt1"/>
+      </a:fontRef>
+    </dgm:style>
+  </dgm:styleLbl>
+  <dgm:styleLbl name="parChTrans2D3">
+    <dgm:scene3d>
+      <a:camera prst="orthographicFront"/>
+      <a:lightRig rig="threePt" dir="t"/>
+    </dgm:scene3d>
+    <dgm:sp3d/>
+    <dgm:txPr/>
+    <dgm:style>
+      <a:lnRef idx="3">
+        <a:scrgbClr r="0" g="0" b="0"/>
+      </a:lnRef>
+      <a:fillRef idx="1">
+        <a:scrgbClr r="0" g="0" b="0"/>
+      </a:fillRef>
+      <a:effectRef idx="1">
+        <a:scrgbClr r="0" g="0" b="0"/>
+      </a:effectRef>
+      <a:fontRef idx="minor">
+        <a:schemeClr val="lt1"/>
+      </a:fontRef>
+    </dgm:style>
+  </dgm:styleLbl>
+  <dgm:styleLbl name="parChTrans2D4">
+    <dgm:scene3d>
+      <a:camera prst="orthographicFront"/>
+      <a:lightRig rig="threePt" dir="t"/>
+    </dgm:scene3d>
+    <dgm:sp3d/>
+    <dgm:txPr/>
+    <dgm:style>
+      <a:lnRef idx="3">
+        <a:scrgbClr r="0" g="0" b="0"/>
+      </a:lnRef>
+      <a:fillRef idx="1">
+        <a:scrgbClr r="0" g="0" b="0"/>
+      </a:fillRef>
+      <a:effectRef idx="1">
+        <a:scrgbClr r="0" g="0" b="0"/>
+      </a:effectRef>
+      <a:fontRef idx="minor">
+        <a:schemeClr val="lt1"/>
+      </a:fontRef>
+    </dgm:style>
+  </dgm:styleLbl>
+  <dgm:styleLbl name="parChTrans1D1">
+    <dgm:scene3d>
+      <a:camera prst="orthographicFront"/>
+      <a:lightRig rig="threePt" dir="t"/>
+    </dgm:scene3d>
+    <dgm:sp3d/>
+    <dgm:txPr/>
+    <dgm:style>
+      <a:lnRef idx="2">
+        <a:scrgbClr r="0" g="0" b="0"/>
+      </a:lnRef>
+      <a:fillRef idx="0">
+        <a:scrgbClr r="0" g="0" b="0"/>
+      </a:fillRef>
+      <a:effectRef idx="0">
+        <a:scrgbClr r="0" g="0" b="0"/>
+      </a:effectRef>
+      <a:fontRef idx="minor"/>
+    </dgm:style>
+  </dgm:styleLbl>
+  <dgm:styleLbl name="parChTrans1D2">
+    <dgm:scene3d>
+      <a:camera prst="orthographicFront"/>
+      <a:lightRig rig="threePt" dir="t"/>
+    </dgm:scene3d>
+    <dgm:sp3d/>
+    <dgm:txPr/>
+    <dgm:style>
+      <a:lnRef idx="2">
+        <a:scrgbClr r="0" g="0" b="0"/>
+      </a:lnRef>
+      <a:fillRef idx="0">
+        <a:scrgbClr r="0" g="0" b="0"/>
+      </a:fillRef>
+      <a:effectRef idx="0">
+        <a:scrgbClr r="0" g="0" b="0"/>
+      </a:effectRef>
+      <a:fontRef idx="minor"/>
+    </dgm:style>
+  </dgm:styleLbl>
+  <dgm:styleLbl name="parChTrans1D3">
+    <dgm:scene3d>
+      <a:camera prst="orthographicFront"/>
+      <a:lightRig rig="threePt" dir="t"/>
+    </dgm:scene3d>
+    <dgm:sp3d/>
+    <dgm:txPr/>
+    <dgm:style>
+      <a:lnRef idx="2">
+        <a:scrgbClr r="0" g="0" b="0"/>
+      </a:lnRef>
+      <a:fillRef idx="0">
+        <a:scrgbClr r="0" g="0" b="0"/>
+      </a:fillRef>
+      <a:effectRef idx="0">
+        <a:scrgbClr r="0" g="0" b="0"/>
+      </a:effectRef>
+      <a:fontRef idx="minor"/>
+    </dgm:style>
+  </dgm:styleLbl>
+  <dgm:styleLbl name="parChTrans1D4">
+    <dgm:scene3d>
+      <a:camera prst="orthographicFront"/>
+      <a:lightRig rig="threePt" dir="t"/>
+    </dgm:scene3d>
+    <dgm:sp3d/>
+    <dgm:txPr/>
+    <dgm:style>
+      <a:lnRef idx="2">
+        <a:scrgbClr r="0" g="0" b="0"/>
+      </a:lnRef>
+      <a:fillRef idx="0">
+        <a:scrgbClr r="0" g="0" b="0"/>
+      </a:fillRef>
+      <a:effectRef idx="0">
+        <a:scrgbClr r="0" g="0" b="0"/>
+      </a:effectRef>
+      <a:fontRef idx="minor"/>
+    </dgm:style>
+  </dgm:styleLbl>
+  <dgm:styleLbl name="fgAcc1">
+    <dgm:scene3d>
+      <a:camera prst="orthographicFront"/>
+      <a:lightRig rig="threePt" dir="t"/>
+    </dgm:scene3d>
+    <dgm:sp3d/>
+    <dgm:txPr/>
+    <dgm:style>
+      <a:lnRef idx="2">
+        <a:scrgbClr r="0" g="0" b="0"/>
+      </a:lnRef>
+      <a:fillRef idx="1">
+        <a:scrgbClr r="0" g="0" b="0"/>
+      </a:fillRef>
+      <a:effectRef idx="0">
+        <a:scrgbClr r="0" g="0" b="0"/>
+      </a:effectRef>
+      <a:fontRef idx="minor"/>
+    </dgm:style>
+  </dgm:styleLbl>
+  <dgm:styleLbl name="conFgAcc1">
+    <dgm:scene3d>
+      <a:camera prst="orthographicFront"/>
+      <a:lightRig rig="threePt" dir="t"/>
+    </dgm:scene3d>
+    <dgm:sp3d/>
+    <dgm:txPr/>
+    <dgm:style>
+      <a:lnRef idx="2">
+        <a:scrgbClr r="0" g="0" b="0"/>
+      </a:lnRef>
+      <a:fillRef idx="1">
+        <a:scrgbClr r="0" g="0" b="0"/>
+      </a:fillRef>
+      <a:effectRef idx="0">
+        <a:scrgbClr r="0" g="0" b="0"/>
+      </a:effectRef>
+      <a:fontRef idx="minor"/>
+    </dgm:style>
+  </dgm:styleLbl>
+  <dgm:styleLbl name="alignAcc1">
+    <dgm:scene3d>
+      <a:camera prst="orthographicFront"/>
+      <a:lightRig rig="threePt" dir="t"/>
+    </dgm:scene3d>
+    <dgm:sp3d/>
+    <dgm:txPr/>
+    <dgm:style>
+      <a:lnRef idx="2">
+        <a:scrgbClr r="0" g="0" b="0"/>
+      </a:lnRef>
+      <a:fillRef idx="1">
+        <a:scrgbClr r="0" g="0" b="0"/>
+      </a:fillRef>
+      <a:effectRef idx="0">
+        <a:scrgbClr r="0" g="0" b="0"/>
+      </a:effectRef>
+      <a:fontRef idx="minor"/>
+    </dgm:style>
+  </dgm:styleLbl>
+  <dgm:styleLbl name="trAlignAcc1">
+    <dgm:scene3d>
+      <a:camera prst="orthographicFront"/>
+      <a:lightRig rig="threePt" dir="t"/>
+    </dgm:scene3d>
+    <dgm:sp3d/>
+    <dgm:txPr/>
+    <dgm:style>
+      <a:lnRef idx="1">
+        <a:scrgbClr r="0" g="0" b="0"/>
+      </a:lnRef>
+      <a:fillRef idx="1">
+        <a:scrgbClr r="0" g="0" b="0"/>
+      </a:fillRef>
+      <a:effectRef idx="0">
+        <a:scrgbClr r="0" g="0" b="0"/>
+      </a:effectRef>
+      <a:fontRef idx="minor"/>
+    </dgm:style>
+  </dgm:styleLbl>
+  <dgm:styleLbl name="bgAcc1">
+    <dgm:scene3d>
+      <a:camera prst="orthographicFront"/>
+      <a:lightRig rig="threePt" dir="t"/>
+    </dgm:scene3d>
+    <dgm:sp3d/>
+    <dgm:txPr/>
+    <dgm:style>
+      <a:lnRef idx="2">
+        <a:scrgbClr r="0" g="0" b="0"/>
+      </a:lnRef>
+      <a:fillRef idx="1">
+        <a:scrgbClr r="0" g="0" b="0"/>
+      </a:fillRef>
+      <a:effectRef idx="0">
+        <a:scrgbClr r="0" g="0" b="0"/>
+      </a:effectRef>
+      <a:fontRef idx="minor"/>
+    </dgm:style>
+  </dgm:styleLbl>
+  <dgm:styleLbl name="solidFgAcc1">
+    <dgm:scene3d>
+      <a:camera prst="orthographicFront"/>
+      <a:lightRig rig="threePt" dir="t"/>
+    </dgm:scene3d>
+    <dgm:sp3d/>
+    <dgm:txPr/>
+    <dgm:style>
+      <a:lnRef idx="2">
+        <a:scrgbClr r="0" g="0" b="0"/>
+      </a:lnRef>
+      <a:fillRef idx="1">
+        <a:scrgbClr r="0" g="0" b="0"/>
+      </a:fillRef>
+      <a:effectRef idx="0">
+        <a:scrgbClr r="0" g="0" b="0"/>
+      </a:effectRef>
+      <a:fontRef idx="minor"/>
+    </dgm:style>
+  </dgm:styleLbl>
+  <dgm:styleLbl name="solidAlignAcc1">
+    <dgm:scene3d>
+      <a:camera prst="orthographicFront"/>
+      <a:lightRig rig="threePt" dir="t"/>
+    </dgm:scene3d>
+    <dgm:sp3d/>
+    <dgm:txPr/>
+    <dgm:style>
+      <a:lnRef idx="2">
+        <a:scrgbClr r="0" g="0" b="0"/>
+      </a:lnRef>
+      <a:fillRef idx="1">
+        <a:scrgbClr r="0" g="0" b="0"/>
+      </a:fillRef>
+      <a:effectRef idx="0">
+        <a:scrgbClr r="0" g="0" b="0"/>
+      </a:effectRef>
+      <a:fontRef idx="minor"/>
+    </dgm:style>
+  </dgm:styleLbl>
+  <dgm:styleLbl name="solidBgAcc1">
+    <dgm:scene3d>
+      <a:camera prst="orthographicFront"/>
+      <a:lightRig rig="threePt" dir="t"/>
+    </dgm:scene3d>
+    <dgm:sp3d/>
+    <dgm:txPr/>
+    <dgm:style>
+      <a:lnRef idx="2">
+        <a:scrgbClr r="0" g="0" b="0"/>
+      </a:lnRef>
+      <a:fillRef idx="1">
+        <a:scrgbClr r="0" g="0" b="0"/>
+      </a:fillRef>
+      <a:effectRef idx="0">
+        <a:scrgbClr r="0" g="0" b="0"/>
+      </a:effectRef>
+      <a:fontRef idx="minor"/>
+    </dgm:style>
+  </dgm:styleLbl>
+  <dgm:styleLbl name="fgAccFollowNode1">
+    <dgm:scene3d>
+      <a:camera prst="orthographicFront"/>
+      <a:lightRig rig="threePt" dir="t"/>
+    </dgm:scene3d>
+    <dgm:sp3d/>
+    <dgm:txPr/>
+    <dgm:style>
+      <a:lnRef idx="2">
+        <a:scrgbClr r="0" g="0" b="0"/>
+      </a:lnRef>
+      <a:fillRef idx="1">
+        <a:scrgbClr r="0" g="0" b="0"/>
+      </a:fillRef>
+      <a:effectRef idx="0">
+        <a:scrgbClr r="0" g="0" b="0"/>
+      </a:effectRef>
+      <a:fontRef idx="minor"/>
+    </dgm:style>
+  </dgm:styleLbl>
+  <dgm:styleLbl name="alignAccFollowNode1">
+    <dgm:scene3d>
+      <a:camera prst="orthographicFront"/>
+      <a:lightRig rig="threePt" dir="t"/>
+    </dgm:scene3d>
+    <dgm:sp3d/>
+    <dgm:txPr/>
+    <dgm:style>
+      <a:lnRef idx="2">
+        <a:scrgbClr r="0" g="0" b="0"/>
+      </a:lnRef>
+      <a:fillRef idx="1">
+        <a:scrgbClr r="0" g="0" b="0"/>
+      </a:fillRef>
+      <a:effectRef idx="0">
+        <a:scrgbClr r="0" g="0" b="0"/>
+      </a:effectRef>
+      <a:fontRef idx="minor"/>
+    </dgm:style>
+  </dgm:styleLbl>
+  <dgm:styleLbl name="bgAccFollowNode1">
+    <dgm:scene3d>
+      <a:camera prst="orthographicFront"/>
+      <a:lightRig rig="threePt" dir="t"/>
+    </dgm:scene3d>
+    <dgm:sp3d/>
+    <dgm:txPr/>
+    <dgm:style>
+      <a:lnRef idx="2">
+        <a:scrgbClr r="0" g="0" b="0"/>
+      </a:lnRef>
+      <a:fillRef idx="1">
+        <a:scrgbClr r="0" g="0" b="0"/>
+      </a:fillRef>
+      <a:effectRef idx="0">
+        <a:scrgbClr r="0" g="0" b="0"/>
+      </a:effectRef>
+      <a:fontRef idx="minor"/>
+    </dgm:style>
+  </dgm:styleLbl>
+  <dgm:styleLbl name="fgAcc0">
+    <dgm:scene3d>
+      <a:camera prst="orthographicFront"/>
+      <a:lightRig rig="threePt" dir="t"/>
+    </dgm:scene3d>
+    <dgm:sp3d/>
+    <dgm:txPr/>
+    <dgm:style>
+      <a:lnRef idx="2">
+        <a:scrgbClr r="0" g="0" b="0"/>
+      </a:lnRef>
+      <a:fillRef idx="1">
+        <a:scrgbClr r="0" g="0" b="0"/>
+      </a:fillRef>
+      <a:effectRef idx="0">
+        <a:scrgbClr r="0" g="0" b="0"/>
+      </a:effectRef>
+      <a:fontRef idx="minor"/>
+    </dgm:style>
+  </dgm:styleLbl>
+  <dgm:styleLbl name="fgAcc2">
+    <dgm:scene3d>
+      <a:camera prst="orthographicFront"/>
+      <a:lightRig rig="threePt" dir="t"/>
+    </dgm:scene3d>
+    <dgm:sp3d/>
+    <dgm:txPr/>
+    <dgm:style>
+      <a:lnRef idx="2">
+        <a:scrgbClr r="0" g="0" b="0"/>
+      </a:lnRef>
+      <a:fillRef idx="1">
+        <a:scrgbClr r="0" g="0" b="0"/>
+      </a:fillRef>
+      <a:effectRef idx="0">
+        <a:scrgbClr r="0" g="0" b="0"/>
+      </a:effectRef>
+      <a:fontRef idx="minor"/>
+    </dgm:style>
+  </dgm:styleLbl>
+  <dgm:styleLbl name="fgAcc3">
+    <dgm:scene3d>
+      <a:camera prst="orthographicFront"/>
+      <a:lightRig rig="threePt" dir="t"/>
+    </dgm:scene3d>
+    <dgm:sp3d/>
+    <dgm:txPr/>
+    <dgm:style>
+      <a:lnRef idx="2">
+        <a:scrgbClr r="0" g="0" b="0"/>
+      </a:lnRef>
+      <a:fillRef idx="1">
+        <a:scrgbClr r="0" g="0" b="0"/>
+      </a:fillRef>
+      <a:effectRef idx="0">
+        <a:scrgbClr r="0" g="0" b="0"/>
+      </a:effectRef>
+      <a:fontRef idx="minor"/>
+    </dgm:style>
+  </dgm:styleLbl>
+  <dgm:styleLbl name="fgAcc4">
+    <dgm:scene3d>
+      <a:camera prst="orthographicFront"/>
+      <a:lightRig rig="threePt" dir="t"/>
+    </dgm:scene3d>
+    <dgm:sp3d/>
+    <dgm:txPr/>
+    <dgm:style>
+      <a:lnRef idx="2">
+        <a:scrgbClr r="0" g="0" b="0"/>
+      </a:lnRef>
+      <a:fillRef idx="1">
+        <a:scrgbClr r="0" g="0" b="0"/>
+      </a:fillRef>
+      <a:effectRef idx="0">
+        <a:scrgbClr r="0" g="0" b="0"/>
+      </a:effectRef>
+      <a:fontRef idx="minor"/>
+    </dgm:style>
+  </dgm:styleLbl>
+  <dgm:styleLbl name="bgShp">
+    <dgm:scene3d>
+      <a:camera prst="orthographicFront"/>
+      <a:lightRig rig="threePt" dir="t"/>
+    </dgm:scene3d>
+    <dgm:sp3d/>
+    <dgm:txPr/>
+    <dgm:style>
+      <a:lnRef idx="0">
+        <a:scrgbClr r="0" g="0" b="0"/>
+      </a:lnRef>
+      <a:fillRef idx="1">
+        <a:scrgbClr r="0" g="0" b="0"/>
+      </a:fillRef>
+      <a:effectRef idx="0">
+        <a:scrgbClr r="0" g="0" b="0"/>
+      </a:effectRef>
+      <a:fontRef idx="minor"/>
+    </dgm:style>
+  </dgm:styleLbl>
+  <dgm:styleLbl name="dkBgShp">
+    <dgm:scene3d>
+      <a:camera prst="orthographicFront"/>
+      <a:lightRig rig="threePt" dir="t"/>
+    </dgm:scene3d>
+    <dgm:sp3d/>
+    <dgm:txPr/>
+    <dgm:style>
+      <a:lnRef idx="0">
+        <a:scrgbClr r="0" g="0" b="0"/>
+      </a:lnRef>
+      <a:fillRef idx="1">
+        <a:scrgbClr r="0" g="0" b="0"/>
+      </a:fillRef>
+      <a:effectRef idx="0">
+        <a:scrgbClr r="0" g="0" b="0"/>
+      </a:effectRef>
+      <a:fontRef idx="minor"/>
+    </dgm:style>
+  </dgm:styleLbl>
+  <dgm:styleLbl name="trBgShp">
+    <dgm:scene3d>
+      <a:camera prst="orthographicFront"/>
+      <a:lightRig rig="threePt" dir="t"/>
+    </dgm:scene3d>
+    <dgm:sp3d/>
+    <dgm:txPr/>
+    <dgm:style>
+      <a:lnRef idx="0">
+        <a:scrgbClr r="0" g="0" b="0"/>
+      </a:lnRef>
+      <a:fillRef idx="1">
+        <a:scrgbClr r="0" g="0" b="0"/>
+      </a:fillRef>
+      <a:effectRef idx="0">
+        <a:scrgbClr r="0" g="0" b="0"/>
+      </a:effectRef>
+      <a:fontRef idx="minor"/>
+    </dgm:style>
+  </dgm:styleLbl>
+  <dgm:styleLbl name="fgShp">
+    <dgm:scene3d>
+      <a:camera prst="orthographicFront"/>
+      <a:lightRig rig="threePt" dir="t"/>
+    </dgm:scene3d>
+    <dgm:sp3d/>
+    <dgm:txPr/>
+    <dgm:style>
+      <a:lnRef idx="3">
+        <a:scrgbClr r="0" g="0" b="0"/>
+      </a:lnRef>
+      <a:fillRef idx="1">
+        <a:scrgbClr r="0" g="0" b="0"/>
+      </a:fillRef>
+      <a:effectRef idx="1">
+        <a:scrgbClr r="0" g="0" b="0"/>
+      </a:effectRef>
+      <a:fontRef idx="minor"/>
+    </dgm:style>
+  </dgm:styleLbl>
+  <dgm:styleLbl name="revTx">
+    <dgm:scene3d>
+      <a:camera prst="orthographicFront"/>
+      <a:lightRig rig="threePt" dir="t"/>
+    </dgm:scene3d>
+    <dgm:sp3d/>
+    <dgm:txPr/>
+    <dgm:style>
+      <a:lnRef idx="0">
+        <a:scrgbClr r="0" g="0" b="0"/>
+      </a:lnRef>
+      <a:fillRef idx="0">
+        <a:scrgbClr r="0" g="0" b="0"/>
+      </a:fillRef>
+      <a:effectRef idx="0">
+        <a:scrgbClr r="0" g="0" b="0"/>
+      </a:effectRef>
+      <a:fontRef idx="minor"/>
+    </dgm:style>
+  </dgm:styleLbl>
+</dgm:styleDef>
 </file>
 
 <file path=word/theme/theme1.xml><?xml version="1.0" encoding="utf-8"?>
@@ -4091,7 +7057,7 @@
 </file>
 
 <file path=customXml/itemProps2.xml><?xml version="1.0" encoding="utf-8"?>
-<ds:datastoreItem xmlns:ds="http://schemas.openxmlformats.org/officeDocument/2006/customXml" ds:itemID="{93AA9A28-7CF8-C343-B05B-37829B1F7B4D}">
+<ds:datastoreItem xmlns:ds="http://schemas.openxmlformats.org/officeDocument/2006/customXml" ds:itemID="{AA246BB2-5361-4FEC-A432-F6A0ACD185BE}">
   <ds:schemaRefs>
     <ds:schemaRef ds:uri="http://schemas.openxmlformats.org/officeDocument/2006/bibliography"/>
   </ds:schemaRefs>

</xml_diff>

<commit_message>
Fleshing out goals in student manual
Wrote about exploitation and memory extraction
</commit_message>
<xml_diff>
--- a/doc/student-manual/hardware-reverse-engineering-students.docx
+++ b/doc/student-manual/hardware-reverse-engineering-students.docx
@@ -353,8 +353,30 @@
             <w:r>
               <w:t>Strippers</w:t>
             </w:r>
-            <w:bookmarkStart w:id="0" w:name="_GoBack"/>
-            <w:bookmarkEnd w:id="0"/>
+          </w:p>
+          <w:p>
+            <w:pPr>
+              <w:pStyle w:val="ListParagraph"/>
+              <w:numPr>
+                <w:ilvl w:val="0"/>
+                <w:numId w:val="17"/>
+              </w:numPr>
+            </w:pPr>
+            <w:r>
+              <w:t>Q-tips</w:t>
+            </w:r>
+          </w:p>
+          <w:p>
+            <w:pPr>
+              <w:pStyle w:val="ListParagraph"/>
+              <w:numPr>
+                <w:ilvl w:val="0"/>
+                <w:numId w:val="17"/>
+              </w:numPr>
+            </w:pPr>
+            <w:r>
+              <w:t>Paper clips</w:t>
+            </w:r>
           </w:p>
         </w:tc>
         <w:tc>
@@ -493,6 +515,19 @@
               <w:ind w:left="0" w:firstLine="0"/>
             </w:pPr>
             <w:r>
+              <w:t>Micro clamp probes</w:t>
+            </w:r>
+          </w:p>
+          <w:p>
+            <w:pPr>
+              <w:pStyle w:val="ListParagraph"/>
+              <w:numPr>
+                <w:ilvl w:val="0"/>
+                <w:numId w:val="17"/>
+              </w:numPr>
+              <w:ind w:left="0" w:firstLine="0"/>
+            </w:pPr>
+            <w:r>
               <w:t>Solder</w:t>
             </w:r>
           </w:p>
@@ -603,34 +638,180 @@
     <w:p>
       <w:pPr>
         <w:pStyle w:val="Heading3Numbered"/>
-        <w:numPr>
-          <w:ilvl w:val="0"/>
-          <w:numId w:val="0"/>
-        </w:numPr>
-      </w:pPr>
-      <w:r>
-        <w:t>Primary Goal:</w:t>
-      </w:r>
-      <w:r>
-        <w:t xml:space="preserve"> Exploitation</w:t>
-      </w:r>
-    </w:p>
-    <w:p>
+      </w:pPr>
+      <w:r>
+        <w:t>Primary Goal</w:t>
+      </w:r>
+      <w:r>
+        <w:t>s</w:t>
+      </w:r>
+      <w:r>
+        <w:t xml:space="preserve">: </w:t>
+      </w:r>
+    </w:p>
+    <w:p>
+      <w:pPr>
+        <w:pStyle w:val="Heading4"/>
+      </w:pPr>
+      <w:r>
+        <w:t>Exploitation</w:t>
+      </w:r>
+    </w:p>
+    <w:p>
+      <w:pPr>
+        <w:ind w:left="864"/>
+      </w:pPr>
       <w:r>
         <w:t>Ultimately, as an adversary we want to find a method to exploit the device.</w:t>
       </w:r>
       <w:r>
-        <w:t xml:space="preserve"> Through HW:RE, </w:t>
-      </w:r>
+        <w:t xml:space="preserve"> </w:t>
+      </w:r>
+      <w:r>
+        <w:t xml:space="preserve">There are advanced hardware techniques such </w:t>
+      </w:r>
+      <w:commentRangeStart w:id="0"/>
+      <w:r>
+        <w:t xml:space="preserve">as power analysis and </w:t>
+      </w:r>
+      <w:proofErr w:type="spellStart"/>
+      <w:r>
+        <w:t>glitching</w:t>
+      </w:r>
+      <w:proofErr w:type="spellEnd"/>
+      <w:r>
+        <w:t xml:space="preserve"> (See </w:t>
+      </w:r>
+      <w:commentRangeStart w:id="1"/>
+      <w:proofErr w:type="spellStart"/>
+      <w:r>
+        <w:t>ChipWhisperer</w:t>
+      </w:r>
+      <w:commentRangeEnd w:id="1"/>
+      <w:proofErr w:type="spellEnd"/>
+      <w:r>
+        <w:rPr>
+          <w:rStyle w:val="CommentReference"/>
+        </w:rPr>
+        <w:commentReference w:id="1"/>
+      </w:r>
+      <w:r>
+        <w:t xml:space="preserve">) or cold-boot attacks </w:t>
+      </w:r>
+      <w:commentRangeEnd w:id="0"/>
+      <w:r>
+        <w:rPr>
+          <w:rStyle w:val="CommentReference"/>
+        </w:rPr>
+        <w:commentReference w:id="0"/>
+      </w:r>
+      <w:r>
+        <w:t>that can directly recover cryptographic keys or bypass security mechanisms. These are beyond the scope of this class, but keep in mind that the techniques do exist and there are ways to go directly from HW:RE to Exploitation.</w:t>
+      </w:r>
+    </w:p>
+    <w:p>
+      <w:pPr>
+        <w:ind w:left="864"/>
+      </w:pPr>
+      <w:r>
+        <w:t xml:space="preserve">More commonly, </w:t>
+      </w:r>
+      <w:r>
+        <w:t xml:space="preserve">however, </w:t>
+      </w:r>
+      <w:r>
+        <w:t xml:space="preserve">the </w:t>
+      </w:r>
+      <w:r>
+        <w:t xml:space="preserve">job of the </w:t>
+      </w:r>
+      <w:r>
+        <w:t>HW:RE stage is</w:t>
+      </w:r>
+      <w:r>
+        <w:t xml:space="preserve"> reconnaissance and </w:t>
+      </w:r>
+      <w:r>
+        <w:t xml:space="preserve">to extract the </w:t>
+      </w:r>
+      <w:r>
+        <w:t>f</w:t>
+      </w:r>
+      <w:r>
+        <w:t>irmware for SW:RE.</w:t>
+      </w:r>
+    </w:p>
+    <w:p>
+      <w:pPr>
+        <w:pStyle w:val="Heading4"/>
+      </w:pPr>
+      <w:r>
+        <w:t>Memory</w:t>
+      </w:r>
+      <w:r>
+        <w:t xml:space="preserve"> Extraction</w:t>
+      </w:r>
+    </w:p>
+    <w:p>
+      <w:pPr>
+        <w:ind w:left="864" w:firstLine="6"/>
+      </w:pPr>
+      <w:r>
+        <w:t>Computers use</w:t>
+      </w:r>
+      <w:r>
+        <w:t xml:space="preserve"> memory to store data. Cryptographic keys, program code, proprietary information, operational logs, and debugging logs are all types of data an attacker is interested in and can be obtained by dumping memory. </w:t>
+      </w:r>
+      <w:r>
+        <w:t xml:space="preserve">We consider </w:t>
+      </w:r>
+      <w:r>
+        <w:t>memory</w:t>
+      </w:r>
+      <w:r>
+        <w:t xml:space="preserve"> extraction to be </w:t>
+      </w:r>
+      <w:r>
+        <w:t xml:space="preserve">the most important job of HW:RE because once the memory is obtained, it would be considered SW:RE to perform further analysis on it. </w:t>
+      </w:r>
+    </w:p>
+    <w:p>
+      <w:pPr>
+        <w:ind w:left="864" w:firstLine="6"/>
+      </w:pPr>
+      <w:r>
+        <w:lastRenderedPageBreak/>
+        <w:t>Manufacturers may take steps to make it more difficult or prevent firmware from being extracted</w:t>
+      </w:r>
+      <w:r>
+        <w:t>, but</w:t>
+      </w:r>
+      <w:r>
+        <w:t xml:space="preserve"> i</w:t>
+      </w:r>
+      <w:r>
+        <w:t>n some instances</w:t>
+      </w:r>
+      <w:r>
+        <w:t xml:space="preserve"> firmware images are available directly from the manufacturer’s website as software updates.</w:t>
+      </w:r>
+      <w:r>
+        <w:t xml:space="preserve"> Before attempting to extract memory, it’s best to see if the firmware is already available. Nonetheless, memory extraction is still required to obtain cryptographic keys, operational logs, and debugging logs.</w:t>
+      </w:r>
+    </w:p>
+    <w:p>
+      <w:pPr>
+        <w:pStyle w:val="Heading4"/>
+      </w:pPr>
+      <w:r>
+        <w:t>Interactive Debugging</w:t>
+      </w:r>
+      <w:bookmarkStart w:id="2" w:name="_GoBack"/>
+      <w:bookmarkEnd w:id="2"/>
     </w:p>
     <w:p>
       <w:pPr>
         <w:pStyle w:val="Heading3Numbered"/>
-        <w:numPr>
-          <w:ilvl w:val="0"/>
-          <w:numId w:val="0"/>
-        </w:numPr>
-        <w:ind w:left="720" w:hanging="720"/>
       </w:pPr>
       <w:r>
         <w:t>Secondary Goals:</w:t>
@@ -638,100 +819,77 @@
     </w:p>
     <w:p>
       <w:pPr>
+        <w:pStyle w:val="Heading4"/>
+      </w:pPr>
+      <w:r>
+        <w:t>Determine capabilities of the module – What can it do?</w:t>
+      </w:r>
+    </w:p>
+    <w:p>
+      <w:pPr>
+        <w:pStyle w:val="Heading4"/>
+      </w:pPr>
+      <w:r>
+        <w:t>Find and interrogate components from within – What can it tell me?</w:t>
+      </w:r>
+    </w:p>
+    <w:p>
+      <w:pPr>
+        <w:pStyle w:val="Heading1Numbered"/>
+      </w:pPr>
+      <w:r>
+        <w:t>Hardware Reverse Engineering Tutorial</w:t>
+      </w:r>
+    </w:p>
+    <w:p>
+      <w:proofErr w:type="spellStart"/>
+      <w:r>
+        <w:t>Bla</w:t>
+      </w:r>
+      <w:proofErr w:type="spellEnd"/>
+      <w:r>
+        <w:t xml:space="preserve"> blah blah.</w:t>
+      </w:r>
+    </w:p>
+    <w:p>
+      <w:pPr>
+        <w:pStyle w:val="Heading2Numbered"/>
+      </w:pPr>
+      <w:r>
+        <w:t>Circuit identification</w:t>
+      </w:r>
+      <w:r>
+        <w:t xml:space="preserve"> (~30</w:t>
+      </w:r>
+      <w:r>
+        <w:t xml:space="preserve"> minutes)</w:t>
+      </w:r>
+    </w:p>
+    <w:p>
+      <w:r>
+        <w:t>Involves carefully taking apart the assembled compon</w:t>
+      </w:r>
+      <w:r>
+        <w:t xml:space="preserve">ent to get to the circuitry </w:t>
+      </w:r>
+      <w:r>
+        <w:t>and performing</w:t>
+      </w:r>
+      <w:r>
+        <w:t xml:space="preserve"> circuitry reconnaissance</w:t>
+      </w:r>
+      <w:r>
+        <w:t xml:space="preserve"> to identify areas of interest</w:t>
+      </w:r>
+      <w:r>
+        <w:t>.</w:t>
+      </w:r>
+    </w:p>
+    <w:p>
+      <w:pPr>
         <w:pStyle w:val="Heading3Numbered"/>
-        <w:numPr>
-          <w:ilvl w:val="0"/>
-          <w:numId w:val="0"/>
-        </w:numPr>
-      </w:pPr>
-      <w:r>
-        <w:t>Extract firmware for SW:RE</w:t>
-      </w:r>
-    </w:p>
-    <w:p>
-      <w:pPr>
-        <w:rPr>
-          <w:b/>
-        </w:rPr>
-      </w:pPr>
-      <w:r>
-        <w:rPr>
-          <w:b/>
-        </w:rPr>
-        <w:t>Determine capabilities of the module – What can it do?</w:t>
-      </w:r>
-    </w:p>
-    <w:p>
-      <w:pPr>
-        <w:rPr>
-          <w:b/>
-        </w:rPr>
-      </w:pPr>
-      <w:r>
-        <w:rPr>
-          <w:b/>
-        </w:rPr>
-        <w:t>Find and interrogate components from within – What can it tell me?</w:t>
-      </w:r>
-    </w:p>
-    <w:p>
-      <w:pPr>
-        <w:pStyle w:val="Heading1Numbered"/>
-      </w:pPr>
-      <w:r>
-        <w:t>Hardware Reverse Engineering Tutorial</w:t>
-      </w:r>
-    </w:p>
-    <w:p>
-      <w:proofErr w:type="spellStart"/>
-      <w:r>
-        <w:t>Bla</w:t>
-      </w:r>
-      <w:proofErr w:type="spellEnd"/>
-      <w:r>
-        <w:t xml:space="preserve"> blah blah.</w:t>
-      </w:r>
-    </w:p>
-    <w:p>
-      <w:pPr>
-        <w:pStyle w:val="Heading2Numbered"/>
-      </w:pPr>
-      <w:r>
-        <w:t>Circuit identification</w:t>
-      </w:r>
-      <w:r>
-        <w:t xml:space="preserve"> (~30</w:t>
-      </w:r>
-      <w:r>
-        <w:t xml:space="preserve"> minutes)</w:t>
-      </w:r>
-    </w:p>
-    <w:p>
-      <w:r>
-        <w:t>Involves carefully taking apart the assembled compon</w:t>
-      </w:r>
-      <w:r>
-        <w:t xml:space="preserve">ent to get to the circuitry </w:t>
-      </w:r>
-      <w:r>
-        <w:t>and performing</w:t>
-      </w:r>
-      <w:r>
-        <w:t xml:space="preserve"> circuitry reconnaissance</w:t>
-      </w:r>
-      <w:r>
-        <w:t xml:space="preserve"> to identify areas of interest</w:t>
-      </w:r>
-      <w:r>
-        <w:t>.</w:t>
-      </w:r>
-    </w:p>
-    <w:p>
-      <w:pPr>
-        <w:pStyle w:val="Heading3Numbered"/>
-      </w:pPr>
-      <w:r>
-        <w:lastRenderedPageBreak/>
+      </w:pPr>
+      <w:r>
         <w:t>Visual Analysis</w:t>
       </w:r>
     </w:p>
@@ -1040,8 +1198,9 @@
       <w:pPr>
         <w:pStyle w:val="Heading3Numbered"/>
       </w:pPr>
-      <w:commentRangeStart w:id="1"/>
-      <w:r>
+      <w:commentRangeStart w:id="3"/>
+      <w:r>
+        <w:lastRenderedPageBreak/>
         <w:t xml:space="preserve">Passive </w:t>
       </w:r>
       <w:r>
@@ -1050,7 +1209,7 @@
       <w:r>
         <w:t xml:space="preserve"> </w:t>
       </w:r>
-      <w:commentRangeEnd w:id="1"/>
+      <w:commentRangeEnd w:id="3"/>
       <w:r>
         <w:rPr>
           <w:rStyle w:val="CommentReference"/>
@@ -1058,7 +1217,7 @@
           <w:b w:val="0"/>
           <w:bCs w:val="0"/>
         </w:rPr>
-        <w:commentReference w:id="1"/>
+        <w:commentReference w:id="3"/>
       </w:r>
       <w:r>
         <w:t>and Tracing</w:t>
@@ -1290,7 +1449,6 @@
         <w:pStyle w:val="Heading4Numbered"/>
       </w:pPr>
       <w:r>
-        <w:lastRenderedPageBreak/>
         <w:t>Wire the FTDI device to the board</w:t>
       </w:r>
     </w:p>
@@ -1324,16 +1482,16 @@
       </w:r>
     </w:p>
     <w:p>
-      <w:commentRangeStart w:id="2"/>
+      <w:commentRangeStart w:id="4"/>
       <w:r>
         <w:t>HAVE THE STUDENTS ATTEMPT TO DECODE UART A &amp; D.</w:t>
       </w:r>
-      <w:commentRangeEnd w:id="2"/>
+      <w:commentRangeEnd w:id="4"/>
       <w:r>
         <w:rPr>
           <w:rStyle w:val="CommentReference"/>
         </w:rPr>
-        <w:commentReference w:id="2"/>
+        <w:commentReference w:id="4"/>
       </w:r>
     </w:p>
     <w:p>
@@ -1421,6 +1579,7 @@
         <w:pStyle w:val="Heading5Numbered"/>
       </w:pPr>
       <w:r>
+        <w:lastRenderedPageBreak/>
         <w:t xml:space="preserve">Install </w:t>
       </w:r>
       <w:proofErr w:type="spellStart"/>
@@ -1644,7 +1803,6 @@
     </w:p>
     <w:p>
       <w:r>
-        <w:lastRenderedPageBreak/>
         <w:t>Ideally, the students would have a little bit of time (15-20 min) to explore the problem of why the JTAG port isn’t working</w:t>
       </w:r>
     </w:p>
@@ -1742,8 +1900,9 @@
       <w:pPr>
         <w:pStyle w:val="Heading3Numbered"/>
       </w:pPr>
-      <w:commentRangeStart w:id="3"/>
-      <w:r>
+      <w:commentRangeStart w:id="5"/>
+      <w:r>
+        <w:lastRenderedPageBreak/>
         <w:t>Soldering Iron</w:t>
       </w:r>
     </w:p>
@@ -1762,12 +1921,12 @@
       <w:r>
         <w:t xml:space="preserve"> wick or pump.</w:t>
       </w:r>
-      <w:commentRangeEnd w:id="3"/>
+      <w:commentRangeEnd w:id="5"/>
       <w:r>
         <w:rPr>
           <w:rStyle w:val="CommentReference"/>
         </w:rPr>
-        <w:commentReference w:id="3"/>
+        <w:commentReference w:id="5"/>
       </w:r>
     </w:p>
     <w:p>
@@ -1782,11 +1941,11 @@
       <w:pPr>
         <w:pStyle w:val="Heading2Numbered"/>
       </w:pPr>
-      <w:commentRangeStart w:id="4"/>
+      <w:commentRangeStart w:id="6"/>
       <w:r>
         <w:t>Search Engine, Encyclopedia</w:t>
       </w:r>
-      <w:commentRangeEnd w:id="4"/>
+      <w:commentRangeEnd w:id="6"/>
       <w:r>
         <w:rPr>
           <w:rStyle w:val="CommentReference"/>
@@ -1794,7 +1953,7 @@
           <w:b w:val="0"/>
           <w:bCs w:val="0"/>
         </w:rPr>
-        <w:commentReference w:id="4"/>
+        <w:commentReference w:id="6"/>
       </w:r>
     </w:p>
     <w:p>
@@ -1879,7 +2038,6 @@
         <w:pStyle w:val="Heading3Numbered"/>
       </w:pPr>
       <w:r>
-        <w:lastRenderedPageBreak/>
         <w:t>ROM Reader</w:t>
       </w:r>
     </w:p>
@@ -1939,7 +2097,7 @@
 
 <file path=word/comments.xml><?xml version="1.0" encoding="utf-8"?>
 <w:comments xmlns:wpc="http://schemas.microsoft.com/office/word/2010/wordprocessingCanvas" xmlns:cx="http://schemas.microsoft.com/office/drawing/2014/chartex" xmlns:cx1="http://schemas.microsoft.com/office/drawing/2015/9/8/chartex" xmlns:cx2="http://schemas.microsoft.com/office/drawing/2015/10/21/chartex" xmlns:cx3="http://schemas.microsoft.com/office/drawing/2016/5/9/chartex" xmlns:cx4="http://schemas.microsoft.com/office/drawing/2016/5/10/chartex" xmlns:cx5="http://schemas.microsoft.com/office/drawing/2016/5/11/chartex" xmlns:mc="http://schemas.openxmlformats.org/markup-compatibility/2006" xmlns:o="urn:schemas-microsoft-com:office:office" xmlns:r="http://schemas.openxmlformats.org/officeDocument/2006/relationships" xmlns:m="http://schemas.openxmlformats.org/officeDocument/2006/math" xmlns:v="urn:schemas-microsoft-com:vml" xmlns:wp14="http://schemas.microsoft.com/office/word/2010/wordprocessingDrawing" xmlns:wp="http://schemas.openxmlformats.org/drawingml/2006/wordprocessingDrawing" xmlns:w10="urn:schemas-microsoft-com:office:word" xmlns:w="http://schemas.openxmlformats.org/wordprocessingml/2006/main" xmlns:w14="http://schemas.microsoft.com/office/word/2010/wordml" xmlns:w15="http://schemas.microsoft.com/office/word/2012/wordml" xmlns:w16se="http://schemas.microsoft.com/office/word/2015/wordml/symex" xmlns:wpg="http://schemas.microsoft.com/office/word/2010/wordprocessingGroup" xmlns:wpi="http://schemas.microsoft.com/office/word/2010/wordprocessingInk" xmlns:wne="http://schemas.microsoft.com/office/word/2006/wordml" xmlns:wps="http://schemas.microsoft.com/office/word/2010/wordprocessingShape" mc:Ignorable="w14 w15 w16se wp14">
-  <w:comment w:id="1" w:author="Bill Hass" w:date="2017-06-18T11:23:00Z" w:initials="BH">
+  <w:comment w:id="1" w:author="Bill Hass" w:date="2017-06-24T13:46:00Z" w:initials="BH">
     <w:p>
       <w:pPr>
         <w:pStyle w:val="CommentText"/>
@@ -1951,11 +2109,43 @@
         <w:annotationRef/>
       </w:r>
       <w:r>
+        <w:t>Add reference</w:t>
+      </w:r>
+    </w:p>
+  </w:comment>
+  <w:comment w:id="0" w:author="Bill Hass" w:date="2017-06-24T13:52:00Z" w:initials="BH">
+    <w:p>
+      <w:pPr>
+        <w:pStyle w:val="CommentText"/>
+      </w:pPr>
+      <w:r>
+        <w:rPr>
+          <w:rStyle w:val="CommentReference"/>
+        </w:rPr>
+        <w:annotationRef/>
+      </w:r>
+      <w:r>
+        <w:t>Other methods to cause exploit in hardware? (Maybe radio frequency stuff or infrared techniques?)</w:t>
+      </w:r>
+    </w:p>
+  </w:comment>
+  <w:comment w:id="3" w:author="Bill Hass" w:date="2017-06-18T11:23:00Z" w:initials="BH">
+    <w:p>
+      <w:pPr>
+        <w:pStyle w:val="CommentText"/>
+      </w:pPr>
+      <w:r>
+        <w:rPr>
+          <w:rStyle w:val="CommentReference"/>
+        </w:rPr>
+        <w:annotationRef/>
+      </w:r>
+      <w:r>
         <w:t>Changed from “Continuity Probing” to “Passive Probing” because I wanted to also mention taking voltage measurements here. Maybe it should go in the next section for “Active Probing” instead. What do you think?</w:t>
       </w:r>
     </w:p>
   </w:comment>
-  <w:comment w:id="2" w:author="Bill Hass" w:date="2017-06-18T11:47:00Z" w:initials="BH">
+  <w:comment w:id="4" w:author="Bill Hass" w:date="2017-06-18T11:47:00Z" w:initials="BH">
     <w:p>
       <w:pPr>
         <w:pStyle w:val="CommentText"/>
@@ -1976,7 +2166,7 @@
       </w:r>
     </w:p>
   </w:comment>
-  <w:comment w:id="3" w:author="Bill Hass" w:date="2017-06-24T13:04:00Z" w:initials="BH">
+  <w:comment w:id="5" w:author="Bill Hass" w:date="2017-06-24T13:04:00Z" w:initials="BH">
     <w:p>
       <w:pPr>
         <w:pStyle w:val="CommentText"/>
@@ -1992,7 +2182,7 @@
       </w:r>
     </w:p>
   </w:comment>
-  <w:comment w:id="4" w:author="Bill Hass" w:date="2017-06-24T12:54:00Z" w:initials="BH">
+  <w:comment w:id="6" w:author="Bill Hass" w:date="2017-06-24T12:54:00Z" w:initials="BH">
     <w:p>
       <w:pPr>
         <w:pStyle w:val="CommentText"/>
@@ -2013,6 +2203,8 @@
 
 <file path=word/commentsExtended.xml><?xml version="1.0" encoding="utf-8"?>
 <w15:commentsEx xmlns:wpc="http://schemas.microsoft.com/office/word/2010/wordprocessingCanvas" xmlns:cx="http://schemas.microsoft.com/office/drawing/2014/chartex" xmlns:cx1="http://schemas.microsoft.com/office/drawing/2015/9/8/chartex" xmlns:cx2="http://schemas.microsoft.com/office/drawing/2015/10/21/chartex" xmlns:cx3="http://schemas.microsoft.com/office/drawing/2016/5/9/chartex" xmlns:cx4="http://schemas.microsoft.com/office/drawing/2016/5/10/chartex" xmlns:cx5="http://schemas.microsoft.com/office/drawing/2016/5/11/chartex" xmlns:mc="http://schemas.openxmlformats.org/markup-compatibility/2006" xmlns:o="urn:schemas-microsoft-com:office:office" xmlns:r="http://schemas.openxmlformats.org/officeDocument/2006/relationships" xmlns:m="http://schemas.openxmlformats.org/officeDocument/2006/math" xmlns:v="urn:schemas-microsoft-com:vml" xmlns:wp14="http://schemas.microsoft.com/office/word/2010/wordprocessingDrawing" xmlns:wp="http://schemas.openxmlformats.org/drawingml/2006/wordprocessingDrawing" xmlns:w10="urn:schemas-microsoft-com:office:word" xmlns:w="http://schemas.openxmlformats.org/wordprocessingml/2006/main" xmlns:w14="http://schemas.microsoft.com/office/word/2010/wordml" xmlns:w15="http://schemas.microsoft.com/office/word/2012/wordml" xmlns:w16se="http://schemas.microsoft.com/office/word/2015/wordml/symex" xmlns:wpg="http://schemas.microsoft.com/office/word/2010/wordprocessingGroup" xmlns:wpi="http://schemas.microsoft.com/office/word/2010/wordprocessingInk" xmlns:wne="http://schemas.microsoft.com/office/word/2006/wordml" xmlns:wps="http://schemas.microsoft.com/office/word/2010/wordprocessingShape" mc:Ignorable="w14 w15 w16se wp14">
+  <w15:commentEx w15:paraId="7C02D44E" w15:done="0"/>
+  <w15:commentEx w15:paraId="7AEA71F6" w15:done="0"/>
   <w15:commentEx w15:paraId="08E5B9DE" w15:done="0"/>
   <w15:commentEx w15:paraId="34A48D94" w15:done="0"/>
   <w15:commentEx w15:paraId="5F87C136" w15:done="0"/>
@@ -2070,7 +2262,7 @@
       <w:rPr>
         <w:noProof/>
       </w:rPr>
-      <w:t>3</w:t>
+      <w:t>2</w:t>
     </w:r>
     <w:r>
       <w:rPr>
@@ -3558,9 +3750,10 @@
     <w:uiPriority w:val="9"/>
     <w:unhideWhenUsed/>
     <w:qFormat/>
-    <w:rsid w:val="001E2DA6"/>
+    <w:rsid w:val="00E80D5D"/>
     <w:pPr>
       <w:spacing w:before="200" w:after="0" w:line="271" w:lineRule="auto"/>
+      <w:ind w:left="576"/>
       <w:outlineLvl w:val="2"/>
     </w:pPr>
     <w:rPr>
@@ -3578,9 +3771,10 @@
     <w:uiPriority w:val="9"/>
     <w:unhideWhenUsed/>
     <w:qFormat/>
-    <w:rsid w:val="0081485D"/>
+    <w:rsid w:val="00E80D5D"/>
     <w:pPr>
       <w:spacing w:before="200" w:after="0"/>
+      <w:ind w:left="864"/>
       <w:outlineLvl w:val="3"/>
     </w:pPr>
     <w:rPr>
@@ -3754,7 +3948,7 @@
     <w:basedOn w:val="DefaultParagraphFont"/>
     <w:link w:val="Heading3"/>
     <w:uiPriority w:val="9"/>
-    <w:rsid w:val="001E2DA6"/>
+    <w:rsid w:val="00E80D5D"/>
     <w:rPr>
       <w:rFonts w:asciiTheme="majorHAnsi" w:eastAsiaTheme="majorEastAsia" w:hAnsiTheme="majorHAnsi" w:cstheme="majorBidi"/>
       <w:b/>
@@ -3767,7 +3961,7 @@
     <w:basedOn w:val="DefaultParagraphFont"/>
     <w:link w:val="Heading4"/>
     <w:uiPriority w:val="9"/>
-    <w:rsid w:val="0081485D"/>
+    <w:rsid w:val="00E80D5D"/>
     <w:rPr>
       <w:rFonts w:asciiTheme="majorHAnsi" w:eastAsiaTheme="majorEastAsia" w:hAnsiTheme="majorHAnsi" w:cstheme="majorBidi"/>
       <w:b/>
@@ -7295,7 +7489,7 @@
 </file>
 
 <file path=customXml/itemProps2.xml><?xml version="1.0" encoding="utf-8"?>
-<ds:datastoreItem xmlns:ds="http://schemas.openxmlformats.org/officeDocument/2006/customXml" ds:itemID="{D8FA3F5A-3CED-4F35-AD78-AFB4D6C92DBC}">
+<ds:datastoreItem xmlns:ds="http://schemas.openxmlformats.org/officeDocument/2006/customXml" ds:itemID="{42E82900-C9C4-48A2-8B0B-3560B6603382}">
   <ds:schemaRefs>
     <ds:schemaRef ds:uri="http://schemas.openxmlformats.org/officeDocument/2006/bibliography"/>
   </ds:schemaRefs>

</xml_diff>

<commit_message>
Some minor changes to the students workbook
</commit_message>
<xml_diff>
--- a/doc/student-manual/hardware-reverse-engineering-students.docx
+++ b/doc/student-manual/hardware-reverse-engineering-students.docx
@@ -1,6 +1,6 @@
 
 <file path=word/document.xml><?xml version="1.0" encoding="utf-8"?>
-<w:document xmlns:wpc="http://schemas.microsoft.com/office/word/2010/wordprocessingCanvas" xmlns:cx="http://schemas.microsoft.com/office/drawing/2014/chartex" xmlns:cx1="http://schemas.microsoft.com/office/drawing/2015/9/8/chartex" xmlns:cx2="http://schemas.microsoft.com/office/drawing/2015/10/21/chartex" xmlns:cx3="http://schemas.microsoft.com/office/drawing/2016/5/9/chartex" xmlns:cx4="http://schemas.microsoft.com/office/drawing/2016/5/10/chartex" xmlns:cx5="http://schemas.microsoft.com/office/drawing/2016/5/11/chartex" xmlns:mc="http://schemas.openxmlformats.org/markup-compatibility/2006" xmlns:o="urn:schemas-microsoft-com:office:office" xmlns:r="http://schemas.openxmlformats.org/officeDocument/2006/relationships" xmlns:m="http://schemas.openxmlformats.org/officeDocument/2006/math" xmlns:v="urn:schemas-microsoft-com:vml" xmlns:wp14="http://schemas.microsoft.com/office/word/2010/wordprocessingDrawing" xmlns:wp="http://schemas.openxmlformats.org/drawingml/2006/wordprocessingDrawing" xmlns:w10="urn:schemas-microsoft-com:office:word" xmlns:w="http://schemas.openxmlformats.org/wordprocessingml/2006/main" xmlns:w14="http://schemas.microsoft.com/office/word/2010/wordml" xmlns:w15="http://schemas.microsoft.com/office/word/2012/wordml" xmlns:w16se="http://schemas.microsoft.com/office/word/2015/wordml/symex" xmlns:wpg="http://schemas.microsoft.com/office/word/2010/wordprocessingGroup" xmlns:wpi="http://schemas.microsoft.com/office/word/2010/wordprocessingInk" xmlns:wne="http://schemas.microsoft.com/office/word/2006/wordml" xmlns:wps="http://schemas.microsoft.com/office/word/2010/wordprocessingShape" mc:Ignorable="w14 w15 w16se wp14">
+<w:document xmlns:wpc="http://schemas.microsoft.com/office/word/2010/wordprocessingCanvas" xmlns:mo="http://schemas.microsoft.com/office/mac/office/2008/main" xmlns:mc="http://schemas.openxmlformats.org/markup-compatibility/2006" xmlns:mv="urn:schemas-microsoft-com:mac:vml" xmlns:o="urn:schemas-microsoft-com:office:office" xmlns:r="http://schemas.openxmlformats.org/officeDocument/2006/relationships" xmlns:m="http://schemas.openxmlformats.org/officeDocument/2006/math" xmlns:v="urn:schemas-microsoft-com:vml" xmlns:wp14="http://schemas.microsoft.com/office/word/2010/wordprocessingDrawing" xmlns:wp="http://schemas.openxmlformats.org/drawingml/2006/wordprocessingDrawing" xmlns:w10="urn:schemas-microsoft-com:office:word" xmlns:w="http://schemas.openxmlformats.org/wordprocessingml/2006/main" xmlns:w14="http://schemas.microsoft.com/office/word/2010/wordml" xmlns:w15="http://schemas.microsoft.com/office/word/2012/wordml" xmlns:wpg="http://schemas.microsoft.com/office/word/2010/wordprocessingGroup" xmlns:wpi="http://schemas.microsoft.com/office/word/2010/wordprocessingInk" xmlns:wne="http://schemas.microsoft.com/office/word/2006/wordml" xmlns:wps="http://schemas.microsoft.com/office/word/2010/wordprocessingShape" mc:Ignorable="w14 w15 wp14">
   <w:body>
     <w:sdt>
       <w:sdtPr>
@@ -10,6 +10,7 @@
           <w:docPartUnique/>
         </w:docPartObj>
       </w:sdtPr>
+      <w:sdtEndPr/>
       <w:sdtContent>
         <w:tbl>
           <w:tblPr>
@@ -28,6 +29,7 @@
                 <w:dataBinding w:prefixMappings="xmlns:ns0='http://schemas.openxmlformats.org/officeDocument/2006/extended-properties'" w:xpath="/ns0:Properties[1]/ns0:Company[1]" w:storeItemID="{6668398D-A668-4E3E-A5EB-62B293D839F1}"/>
                 <w:text/>
               </w:sdtPr>
+              <w:sdtEndPr/>
               <w:sdtContent>
                 <w:tc>
                   <w:tcPr>
@@ -66,6 +68,11 @@
                   <w:dataBinding w:prefixMappings="xmlns:ns0='http://schemas.openxmlformats.org/package/2006/metadata/core-properties' xmlns:ns1='http://purl.org/dc/elements/1.1/'" w:xpath="/ns0:coreProperties[1]/ns1:title[1]" w:storeItemID="{6C3C8BC8-F283-45AE-878A-BAB7291924A1}"/>
                   <w:text/>
                 </w:sdtPr>
+                <w:sdtEndPr>
+                  <w:rPr>
+                    <w:rStyle w:val="TitleChar"/>
+                  </w:rPr>
+                </w:sdtEndPr>
                 <w:sdtContent>
                   <w:p>
                     <w:pPr>
@@ -99,6 +106,7 @@
                 <w:dataBinding w:prefixMappings="xmlns:ns0='http://schemas.openxmlformats.org/package/2006/metadata/core-properties' xmlns:ns1='http://purl.org/dc/elements/1.1/'" w:xpath="/ns0:coreProperties[1]/ns1:subject[1]" w:storeItemID="{6C3C8BC8-F283-45AE-878A-BAB7291924A1}"/>
                 <w:text/>
               </w:sdtPr>
+              <w:sdtEndPr/>
               <w:sdtContent>
                 <w:tc>
                   <w:tcPr>
@@ -158,21 +166,14 @@
                   <w:dataBinding w:prefixMappings="xmlns:ns0='http://schemas.openxmlformats.org/package/2006/metadata/core-properties' xmlns:ns1='http://purl.org/dc/elements/1.1/'" w:xpath="/ns0:coreProperties[1]/ns1:creator[1]" w:storeItemID="{6C3C8BC8-F283-45AE-878A-BAB7291924A1}"/>
                   <w:text/>
                 </w:sdtPr>
+                <w:sdtEndPr/>
                 <w:sdtContent>
                   <w:p>
                     <w:pPr>
                       <w:pStyle w:val="NoSpacing"/>
                     </w:pPr>
                     <w:r>
-                      <w:t xml:space="preserve">Russ </w:t>
-                    </w:r>
-                    <w:proofErr w:type="spellStart"/>
-                    <w:r>
-                      <w:t>Bielawski</w:t>
-                    </w:r>
-                    <w:proofErr w:type="spellEnd"/>
-                    <w:r>
-                      <w:t>, Bill Hass</w:t>
+                      <w:t>Russ Bielawski, Bill Hass</w:t>
                     </w:r>
                   </w:p>
                 </w:sdtContent>
@@ -189,6 +190,7 @@
                     <w:calendar w:val="gregorian"/>
                   </w:date>
                 </w:sdtPr>
+                <w:sdtEndPr/>
                 <w:sdtContent>
                   <w:p>
                     <w:pPr>
@@ -240,11 +242,12 @@
       <w:r>
         <w:rPr>
           <w:noProof/>
+          <w:lang w:eastAsia="zh-CN"/>
         </w:rPr>
         <w:drawing>
           <wp:inline distT="0" distB="0" distL="0" distR="0" wp14:anchorId="2644093F" wp14:editId="1F858BCF">
             <wp:extent cx="5486400" cy="600075"/>
-            <wp:effectExtent l="95250" t="57150" r="76200" b="123825"/>
+            <wp:effectExtent l="101600" t="101600" r="76200" b="161925"/>
             <wp:docPr id="1" name="Diagram 1"/>
             <wp:cNvGraphicFramePr/>
             <a:graphic xmlns:a="http://schemas.openxmlformats.org/drawingml/2006/main">
@@ -652,15 +655,13 @@
     <w:p>
       <w:pPr>
         <w:pStyle w:val="Heading4"/>
+        <w:ind w:left="0"/>
       </w:pPr>
       <w:r>
         <w:t>Exploitation</w:t>
       </w:r>
     </w:p>
     <w:p>
-      <w:pPr>
-        <w:ind w:left="864"/>
-      </w:pPr>
       <w:r>
         <w:t>Ultimately, as an adversary we want to find a method to exploit the device.</w:t>
       </w:r>
@@ -710,9 +711,6 @@
       </w:r>
     </w:p>
     <w:p>
-      <w:pPr>
-        <w:ind w:left="864"/>
-      </w:pPr>
       <w:r>
         <w:t xml:space="preserve">More commonly, </w:t>
       </w:r>
@@ -744,6 +742,7 @@
     <w:p>
       <w:pPr>
         <w:pStyle w:val="Heading4"/>
+        <w:ind w:left="0"/>
       </w:pPr>
       <w:r>
         <w:t>Memory</w:t>
@@ -754,30 +753,24 @@
     </w:p>
     <w:p>
       <w:pPr>
-        <w:ind w:left="864" w:firstLine="6"/>
+        <w:ind w:firstLine="6"/>
       </w:pPr>
       <w:r>
         <w:t>Computers use</w:t>
       </w:r>
       <w:r>
-        <w:t xml:space="preserve"> memory to store data. Cryptographic keys, program code, proprietary information, operational logs, and debugging logs are all types of data an attacker is interested in and can be obtained by dumping memory. </w:t>
-      </w:r>
-      <w:r>
-        <w:t xml:space="preserve">We consider </w:t>
+        <w:t xml:space="preserve"> memory to store data. Cryptographic keys, program code, proprietary information, operational logs, and debugging logs are all types of data an attacker is interested in and can be obtained by dumping memory. We consider </w:t>
       </w:r>
       <w:r>
         <w:t>memory</w:t>
       </w:r>
       <w:r>
-        <w:t xml:space="preserve"> extraction to be </w:t>
-      </w:r>
-      <w:r>
-        <w:t xml:space="preserve">the most important job of HW:RE because once the memory is obtained, it would be considered SW:RE to perform further analysis on it. </w:t>
-      </w:r>
-    </w:p>
-    <w:p>
-      <w:pPr>
-        <w:ind w:left="864" w:firstLine="6"/>
+        <w:t xml:space="preserve"> extraction to be the most important job of HW:RE because once the memory is obtained, it would be considered SW:RE to perform further analysis on it. </w:t>
+      </w:r>
+    </w:p>
+    <w:p>
+      <w:pPr>
+        <w:ind w:firstLine="6"/>
       </w:pPr>
       <w:r>
         <w:lastRenderedPageBreak/>
@@ -802,12 +795,11 @@
     <w:p>
       <w:pPr>
         <w:pStyle w:val="Heading4"/>
+        <w:ind w:left="0"/>
       </w:pPr>
       <w:r>
         <w:t>Interactive Debugging</w:t>
       </w:r>
-      <w:bookmarkStart w:id="2" w:name="_GoBack"/>
-      <w:bookmarkEnd w:id="2"/>
     </w:p>
     <w:p>
       <w:pPr>
@@ -848,7 +840,15 @@
       </w:r>
       <w:proofErr w:type="spellEnd"/>
       <w:r>
-        <w:t xml:space="preserve"> blah blah.</w:t>
+        <w:t xml:space="preserve"> blah </w:t>
+      </w:r>
+      <w:proofErr w:type="spellStart"/>
+      <w:r>
+        <w:t>blah</w:t>
+      </w:r>
+      <w:proofErr w:type="spellEnd"/>
+      <w:r>
+        <w:t>.</w:t>
       </w:r>
     </w:p>
     <w:p>
@@ -1198,18 +1198,15 @@
       <w:pPr>
         <w:pStyle w:val="Heading3Numbered"/>
       </w:pPr>
-      <w:commentRangeStart w:id="3"/>
       <w:r>
         <w:lastRenderedPageBreak/>
-        <w:t xml:space="preserve">Passive </w:t>
-      </w:r>
-      <w:r>
-        <w:t>Probing</w:t>
-      </w:r>
+        <w:t>Continuity Probing</w:t>
+      </w:r>
+      <w:commentRangeStart w:id="2"/>
       <w:r>
         <w:t xml:space="preserve"> </w:t>
       </w:r>
-      <w:commentRangeEnd w:id="3"/>
+      <w:commentRangeEnd w:id="2"/>
       <w:r>
         <w:rPr>
           <w:rStyle w:val="CommentReference"/>
@@ -1217,7 +1214,7 @@
           <w:b w:val="0"/>
           <w:bCs w:val="0"/>
         </w:rPr>
-        <w:commentReference w:id="3"/>
+        <w:commentReference w:id="2"/>
       </w:r>
       <w:r>
         <w:t>and Tracing</w:t>
@@ -1247,7 +1244,7 @@
           <w:sz w:val="24"/>
           <w:u w:val="single"/>
         </w:rPr>
-        <w:t>What are the voltage domains?</w:t>
+        <w:t>How are inputs and outputs connected to chips?</w:t>
       </w:r>
     </w:p>
     <w:p>
@@ -1262,13 +1259,7 @@
         <w:rPr>
           <w:i/>
         </w:rPr>
-        <w:t xml:space="preserve">Know voltage domains to </w:t>
-      </w:r>
-      <w:r>
-        <w:rPr>
-          <w:i/>
-        </w:rPr>
-        <w:t>interface with board later without creating smoke.</w:t>
+        <w:t>Identify passive circuitry, draw it out, reason about it.</w:t>
       </w:r>
     </w:p>
     <w:p>
@@ -1287,7 +1278,7 @@
           <w:sz w:val="24"/>
           <w:u w:val="single"/>
         </w:rPr>
-        <w:t>How are inputs and outputs connected to chips?</w:t>
+        <w:t>What chips are connected?</w:t>
       </w:r>
     </w:p>
     <w:p>
@@ -1295,14 +1286,56 @@
         <w:pStyle w:val="ListParagraph"/>
         <w:ind w:left="1440"/>
         <w:rPr>
-          <w:u w:val="single"/>
-        </w:rPr>
-      </w:pPr>
-      <w:r>
-        <w:rPr>
           <w:i/>
         </w:rPr>
-        <w:t>Identify passive circuitry, draw it out, reason about it.</w:t>
+      </w:pPr>
+      <w:r>
+        <w:rPr>
+          <w:i/>
+        </w:rPr>
+        <w:t xml:space="preserve">Buses between memory and </w:t>
+      </w:r>
+      <w:proofErr w:type="spellStart"/>
+      <w:r>
+        <w:rPr>
+          <w:i/>
+        </w:rPr>
+        <w:t>cpu</w:t>
+      </w:r>
+      <w:proofErr w:type="spellEnd"/>
+      <w:r>
+        <w:rPr>
+          <w:i/>
+        </w:rPr>
+        <w:t xml:space="preserve"> or interfaces and </w:t>
+      </w:r>
+      <w:proofErr w:type="spellStart"/>
+      <w:r>
+        <w:rPr>
+          <w:i/>
+        </w:rPr>
+        <w:t>cpu</w:t>
+      </w:r>
+      <w:proofErr w:type="spellEnd"/>
+      <w:r>
+        <w:rPr>
+          <w:i/>
+        </w:rPr>
+        <w:t xml:space="preserve"> could be </w:t>
+      </w:r>
+      <w:proofErr w:type="spellStart"/>
+      <w:r>
+        <w:rPr>
+          <w:i/>
+        </w:rPr>
+        <w:t>MitMd</w:t>
+      </w:r>
+      <w:proofErr w:type="spellEnd"/>
+      <w:r>
+        <w:rPr>
+          <w:i/>
+        </w:rPr>
+        <w:t>.</w:t>
       </w:r>
     </w:p>
     <w:p>
@@ -1321,64 +1354,56 @@
           <w:sz w:val="24"/>
           <w:u w:val="single"/>
         </w:rPr>
-        <w:t>What chips are connected?</w:t>
+        <w:t>Where do depopulated pads and test-points connect to?</w:t>
       </w:r>
     </w:p>
     <w:p>
       <w:pPr>
         <w:pStyle w:val="ListParagraph"/>
-        <w:ind w:left="1440"/>
+        <w:numPr>
+          <w:ilvl w:val="1"/>
+          <w:numId w:val="16"/>
+        </w:numPr>
+        <w:rPr>
+          <w:u w:val="single"/>
+        </w:rPr>
+      </w:pPr>
+      <w:r>
         <w:rPr>
           <w:i/>
-        </w:rPr>
-      </w:pPr>
-      <w:r>
-        <w:rPr>
-          <w:i/>
-        </w:rPr>
-        <w:t xml:space="preserve">Buses between memory and </w:t>
-      </w:r>
+          <w:sz w:val="24"/>
+        </w:rPr>
+        <w:t>This can help identify JTAG or serial interfaces and areas to be repopulated.</w:t>
+      </w:r>
+    </w:p>
+    <w:p>
+      <w:pPr>
+        <w:pStyle w:val="Heading2Numbered"/>
+      </w:pPr>
+      <w:r>
+        <w:t>Soldering (~30 minutes)</w:t>
+      </w:r>
+    </w:p>
+    <w:p/>
+    <w:p>
+      <w:pPr>
+        <w:pStyle w:val="Heading2Numbered"/>
+      </w:pPr>
+      <w:r>
+        <w:t>Active Probing (~90 minutes)</w:t>
+      </w:r>
+    </w:p>
+    <w:p>
+      <w:pPr>
+        <w:pStyle w:val="Heading3Numbered"/>
+      </w:pPr>
       <w:proofErr w:type="spellStart"/>
       <w:r>
-        <w:rPr>
-          <w:i/>
-        </w:rPr>
-        <w:t>cpu</w:t>
+        <w:t>Multimeter</w:t>
       </w:r>
       <w:proofErr w:type="spellEnd"/>
       <w:r>
-        <w:rPr>
-          <w:i/>
-        </w:rPr>
-        <w:t xml:space="preserve"> or interfaces and </w:t>
-      </w:r>
-      <w:proofErr w:type="spellStart"/>
-      <w:r>
-        <w:rPr>
-          <w:i/>
-        </w:rPr>
-        <w:t>cpu</w:t>
-      </w:r>
-      <w:proofErr w:type="spellEnd"/>
-      <w:r>
-        <w:rPr>
-          <w:i/>
-        </w:rPr>
-        <w:t xml:space="preserve"> could be </w:t>
-      </w:r>
-      <w:proofErr w:type="spellStart"/>
-      <w:r>
-        <w:rPr>
-          <w:i/>
-        </w:rPr>
-        <w:t>MitMd</w:t>
-      </w:r>
-      <w:proofErr w:type="spellEnd"/>
-      <w:r>
-        <w:rPr>
-          <w:i/>
-        </w:rPr>
-        <w:t>.</w:t>
+        <w:t xml:space="preserve"> Probing</w:t>
       </w:r>
     </w:p>
     <w:p>
@@ -1394,47 +1419,34 @@
       </w:pPr>
       <w:r>
         <w:rPr>
-          <w:sz w:val="24"/>
           <w:u w:val="single"/>
         </w:rPr>
-        <w:t>Where do depopulated pads and test-points connect to?</w:t>
+        <w:t>What are the voltage domains?</w:t>
+      </w:r>
+    </w:p>
+    <w:p>
+      <w:pPr>
+        <w:pStyle w:val="ListParagraph"/>
+        <w:ind w:left="1008" w:firstLine="144"/>
+        <w:rPr>
+          <w:u w:val="single"/>
+        </w:rPr>
+      </w:pPr>
+      <w:r>
+        <w:rPr>
+          <w:i/>
+        </w:rPr>
+        <w:t>Know voltage domains to interface with board later without creating smoke.</w:t>
       </w:r>
     </w:p>
     <w:p>
       <w:pPr>
         <w:pStyle w:val="ListParagraph"/>
         <w:numPr>
-          <w:ilvl w:val="1"/>
+          <w:ilvl w:val="0"/>
           <w:numId w:val="16"/>
         </w:numPr>
-        <w:rPr>
-          <w:u w:val="single"/>
-        </w:rPr>
-      </w:pPr>
-      <w:r>
-        <w:rPr>
-          <w:i/>
-          <w:sz w:val="24"/>
-        </w:rPr>
-        <w:t>This can help identify JTAG or serial interfaces and areas to be repopulated.</w:t>
-      </w:r>
-    </w:p>
-    <w:p>
-      <w:pPr>
-        <w:pStyle w:val="Heading2Numbered"/>
-      </w:pPr>
-      <w:r>
-        <w:t>Soldering (~30 minutes)</w:t>
-      </w:r>
-    </w:p>
-    <w:p/>
-    <w:p>
-      <w:pPr>
-        <w:pStyle w:val="Heading2Numbered"/>
-      </w:pPr>
-      <w:r>
-        <w:t>Active Probing (~90 minutes)</w:t>
-      </w:r>
+      </w:pPr>
     </w:p>
     <w:p>
       <w:pPr>
@@ -1482,16 +1494,16 @@
       </w:r>
     </w:p>
     <w:p>
-      <w:commentRangeStart w:id="4"/>
+      <w:commentRangeStart w:id="3"/>
       <w:r>
         <w:t>HAVE THE STUDENTS ATTEMPT TO DECODE UART A &amp; D.</w:t>
       </w:r>
-      <w:commentRangeEnd w:id="4"/>
+      <w:commentRangeEnd w:id="3"/>
       <w:r>
         <w:rPr>
           <w:rStyle w:val="CommentReference"/>
         </w:rPr>
-        <w:commentReference w:id="4"/>
+        <w:commentReference w:id="3"/>
       </w:r>
     </w:p>
     <w:p>
@@ -1505,6 +1517,11 @@
       <w:proofErr w:type="spellEnd"/>
     </w:p>
     <w:p>
+      <w:r>
+        <w:t>JTAG is a s</w:t>
+      </w:r>
+    </w:p>
+    <w:p>
       <w:pPr>
         <w:pStyle w:val="Heading4Numbered"/>
       </w:pPr>
@@ -1518,6 +1535,11 @@
       <w:proofErr w:type="spellEnd"/>
     </w:p>
     <w:p>
+      <w:r>
+        <w:t xml:space="preserve">We’re going to use an open-source tool chain to attempt to attach to the NXP LH7A400 microcontroller/microprocessor </w:t>
+      </w:r>
+    </w:p>
+    <w:p>
       <w:pPr>
         <w:pStyle w:val="Heading5Numbered"/>
       </w:pPr>
@@ -1539,6 +1561,7 @@
         <w:pStyle w:val="Heading5Numbered"/>
       </w:pPr>
       <w:r>
+        <w:lastRenderedPageBreak/>
         <w:t>Upgrade Bus Pirate firmware</w:t>
       </w:r>
     </w:p>
@@ -1579,7 +1602,6 @@
         <w:pStyle w:val="Heading5Numbered"/>
       </w:pPr>
       <w:r>
-        <w:lastRenderedPageBreak/>
         <w:t xml:space="preserve">Install </w:t>
       </w:r>
       <w:proofErr w:type="spellStart"/>
@@ -1869,6 +1891,7 @@
         <w:pStyle w:val="Heading3Numbered"/>
       </w:pPr>
       <w:r>
+        <w:lastRenderedPageBreak/>
         <w:t>Logic Analyzer</w:t>
       </w:r>
     </w:p>
@@ -1900,52 +1923,51 @@
       <w:pPr>
         <w:pStyle w:val="Heading3Numbered"/>
       </w:pPr>
+      <w:commentRangeStart w:id="4"/>
+      <w:r>
+        <w:t>Soldering Iron</w:t>
+      </w:r>
+    </w:p>
+    <w:p>
+      <w:pPr>
+        <w:ind w:left="864"/>
+      </w:pPr>
+      <w:r>
+        <w:t xml:space="preserve">You’ll also need solder, flux, and a </w:t>
+      </w:r>
+      <w:proofErr w:type="spellStart"/>
+      <w:r>
+        <w:t>desoldering</w:t>
+      </w:r>
+      <w:proofErr w:type="spellEnd"/>
+      <w:r>
+        <w:t xml:space="preserve"> wick or pump.</w:t>
+      </w:r>
+      <w:commentRangeEnd w:id="4"/>
+      <w:r>
+        <w:rPr>
+          <w:rStyle w:val="CommentReference"/>
+        </w:rPr>
+        <w:commentReference w:id="4"/>
+      </w:r>
+    </w:p>
+    <w:p>
+      <w:pPr>
+        <w:ind w:left="864"/>
+      </w:pPr>
+      <w:r>
+        <w:t>Flux prevents beading of solder and helps it flow to the circuit board.</w:t>
+      </w:r>
+    </w:p>
+    <w:p>
+      <w:pPr>
+        <w:pStyle w:val="Heading2Numbered"/>
+      </w:pPr>
       <w:commentRangeStart w:id="5"/>
       <w:r>
-        <w:lastRenderedPageBreak/>
-        <w:t>Soldering Iron</w:t>
-      </w:r>
-    </w:p>
-    <w:p>
-      <w:pPr>
-        <w:ind w:left="864"/>
-      </w:pPr>
-      <w:r>
-        <w:t xml:space="preserve">You’ll also need solder, flux, and a </w:t>
-      </w:r>
-      <w:proofErr w:type="spellStart"/>
-      <w:r>
-        <w:t>desoldering</w:t>
-      </w:r>
-      <w:proofErr w:type="spellEnd"/>
-      <w:r>
-        <w:t xml:space="preserve"> wick or pump.</w:t>
+        <w:t>Search Engine, Encyclopedia</w:t>
       </w:r>
       <w:commentRangeEnd w:id="5"/>
-      <w:r>
-        <w:rPr>
-          <w:rStyle w:val="CommentReference"/>
-        </w:rPr>
-        <w:commentReference w:id="5"/>
-      </w:r>
-    </w:p>
-    <w:p>
-      <w:pPr>
-        <w:ind w:left="864"/>
-      </w:pPr>
-      <w:r>
-        <w:t>Flux prevents beading of solder and helps it flow to the circuit board.</w:t>
-      </w:r>
-    </w:p>
-    <w:p>
-      <w:pPr>
-        <w:pStyle w:val="Heading2Numbered"/>
-      </w:pPr>
-      <w:commentRangeStart w:id="6"/>
-      <w:r>
-        <w:t>Search Engine, Encyclopedia</w:t>
-      </w:r>
-      <w:commentRangeEnd w:id="6"/>
       <w:r>
         <w:rPr>
           <w:rStyle w:val="CommentReference"/>
@@ -1953,7 +1975,7 @@
           <w:b w:val="0"/>
           <w:bCs w:val="0"/>
         </w:rPr>
-        <w:commentReference w:id="6"/>
+        <w:commentReference w:id="5"/>
       </w:r>
     </w:p>
     <w:p>
@@ -2015,6 +2037,8 @@
       <w:r>
         <w:t>JTAGulator</w:t>
       </w:r>
+      <w:bookmarkStart w:id="6" w:name="_GoBack"/>
+      <w:bookmarkEnd w:id="6"/>
       <w:proofErr w:type="spellEnd"/>
     </w:p>
     <w:p>
@@ -2082,6 +2106,108 @@
         <w:t xml:space="preserve"> (SEM)</w:t>
       </w:r>
     </w:p>
+    <w:p>
+      <w:pPr>
+        <w:pStyle w:val="Heading2Numbered"/>
+      </w:pPr>
+      <w:r>
+        <w:t>Glossary</w:t>
+      </w:r>
+    </w:p>
+    <w:tbl>
+      <w:tblPr>
+        <w:tblStyle w:val="TableGrid"/>
+        <w:tblW w:w="0" w:type="auto"/>
+        <w:tblLook w:val="04A0" w:firstRow="1" w:lastRow="0" w:firstColumn="1" w:lastColumn="0" w:noHBand="0" w:noVBand="1"/>
+      </w:tblPr>
+      <w:tblGrid>
+        <w:gridCol w:w="4788"/>
+        <w:gridCol w:w="4788"/>
+      </w:tblGrid>
+      <w:tr>
+        <w:tc>
+          <w:tcPr>
+            <w:tcW w:w="4788" w:type="dxa"/>
+          </w:tcPr>
+          <w:p>
+            <w:r>
+              <w:t>JTAG</w:t>
+            </w:r>
+          </w:p>
+        </w:tc>
+        <w:tc>
+          <w:tcPr>
+            <w:tcW w:w="4788" w:type="dxa"/>
+          </w:tcPr>
+          <w:p/>
+        </w:tc>
+      </w:tr>
+      <w:tr>
+        <w:tc>
+          <w:tcPr>
+            <w:tcW w:w="4788" w:type="dxa"/>
+          </w:tcPr>
+          <w:p>
+            <w:r>
+              <w:t>Microcontroller</w:t>
+            </w:r>
+          </w:p>
+        </w:tc>
+        <w:tc>
+          <w:tcPr>
+            <w:tcW w:w="4788" w:type="dxa"/>
+          </w:tcPr>
+          <w:p/>
+        </w:tc>
+      </w:tr>
+      <w:tr>
+        <w:tc>
+          <w:tcPr>
+            <w:tcW w:w="4788" w:type="dxa"/>
+          </w:tcPr>
+          <w:p>
+            <w:r>
+              <w:t>microprocessor</w:t>
+            </w:r>
+          </w:p>
+        </w:tc>
+        <w:tc>
+          <w:tcPr>
+            <w:tcW w:w="4788" w:type="dxa"/>
+          </w:tcPr>
+          <w:p/>
+        </w:tc>
+      </w:tr>
+      <w:tr>
+        <w:tc>
+          <w:tcPr>
+            <w:tcW w:w="4788" w:type="dxa"/>
+          </w:tcPr>
+          <w:p/>
+        </w:tc>
+        <w:tc>
+          <w:tcPr>
+            <w:tcW w:w="4788" w:type="dxa"/>
+          </w:tcPr>
+          <w:p/>
+        </w:tc>
+      </w:tr>
+      <w:tr>
+        <w:tc>
+          <w:tcPr>
+            <w:tcW w:w="4788" w:type="dxa"/>
+          </w:tcPr>
+          <w:p/>
+        </w:tc>
+        <w:tc>
+          <w:tcPr>
+            <w:tcW w:w="4788" w:type="dxa"/>
+          </w:tcPr>
+          <w:p/>
+        </w:tc>
+      </w:tr>
+    </w:tbl>
+    <w:p/>
     <w:sectPr>
       <w:footerReference w:type="default" r:id="rId20"/>
       <w:pgSz w:w="12240" w:h="15840"/>
@@ -2096,7 +2222,7 @@
 </file>
 
 <file path=word/comments.xml><?xml version="1.0" encoding="utf-8"?>
-<w:comments xmlns:wpc="http://schemas.microsoft.com/office/word/2010/wordprocessingCanvas" xmlns:cx="http://schemas.microsoft.com/office/drawing/2014/chartex" xmlns:cx1="http://schemas.microsoft.com/office/drawing/2015/9/8/chartex" xmlns:cx2="http://schemas.microsoft.com/office/drawing/2015/10/21/chartex" xmlns:cx3="http://schemas.microsoft.com/office/drawing/2016/5/9/chartex" xmlns:cx4="http://schemas.microsoft.com/office/drawing/2016/5/10/chartex" xmlns:cx5="http://schemas.microsoft.com/office/drawing/2016/5/11/chartex" xmlns:mc="http://schemas.openxmlformats.org/markup-compatibility/2006" xmlns:o="urn:schemas-microsoft-com:office:office" xmlns:r="http://schemas.openxmlformats.org/officeDocument/2006/relationships" xmlns:m="http://schemas.openxmlformats.org/officeDocument/2006/math" xmlns:v="urn:schemas-microsoft-com:vml" xmlns:wp14="http://schemas.microsoft.com/office/word/2010/wordprocessingDrawing" xmlns:wp="http://schemas.openxmlformats.org/drawingml/2006/wordprocessingDrawing" xmlns:w10="urn:schemas-microsoft-com:office:word" xmlns:w="http://schemas.openxmlformats.org/wordprocessingml/2006/main" xmlns:w14="http://schemas.microsoft.com/office/word/2010/wordml" xmlns:w15="http://schemas.microsoft.com/office/word/2012/wordml" xmlns:w16se="http://schemas.microsoft.com/office/word/2015/wordml/symex" xmlns:wpg="http://schemas.microsoft.com/office/word/2010/wordprocessingGroup" xmlns:wpi="http://schemas.microsoft.com/office/word/2010/wordprocessingInk" xmlns:wne="http://schemas.microsoft.com/office/word/2006/wordml" xmlns:wps="http://schemas.microsoft.com/office/word/2010/wordprocessingShape" mc:Ignorable="w14 w15 w16se wp14">
+<w:comments xmlns:wpc="http://schemas.microsoft.com/office/word/2010/wordprocessingCanvas" xmlns:mo="http://schemas.microsoft.com/office/mac/office/2008/main" xmlns:mc="http://schemas.openxmlformats.org/markup-compatibility/2006" xmlns:mv="urn:schemas-microsoft-com:mac:vml" xmlns:o="urn:schemas-microsoft-com:office:office" xmlns:r="http://schemas.openxmlformats.org/officeDocument/2006/relationships" xmlns:m="http://schemas.openxmlformats.org/officeDocument/2006/math" xmlns:v="urn:schemas-microsoft-com:vml" xmlns:wp14="http://schemas.microsoft.com/office/word/2010/wordprocessingDrawing" xmlns:wp="http://schemas.openxmlformats.org/drawingml/2006/wordprocessingDrawing" xmlns:w10="urn:schemas-microsoft-com:office:word" xmlns:w="http://schemas.openxmlformats.org/wordprocessingml/2006/main" xmlns:w14="http://schemas.microsoft.com/office/word/2010/wordml" xmlns:w15="http://schemas.microsoft.com/office/word/2012/wordml" xmlns:wpg="http://schemas.microsoft.com/office/word/2010/wordprocessingGroup" xmlns:wpi="http://schemas.microsoft.com/office/word/2010/wordprocessingInk" xmlns:wne="http://schemas.microsoft.com/office/word/2006/wordml" xmlns:wps="http://schemas.microsoft.com/office/word/2010/wordprocessingShape" mc:Ignorable="w14 w15 wp14">
   <w:comment w:id="1" w:author="Bill Hass" w:date="2017-06-24T13:46:00Z" w:initials="BH">
     <w:p>
       <w:pPr>
@@ -2129,7 +2255,7 @@
       </w:r>
     </w:p>
   </w:comment>
-  <w:comment w:id="3" w:author="Bill Hass" w:date="2017-06-18T11:23:00Z" w:initials="BH">
+  <w:comment w:id="2" w:author="Bill Hass" w:date="2017-06-18T11:23:00Z" w:initials="BH">
     <w:p>
       <w:pPr>
         <w:pStyle w:val="CommentText"/>
@@ -2145,7 +2271,7 @@
       </w:r>
     </w:p>
   </w:comment>
-  <w:comment w:id="4" w:author="Bill Hass" w:date="2017-06-18T11:47:00Z" w:initials="BH">
+  <w:comment w:id="3" w:author="Bill Hass" w:date="2017-06-18T11:47:00Z" w:initials="BH">
     <w:p>
       <w:pPr>
         <w:pStyle w:val="CommentText"/>
@@ -2166,7 +2292,7 @@
       </w:r>
     </w:p>
   </w:comment>
-  <w:comment w:id="5" w:author="Bill Hass" w:date="2017-06-24T13:04:00Z" w:initials="BH">
+  <w:comment w:id="4" w:author="Bill Hass" w:date="2017-06-24T13:04:00Z" w:initials="BH">
     <w:p>
       <w:pPr>
         <w:pStyle w:val="CommentText"/>
@@ -2182,7 +2308,7 @@
       </w:r>
     </w:p>
   </w:comment>
-  <w:comment w:id="6" w:author="Bill Hass" w:date="2017-06-24T12:54:00Z" w:initials="BH">
+  <w:comment w:id="5" w:author="Bill Hass" w:date="2017-06-24T12:54:00Z" w:initials="BH">
     <w:p>
       <w:pPr>
         <w:pStyle w:val="CommentText"/>
@@ -2202,7 +2328,7 @@
 </file>
 
 <file path=word/commentsExtended.xml><?xml version="1.0" encoding="utf-8"?>
-<w15:commentsEx xmlns:wpc="http://schemas.microsoft.com/office/word/2010/wordprocessingCanvas" xmlns:cx="http://schemas.microsoft.com/office/drawing/2014/chartex" xmlns:cx1="http://schemas.microsoft.com/office/drawing/2015/9/8/chartex" xmlns:cx2="http://schemas.microsoft.com/office/drawing/2015/10/21/chartex" xmlns:cx3="http://schemas.microsoft.com/office/drawing/2016/5/9/chartex" xmlns:cx4="http://schemas.microsoft.com/office/drawing/2016/5/10/chartex" xmlns:cx5="http://schemas.microsoft.com/office/drawing/2016/5/11/chartex" xmlns:mc="http://schemas.openxmlformats.org/markup-compatibility/2006" xmlns:o="urn:schemas-microsoft-com:office:office" xmlns:r="http://schemas.openxmlformats.org/officeDocument/2006/relationships" xmlns:m="http://schemas.openxmlformats.org/officeDocument/2006/math" xmlns:v="urn:schemas-microsoft-com:vml" xmlns:wp14="http://schemas.microsoft.com/office/word/2010/wordprocessingDrawing" xmlns:wp="http://schemas.openxmlformats.org/drawingml/2006/wordprocessingDrawing" xmlns:w10="urn:schemas-microsoft-com:office:word" xmlns:w="http://schemas.openxmlformats.org/wordprocessingml/2006/main" xmlns:w14="http://schemas.microsoft.com/office/word/2010/wordml" xmlns:w15="http://schemas.microsoft.com/office/word/2012/wordml" xmlns:w16se="http://schemas.microsoft.com/office/word/2015/wordml/symex" xmlns:wpg="http://schemas.microsoft.com/office/word/2010/wordprocessingGroup" xmlns:wpi="http://schemas.microsoft.com/office/word/2010/wordprocessingInk" xmlns:wne="http://schemas.microsoft.com/office/word/2006/wordml" xmlns:wps="http://schemas.microsoft.com/office/word/2010/wordprocessingShape" mc:Ignorable="w14 w15 w16se wp14">
+<w15:commentsEx xmlns:wpc="http://schemas.microsoft.com/office/word/2010/wordprocessingCanvas" xmlns:mo="http://schemas.microsoft.com/office/mac/office/2008/main" xmlns:mc="http://schemas.openxmlformats.org/markup-compatibility/2006" xmlns:mv="urn:schemas-microsoft-com:mac:vml" xmlns:o="urn:schemas-microsoft-com:office:office" xmlns:r="http://schemas.openxmlformats.org/officeDocument/2006/relationships" xmlns:m="http://schemas.openxmlformats.org/officeDocument/2006/math" xmlns:v="urn:schemas-microsoft-com:vml" xmlns:wp14="http://schemas.microsoft.com/office/word/2010/wordprocessingDrawing" xmlns:wp="http://schemas.openxmlformats.org/drawingml/2006/wordprocessingDrawing" xmlns:w10="urn:schemas-microsoft-com:office:word" xmlns:w="http://schemas.openxmlformats.org/wordprocessingml/2006/main" xmlns:w14="http://schemas.microsoft.com/office/word/2010/wordml" xmlns:w15="http://schemas.microsoft.com/office/word/2012/wordml" xmlns:wpg="http://schemas.microsoft.com/office/word/2010/wordprocessingGroup" xmlns:wpi="http://schemas.microsoft.com/office/word/2010/wordprocessingInk" xmlns:wne="http://schemas.microsoft.com/office/word/2006/wordml" xmlns:wps="http://schemas.microsoft.com/office/word/2010/wordprocessingShape" mc:Ignorable="w14 w15 wp14">
   <w15:commentEx w15:paraId="7C02D44E" w15:done="0"/>
   <w15:commentEx w15:paraId="7AEA71F6" w15:done="0"/>
   <w15:commentEx w15:paraId="08E5B9DE" w15:done="0"/>
@@ -2213,7 +2339,7 @@
 </file>
 
 <file path=word/endnotes.xml><?xml version="1.0" encoding="utf-8"?>
-<w:endnotes xmlns:wpc="http://schemas.microsoft.com/office/word/2010/wordprocessingCanvas" xmlns:cx="http://schemas.microsoft.com/office/drawing/2014/chartex" xmlns:cx1="http://schemas.microsoft.com/office/drawing/2015/9/8/chartex" xmlns:cx2="http://schemas.microsoft.com/office/drawing/2015/10/21/chartex" xmlns:cx3="http://schemas.microsoft.com/office/drawing/2016/5/9/chartex" xmlns:cx4="http://schemas.microsoft.com/office/drawing/2016/5/10/chartex" xmlns:cx5="http://schemas.microsoft.com/office/drawing/2016/5/11/chartex" xmlns:mc="http://schemas.openxmlformats.org/markup-compatibility/2006" xmlns:o="urn:schemas-microsoft-com:office:office" xmlns:r="http://schemas.openxmlformats.org/officeDocument/2006/relationships" xmlns:m="http://schemas.openxmlformats.org/officeDocument/2006/math" xmlns:v="urn:schemas-microsoft-com:vml" xmlns:wp14="http://schemas.microsoft.com/office/word/2010/wordprocessingDrawing" xmlns:wp="http://schemas.openxmlformats.org/drawingml/2006/wordprocessingDrawing" xmlns:w10="urn:schemas-microsoft-com:office:word" xmlns:w="http://schemas.openxmlformats.org/wordprocessingml/2006/main" xmlns:w14="http://schemas.microsoft.com/office/word/2010/wordml" xmlns:w15="http://schemas.microsoft.com/office/word/2012/wordml" xmlns:w16se="http://schemas.microsoft.com/office/word/2015/wordml/symex" xmlns:wpg="http://schemas.microsoft.com/office/word/2010/wordprocessingGroup" xmlns:wpi="http://schemas.microsoft.com/office/word/2010/wordprocessingInk" xmlns:wne="http://schemas.microsoft.com/office/word/2006/wordml" xmlns:wps="http://schemas.microsoft.com/office/word/2010/wordprocessingShape" mc:Ignorable="w14 w15 w16se wp14">
+<w:endnotes xmlns:wpc="http://schemas.microsoft.com/office/word/2010/wordprocessingCanvas" xmlns:mo="http://schemas.microsoft.com/office/mac/office/2008/main" xmlns:mc="http://schemas.openxmlformats.org/markup-compatibility/2006" xmlns:mv="urn:schemas-microsoft-com:mac:vml" xmlns:o="urn:schemas-microsoft-com:office:office" xmlns:r="http://schemas.openxmlformats.org/officeDocument/2006/relationships" xmlns:m="http://schemas.openxmlformats.org/officeDocument/2006/math" xmlns:v="urn:schemas-microsoft-com:vml" xmlns:wp14="http://schemas.microsoft.com/office/word/2010/wordprocessingDrawing" xmlns:wp="http://schemas.openxmlformats.org/drawingml/2006/wordprocessingDrawing" xmlns:w10="urn:schemas-microsoft-com:office:word" xmlns:w="http://schemas.openxmlformats.org/wordprocessingml/2006/main" xmlns:w14="http://schemas.microsoft.com/office/word/2010/wordml" xmlns:w15="http://schemas.microsoft.com/office/word/2012/wordml" xmlns:wpg="http://schemas.microsoft.com/office/word/2010/wordprocessingGroup" xmlns:wpi="http://schemas.microsoft.com/office/word/2010/wordprocessingInk" xmlns:wne="http://schemas.microsoft.com/office/word/2006/wordml" xmlns:wps="http://schemas.microsoft.com/office/word/2010/wordprocessingShape" mc:Ignorable="w14 w15 wp14">
   <w:endnote w:type="separator" w:id="-1">
     <w:p>
       <w:pPr>
@@ -2238,7 +2364,7 @@
 </file>
 
 <file path=word/footer1.xml><?xml version="1.0" encoding="utf-8"?>
-<w:ftr xmlns:wpc="http://schemas.microsoft.com/office/word/2010/wordprocessingCanvas" xmlns:cx="http://schemas.microsoft.com/office/drawing/2014/chartex" xmlns:cx1="http://schemas.microsoft.com/office/drawing/2015/9/8/chartex" xmlns:cx2="http://schemas.microsoft.com/office/drawing/2015/10/21/chartex" xmlns:cx3="http://schemas.microsoft.com/office/drawing/2016/5/9/chartex" xmlns:cx4="http://schemas.microsoft.com/office/drawing/2016/5/10/chartex" xmlns:cx5="http://schemas.microsoft.com/office/drawing/2016/5/11/chartex" xmlns:mc="http://schemas.openxmlformats.org/markup-compatibility/2006" xmlns:o="urn:schemas-microsoft-com:office:office" xmlns:r="http://schemas.openxmlformats.org/officeDocument/2006/relationships" xmlns:m="http://schemas.openxmlformats.org/officeDocument/2006/math" xmlns:v="urn:schemas-microsoft-com:vml" xmlns:wp14="http://schemas.microsoft.com/office/word/2010/wordprocessingDrawing" xmlns:wp="http://schemas.openxmlformats.org/drawingml/2006/wordprocessingDrawing" xmlns:w10="urn:schemas-microsoft-com:office:word" xmlns:w="http://schemas.openxmlformats.org/wordprocessingml/2006/main" xmlns:w14="http://schemas.microsoft.com/office/word/2010/wordml" xmlns:w15="http://schemas.microsoft.com/office/word/2012/wordml" xmlns:w16se="http://schemas.microsoft.com/office/word/2015/wordml/symex" xmlns:wpg="http://schemas.microsoft.com/office/word/2010/wordprocessingGroup" xmlns:wpi="http://schemas.microsoft.com/office/word/2010/wordprocessingInk" xmlns:wne="http://schemas.microsoft.com/office/word/2006/wordml" xmlns:wps="http://schemas.microsoft.com/office/word/2010/wordprocessingShape" mc:Ignorable="w14 w15 w16se wp14">
+<w:ftr xmlns:wpc="http://schemas.microsoft.com/office/word/2010/wordprocessingCanvas" xmlns:mo="http://schemas.microsoft.com/office/mac/office/2008/main" xmlns:mc="http://schemas.openxmlformats.org/markup-compatibility/2006" xmlns:mv="urn:schemas-microsoft-com:mac:vml" xmlns:o="urn:schemas-microsoft-com:office:office" xmlns:r="http://schemas.openxmlformats.org/officeDocument/2006/relationships" xmlns:m="http://schemas.openxmlformats.org/officeDocument/2006/math" xmlns:v="urn:schemas-microsoft-com:vml" xmlns:wp14="http://schemas.microsoft.com/office/word/2010/wordprocessingDrawing" xmlns:wp="http://schemas.openxmlformats.org/drawingml/2006/wordprocessingDrawing" xmlns:w10="urn:schemas-microsoft-com:office:word" xmlns:w="http://schemas.openxmlformats.org/wordprocessingml/2006/main" xmlns:w14="http://schemas.microsoft.com/office/word/2010/wordml" xmlns:w15="http://schemas.microsoft.com/office/word/2012/wordml" xmlns:wpg="http://schemas.microsoft.com/office/word/2010/wordprocessingGroup" xmlns:wpi="http://schemas.microsoft.com/office/word/2010/wordprocessingInk" xmlns:wne="http://schemas.microsoft.com/office/word/2006/wordml" xmlns:wps="http://schemas.microsoft.com/office/word/2010/wordprocessingShape" mc:Ignorable="w14 w15 wp14">
   <w:p>
     <w:pPr>
       <w:pStyle w:val="Footer"/>
@@ -2262,7 +2388,7 @@
       <w:rPr>
         <w:noProof/>
       </w:rPr>
-      <w:t>2</w:t>
+      <w:t>5</w:t>
     </w:r>
     <w:r>
       <w:rPr>
@@ -2280,7 +2406,7 @@
 </file>
 
 <file path=word/footnotes.xml><?xml version="1.0" encoding="utf-8"?>
-<w:footnotes xmlns:wpc="http://schemas.microsoft.com/office/word/2010/wordprocessingCanvas" xmlns:cx="http://schemas.microsoft.com/office/drawing/2014/chartex" xmlns:cx1="http://schemas.microsoft.com/office/drawing/2015/9/8/chartex" xmlns:cx2="http://schemas.microsoft.com/office/drawing/2015/10/21/chartex" xmlns:cx3="http://schemas.microsoft.com/office/drawing/2016/5/9/chartex" xmlns:cx4="http://schemas.microsoft.com/office/drawing/2016/5/10/chartex" xmlns:cx5="http://schemas.microsoft.com/office/drawing/2016/5/11/chartex" xmlns:mc="http://schemas.openxmlformats.org/markup-compatibility/2006" xmlns:o="urn:schemas-microsoft-com:office:office" xmlns:r="http://schemas.openxmlformats.org/officeDocument/2006/relationships" xmlns:m="http://schemas.openxmlformats.org/officeDocument/2006/math" xmlns:v="urn:schemas-microsoft-com:vml" xmlns:wp14="http://schemas.microsoft.com/office/word/2010/wordprocessingDrawing" xmlns:wp="http://schemas.openxmlformats.org/drawingml/2006/wordprocessingDrawing" xmlns:w10="urn:schemas-microsoft-com:office:word" xmlns:w="http://schemas.openxmlformats.org/wordprocessingml/2006/main" xmlns:w14="http://schemas.microsoft.com/office/word/2010/wordml" xmlns:w15="http://schemas.microsoft.com/office/word/2012/wordml" xmlns:w16se="http://schemas.microsoft.com/office/word/2015/wordml/symex" xmlns:wpg="http://schemas.microsoft.com/office/word/2010/wordprocessingGroup" xmlns:wpi="http://schemas.microsoft.com/office/word/2010/wordprocessingInk" xmlns:wne="http://schemas.microsoft.com/office/word/2006/wordml" xmlns:wps="http://schemas.microsoft.com/office/word/2010/wordprocessingShape" mc:Ignorable="w14 w15 w16se wp14">
+<w:footnotes xmlns:wpc="http://schemas.microsoft.com/office/word/2010/wordprocessingCanvas" xmlns:mo="http://schemas.microsoft.com/office/mac/office/2008/main" xmlns:mc="http://schemas.openxmlformats.org/markup-compatibility/2006" xmlns:mv="urn:schemas-microsoft-com:mac:vml" xmlns:o="urn:schemas-microsoft-com:office:office" xmlns:r="http://schemas.openxmlformats.org/officeDocument/2006/relationships" xmlns:m="http://schemas.openxmlformats.org/officeDocument/2006/math" xmlns:v="urn:schemas-microsoft-com:vml" xmlns:wp14="http://schemas.microsoft.com/office/word/2010/wordprocessingDrawing" xmlns:wp="http://schemas.openxmlformats.org/drawingml/2006/wordprocessingDrawing" xmlns:w10="urn:schemas-microsoft-com:office:word" xmlns:w="http://schemas.openxmlformats.org/wordprocessingml/2006/main" xmlns:w14="http://schemas.microsoft.com/office/word/2010/wordml" xmlns:w15="http://schemas.microsoft.com/office/word/2012/wordml" xmlns:wpg="http://schemas.microsoft.com/office/word/2010/wordprocessingGroup" xmlns:wpi="http://schemas.microsoft.com/office/word/2010/wordprocessingInk" xmlns:wne="http://schemas.microsoft.com/office/word/2006/wordml" xmlns:wps="http://schemas.microsoft.com/office/word/2010/wordprocessingShape" mc:Ignorable="w14 w15 wp14">
   <w:footnote w:type="separator" w:id="-1">
     <w:p>
       <w:pPr>
@@ -2305,8 +2431,8 @@
 </file>
 
 <file path=word/numbering.xml><?xml version="1.0" encoding="utf-8"?>
-<w:numbering xmlns:wpc="http://schemas.microsoft.com/office/word/2010/wordprocessingCanvas" xmlns:cx="http://schemas.microsoft.com/office/drawing/2014/chartex" xmlns:cx1="http://schemas.microsoft.com/office/drawing/2015/9/8/chartex" xmlns:cx2="http://schemas.microsoft.com/office/drawing/2015/10/21/chartex" xmlns:cx3="http://schemas.microsoft.com/office/drawing/2016/5/9/chartex" xmlns:cx4="http://schemas.microsoft.com/office/drawing/2016/5/10/chartex" xmlns:cx5="http://schemas.microsoft.com/office/drawing/2016/5/11/chartex" xmlns:mc="http://schemas.openxmlformats.org/markup-compatibility/2006" xmlns:o="urn:schemas-microsoft-com:office:office" xmlns:r="http://schemas.openxmlformats.org/officeDocument/2006/relationships" xmlns:m="http://schemas.openxmlformats.org/officeDocument/2006/math" xmlns:v="urn:schemas-microsoft-com:vml" xmlns:wp14="http://schemas.microsoft.com/office/word/2010/wordprocessingDrawing" xmlns:wp="http://schemas.openxmlformats.org/drawingml/2006/wordprocessingDrawing" xmlns:w10="urn:schemas-microsoft-com:office:word" xmlns:w="http://schemas.openxmlformats.org/wordprocessingml/2006/main" xmlns:w14="http://schemas.microsoft.com/office/word/2010/wordml" xmlns:w15="http://schemas.microsoft.com/office/word/2012/wordml" xmlns:w16se="http://schemas.microsoft.com/office/word/2015/wordml/symex" xmlns:wpg="http://schemas.microsoft.com/office/word/2010/wordprocessingGroup" xmlns:wpi="http://schemas.microsoft.com/office/word/2010/wordprocessingInk" xmlns:wne="http://schemas.microsoft.com/office/word/2006/wordml" xmlns:wps="http://schemas.microsoft.com/office/word/2010/wordprocessingShape" mc:Ignorable="w14 w15 w16se wp14">
-  <w:abstractNum w:abstractNumId="0" w15:restartNumberingAfterBreak="0">
+<w:numbering xmlns:wpc="http://schemas.microsoft.com/office/word/2010/wordprocessingCanvas" xmlns:mo="http://schemas.microsoft.com/office/mac/office/2008/main" xmlns:mc="http://schemas.openxmlformats.org/markup-compatibility/2006" xmlns:mv="urn:schemas-microsoft-com:mac:vml" xmlns:o="urn:schemas-microsoft-com:office:office" xmlns:r="http://schemas.openxmlformats.org/officeDocument/2006/relationships" xmlns:m="http://schemas.openxmlformats.org/officeDocument/2006/math" xmlns:v="urn:schemas-microsoft-com:vml" xmlns:wp14="http://schemas.microsoft.com/office/word/2010/wordprocessingDrawing" xmlns:wp="http://schemas.openxmlformats.org/drawingml/2006/wordprocessingDrawing" xmlns:w10="urn:schemas-microsoft-com:office:word" xmlns:w="http://schemas.openxmlformats.org/wordprocessingml/2006/main" xmlns:w14="http://schemas.microsoft.com/office/word/2010/wordml" xmlns:w15="http://schemas.microsoft.com/office/word/2012/wordml" xmlns:wpg="http://schemas.microsoft.com/office/word/2010/wordprocessingGroup" xmlns:wpi="http://schemas.microsoft.com/office/word/2010/wordprocessingInk" xmlns:wne="http://schemas.microsoft.com/office/word/2006/wordml" xmlns:wps="http://schemas.microsoft.com/office/word/2010/wordprocessingShape" mc:Ignorable="w14 w15 wp14">
+  <w:abstractNum w:abstractNumId="0">
     <w:nsid w:val="FFFFFF1D"/>
     <w:multiLevelType w:val="multilevel"/>
     <w:tmpl w:val="CCC41A06"/>
@@ -2446,7 +2572,7 @@
       </w:rPr>
     </w:lvl>
   </w:abstractNum>
-  <w:abstractNum w:abstractNumId="1" w15:restartNumberingAfterBreak="0">
+  <w:abstractNum w:abstractNumId="1">
     <w:nsid w:val="FFFFFF7C"/>
     <w:multiLevelType w:val="singleLevel"/>
     <w:tmpl w:val="706A1EF8"/>
@@ -2463,7 +2589,7 @@
       </w:pPr>
     </w:lvl>
   </w:abstractNum>
-  <w:abstractNum w:abstractNumId="2" w15:restartNumberingAfterBreak="0">
+  <w:abstractNum w:abstractNumId="2">
     <w:nsid w:val="FFFFFF7D"/>
     <w:multiLevelType w:val="singleLevel"/>
     <w:tmpl w:val="27265DE8"/>
@@ -2480,7 +2606,7 @@
       </w:pPr>
     </w:lvl>
   </w:abstractNum>
-  <w:abstractNum w:abstractNumId="3" w15:restartNumberingAfterBreak="0">
+  <w:abstractNum w:abstractNumId="3">
     <w:nsid w:val="FFFFFF7E"/>
     <w:multiLevelType w:val="singleLevel"/>
     <w:tmpl w:val="78F25C2C"/>
@@ -2497,7 +2623,7 @@
       </w:pPr>
     </w:lvl>
   </w:abstractNum>
-  <w:abstractNum w:abstractNumId="4" w15:restartNumberingAfterBreak="0">
+  <w:abstractNum w:abstractNumId="4">
     <w:nsid w:val="FFFFFF7F"/>
     <w:multiLevelType w:val="singleLevel"/>
     <w:tmpl w:val="9364FF8E"/>
@@ -2514,7 +2640,7 @@
       </w:pPr>
     </w:lvl>
   </w:abstractNum>
-  <w:abstractNum w:abstractNumId="5" w15:restartNumberingAfterBreak="0">
+  <w:abstractNum w:abstractNumId="5">
     <w:nsid w:val="FFFFFF80"/>
     <w:multiLevelType w:val="singleLevel"/>
     <w:tmpl w:val="7436CDD6"/>
@@ -2534,7 +2660,7 @@
       </w:rPr>
     </w:lvl>
   </w:abstractNum>
-  <w:abstractNum w:abstractNumId="6" w15:restartNumberingAfterBreak="0">
+  <w:abstractNum w:abstractNumId="6">
     <w:nsid w:val="FFFFFF81"/>
     <w:multiLevelType w:val="singleLevel"/>
     <w:tmpl w:val="9FF03B6C"/>
@@ -2554,7 +2680,7 @@
       </w:rPr>
     </w:lvl>
   </w:abstractNum>
-  <w:abstractNum w:abstractNumId="7" w15:restartNumberingAfterBreak="0">
+  <w:abstractNum w:abstractNumId="7">
     <w:nsid w:val="FFFFFF82"/>
     <w:multiLevelType w:val="singleLevel"/>
     <w:tmpl w:val="56F67FFE"/>
@@ -2574,7 +2700,7 @@
       </w:rPr>
     </w:lvl>
   </w:abstractNum>
-  <w:abstractNum w:abstractNumId="8" w15:restartNumberingAfterBreak="0">
+  <w:abstractNum w:abstractNumId="8">
     <w:nsid w:val="FFFFFF83"/>
     <w:multiLevelType w:val="singleLevel"/>
     <w:tmpl w:val="C762960A"/>
@@ -2594,7 +2720,7 @@
       </w:rPr>
     </w:lvl>
   </w:abstractNum>
-  <w:abstractNum w:abstractNumId="9" w15:restartNumberingAfterBreak="0">
+  <w:abstractNum w:abstractNumId="9">
     <w:nsid w:val="FFFFFF88"/>
     <w:multiLevelType w:val="singleLevel"/>
     <w:tmpl w:val="2F46033A"/>
@@ -2611,7 +2737,7 @@
       </w:pPr>
     </w:lvl>
   </w:abstractNum>
-  <w:abstractNum w:abstractNumId="10" w15:restartNumberingAfterBreak="0">
+  <w:abstractNum w:abstractNumId="10">
     <w:nsid w:val="FFFFFF89"/>
     <w:multiLevelType w:val="singleLevel"/>
     <w:tmpl w:val="AA4A50C0"/>
@@ -2631,10 +2757,10 @@
       </w:rPr>
     </w:lvl>
   </w:abstractNum>
-  <w:abstractNum w:abstractNumId="11" w15:restartNumberingAfterBreak="0">
+  <w:abstractNum w:abstractNumId="11">
     <w:nsid w:val="2785469D"/>
     <w:multiLevelType w:val="hybridMultilevel"/>
-    <w:tmpl w:val="503A46CE"/>
+    <w:tmpl w:val="2B002C62"/>
     <w:lvl w:ilvl="0" w:tplc="04090001">
       <w:start w:val="1"/>
       <w:numFmt w:val="bullet"/>
@@ -2744,7 +2870,7 @@
       </w:rPr>
     </w:lvl>
   </w:abstractNum>
-  <w:abstractNum w:abstractNumId="12" w15:restartNumberingAfterBreak="0">
+  <w:abstractNum w:abstractNumId="12">
     <w:nsid w:val="39500144"/>
     <w:multiLevelType w:val="multilevel"/>
     <w:tmpl w:val="43384076"/>
@@ -2870,7 +2996,7 @@
       </w:rPr>
     </w:lvl>
   </w:abstractNum>
-  <w:abstractNum w:abstractNumId="13" w15:restartNumberingAfterBreak="0">
+  <w:abstractNum w:abstractNumId="13">
     <w:nsid w:val="5BC14171"/>
     <w:multiLevelType w:val="multilevel"/>
     <w:tmpl w:val="30CECD98"/>
@@ -2956,7 +3082,7 @@
       </w:pPr>
     </w:lvl>
   </w:abstractNum>
-  <w:abstractNum w:abstractNumId="14" w15:restartNumberingAfterBreak="0">
+  <w:abstractNum w:abstractNumId="14">
     <w:nsid w:val="7400627F"/>
     <w:multiLevelType w:val="hybridMultilevel"/>
     <w:tmpl w:val="30CECD98"/>
@@ -3042,7 +3168,7 @@
       </w:pPr>
     </w:lvl>
   </w:abstractNum>
-  <w:abstractNum w:abstractNumId="15" w15:restartNumberingAfterBreak="0">
+  <w:abstractNum w:abstractNumId="15">
     <w:nsid w:val="7CB74BEB"/>
     <w:multiLevelType w:val="hybridMultilevel"/>
     <w:tmpl w:val="94309A7C"/>
@@ -3155,7 +3281,7 @@
       </w:rPr>
     </w:lvl>
   </w:abstractNum>
-  <w:abstractNum w:abstractNumId="16" w15:restartNumberingAfterBreak="0">
+  <w:abstractNum w:abstractNumId="16">
     <w:nsid w:val="7D8B11E1"/>
     <w:multiLevelType w:val="hybridMultilevel"/>
     <w:tmpl w:val="30CECD98"/>
@@ -3296,7 +3422,7 @@
 </file>
 
 <file path=word/people.xml><?xml version="1.0" encoding="utf-8"?>
-<w15:people xmlns:wpc="http://schemas.microsoft.com/office/word/2010/wordprocessingCanvas" xmlns:cx="http://schemas.microsoft.com/office/drawing/2014/chartex" xmlns:cx1="http://schemas.microsoft.com/office/drawing/2015/9/8/chartex" xmlns:cx2="http://schemas.microsoft.com/office/drawing/2015/10/21/chartex" xmlns:cx3="http://schemas.microsoft.com/office/drawing/2016/5/9/chartex" xmlns:cx4="http://schemas.microsoft.com/office/drawing/2016/5/10/chartex" xmlns:cx5="http://schemas.microsoft.com/office/drawing/2016/5/11/chartex" xmlns:mc="http://schemas.openxmlformats.org/markup-compatibility/2006" xmlns:o="urn:schemas-microsoft-com:office:office" xmlns:r="http://schemas.openxmlformats.org/officeDocument/2006/relationships" xmlns:m="http://schemas.openxmlformats.org/officeDocument/2006/math" xmlns:v="urn:schemas-microsoft-com:vml" xmlns:wp14="http://schemas.microsoft.com/office/word/2010/wordprocessingDrawing" xmlns:wp="http://schemas.openxmlformats.org/drawingml/2006/wordprocessingDrawing" xmlns:w10="urn:schemas-microsoft-com:office:word" xmlns:w="http://schemas.openxmlformats.org/wordprocessingml/2006/main" xmlns:w14="http://schemas.microsoft.com/office/word/2010/wordml" xmlns:w15="http://schemas.microsoft.com/office/word/2012/wordml" xmlns:w16se="http://schemas.microsoft.com/office/word/2015/wordml/symex" xmlns:wpg="http://schemas.microsoft.com/office/word/2010/wordprocessingGroup" xmlns:wpi="http://schemas.microsoft.com/office/word/2010/wordprocessingInk" xmlns:wne="http://schemas.microsoft.com/office/word/2006/wordml" xmlns:wps="http://schemas.microsoft.com/office/word/2010/wordprocessingShape" mc:Ignorable="w14 w15 w16se wp14">
+<w15:people xmlns:wpc="http://schemas.microsoft.com/office/word/2010/wordprocessingCanvas" xmlns:mo="http://schemas.microsoft.com/office/mac/office/2008/main" xmlns:mc="http://schemas.openxmlformats.org/markup-compatibility/2006" xmlns:mv="urn:schemas-microsoft-com:mac:vml" xmlns:o="urn:schemas-microsoft-com:office:office" xmlns:r="http://schemas.openxmlformats.org/officeDocument/2006/relationships" xmlns:m="http://schemas.openxmlformats.org/officeDocument/2006/math" xmlns:v="urn:schemas-microsoft-com:vml" xmlns:wp14="http://schemas.microsoft.com/office/word/2010/wordprocessingDrawing" xmlns:wp="http://schemas.openxmlformats.org/drawingml/2006/wordprocessingDrawing" xmlns:w10="urn:schemas-microsoft-com:office:word" xmlns:w="http://schemas.openxmlformats.org/wordprocessingml/2006/main" xmlns:w14="http://schemas.microsoft.com/office/word/2010/wordml" xmlns:w15="http://schemas.microsoft.com/office/word/2012/wordml" xmlns:wpg="http://schemas.microsoft.com/office/word/2010/wordprocessingGroup" xmlns:wpi="http://schemas.microsoft.com/office/word/2010/wordprocessingInk" xmlns:wne="http://schemas.microsoft.com/office/word/2006/wordml" xmlns:wps="http://schemas.microsoft.com/office/word/2010/wordprocessingShape" mc:Ignorable="w14 w15 wp14">
   <w15:person w15:author="Bill Hass">
     <w15:presenceInfo w15:providerId="None" w15:userId="Bill Hass"/>
   </w15:person>
@@ -3304,7 +3430,7 @@
 </file>
 
 <file path=word/styles.xml><?xml version="1.0" encoding="utf-8"?>
-<w:styles xmlns:mc="http://schemas.openxmlformats.org/markup-compatibility/2006" xmlns:r="http://schemas.openxmlformats.org/officeDocument/2006/relationships" xmlns:w="http://schemas.openxmlformats.org/wordprocessingml/2006/main" xmlns:w14="http://schemas.microsoft.com/office/word/2010/wordml" xmlns:w15="http://schemas.microsoft.com/office/word/2012/wordml" xmlns:w16se="http://schemas.microsoft.com/office/word/2015/wordml/symex" mc:Ignorable="w14 w15 w16se">
+<w:styles xmlns:mc="http://schemas.openxmlformats.org/markup-compatibility/2006" xmlns:r="http://schemas.openxmlformats.org/officeDocument/2006/relationships" xmlns:w="http://schemas.openxmlformats.org/wordprocessingml/2006/main" xmlns:w14="http://schemas.microsoft.com/office/word/2010/wordml" xmlns:w15="http://schemas.microsoft.com/office/word/2012/wordml" mc:Ignorable="w14 w15">
   <w:docDefaults>
     <w:rPrDefault>
       <w:rPr>
@@ -3320,7 +3446,7 @@
       </w:pPr>
     </w:pPrDefault>
   </w:docDefaults>
-  <w:latentStyles w:defLockedState="0" w:defUIPriority="99" w:defSemiHidden="0" w:defUnhideWhenUsed="0" w:defQFormat="0" w:count="374">
+  <w:latentStyles w:defLockedState="0" w:defUIPriority="99" w:defSemiHidden="0" w:defUnhideWhenUsed="0" w:defQFormat="0" w:count="382">
     <w:lsdException w:name="Normal" w:uiPriority="0" w:qFormat="1"/>
     <w:lsdException w:name="heading 1" w:uiPriority="9" w:qFormat="1"/>
     <w:lsdException w:name="heading 2" w:semiHidden="1" w:uiPriority="9" w:unhideWhenUsed="1" w:qFormat="1"/>
@@ -3891,7 +4017,6 @@
   <w:style w:type="character" w:default="1" w:styleId="DefaultParagraphFont">
     <w:name w:val="Default Paragraph Font"/>
     <w:uiPriority w:val="1"/>
-    <w:semiHidden/>
     <w:unhideWhenUsed/>
   </w:style>
   <w:style w:type="table" w:default="1" w:styleId="TableNormal">
@@ -4434,6 +4559,7 @@
       <w:spacing w:before="0" w:after="0" w:line="240" w:lineRule="auto"/>
     </w:pPr>
     <w:tblPr>
+      <w:tblInd w:w="0" w:type="dxa"/>
       <w:tblBorders>
         <w:top w:val="single" w:sz="4" w:space="0" w:color="auto"/>
         <w:left w:val="single" w:sz="4" w:space="0" w:color="auto"/>
@@ -4442,6 +4568,12 @@
         <w:insideH w:val="single" w:sz="4" w:space="0" w:color="auto"/>
         <w:insideV w:val="single" w:sz="4" w:space="0" w:color="auto"/>
       </w:tblBorders>
+      <w:tblCellMar>
+        <w:top w:w="0" w:type="dxa"/>
+        <w:left w:w="108" w:type="dxa"/>
+        <w:bottom w:w="0" w:type="dxa"/>
+        <w:right w:w="108" w:type="dxa"/>
+      </w:tblCellMar>
     </w:tblPr>
   </w:style>
   <w:style w:type="paragraph" w:customStyle="1" w:styleId="Heading1Numbered">
@@ -4462,13 +4594,13 @@
     <w:basedOn w:val="Heading2"/>
     <w:next w:val="Normal"/>
     <w:qFormat/>
-    <w:rsid w:val="00871DCC"/>
+    <w:rsid w:val="00A00EAB"/>
     <w:pPr>
       <w:numPr>
         <w:ilvl w:val="1"/>
         <w:numId w:val="1"/>
       </w:numPr>
-      <w:ind w:left="1008"/>
+      <w:ind w:left="720"/>
     </w:pPr>
   </w:style>
   <w:style w:type="paragraph" w:customStyle="1" w:styleId="Heading3Numbered">
@@ -4476,13 +4608,13 @@
     <w:basedOn w:val="Heading3"/>
     <w:next w:val="Normal"/>
     <w:qFormat/>
-    <w:rsid w:val="00871DCC"/>
+    <w:rsid w:val="00A00EAB"/>
     <w:pPr>
       <w:numPr>
         <w:ilvl w:val="2"/>
         <w:numId w:val="1"/>
       </w:numPr>
-      <w:ind w:left="1296"/>
+      <w:ind w:left="720"/>
     </w:pPr>
   </w:style>
   <w:style w:type="paragraph" w:customStyle="1" w:styleId="Heading4Numbered">
@@ -5573,6 +5705,13 @@
         </dgm:presLayoutVars>
       </dgm:prSet>
       <dgm:spPr/>
+      <dgm:t>
+        <a:bodyPr/>
+        <a:lstStyle/>
+        <a:p>
+          <a:endParaRPr lang="en-US"/>
+        </a:p>
+      </dgm:t>
     </dgm:pt>
     <dgm:pt modelId="{C26E4368-173B-488E-8CA3-76D913685573}" type="pres">
       <dgm:prSet presAssocID="{87A40F5C-2DD6-4843-9246-B4FC426F457C}" presName="parTxOnlySpace" presStyleCnt="0"/>
@@ -5587,6 +5726,13 @@
         </dgm:presLayoutVars>
       </dgm:prSet>
       <dgm:spPr/>
+      <dgm:t>
+        <a:bodyPr/>
+        <a:lstStyle/>
+        <a:p>
+          <a:endParaRPr lang="en-US"/>
+        </a:p>
+      </dgm:t>
     </dgm:pt>
     <dgm:pt modelId="{B8AD7AF4-462E-447A-8B5D-EDEE2EAF3544}" type="pres">
       <dgm:prSet presAssocID="{747F2E9C-646E-4188-857E-51D5DA205E40}" presName="parTxOnlySpace" presStyleCnt="0"/>
@@ -5601,21 +5747,28 @@
         </dgm:presLayoutVars>
       </dgm:prSet>
       <dgm:spPr/>
+      <dgm:t>
+        <a:bodyPr/>
+        <a:lstStyle/>
+        <a:p>
+          <a:endParaRPr lang="en-US"/>
+        </a:p>
+      </dgm:t>
     </dgm:pt>
   </dgm:ptLst>
   <dgm:cxnLst>
-    <dgm:cxn modelId="{C769A60F-D789-44E6-A532-121F7F69D146}" type="presOf" srcId="{8D305E30-A9D5-4E64-94BF-4E3674C0DF0D}" destId="{70316644-9CFF-4B37-B002-D69D7F8779B1}" srcOrd="0" destOrd="0" presId="urn:microsoft.com/office/officeart/2005/8/layout/chevron1"/>
-    <dgm:cxn modelId="{0EBA0931-1D3C-437C-9F3A-1A0C1114A21E}" type="presOf" srcId="{2D173192-BE2A-49BD-B061-EDDBC10B6D55}" destId="{8000058F-7C0F-4614-B76B-379B50D2F456}" srcOrd="0" destOrd="0" presId="urn:microsoft.com/office/officeart/2005/8/layout/chevron1"/>
+    <dgm:cxn modelId="{189CFEB3-219B-41E7-8CCB-681D53735D50}" srcId="{0F23F270-4DB7-413D-A7CD-7F910F6F4675}" destId="{2D173192-BE2A-49BD-B061-EDDBC10B6D55}" srcOrd="0" destOrd="0" parTransId="{165E3FD8-E144-4EE0-A29F-60C54C958EA0}" sibTransId="{87A40F5C-2DD6-4843-9246-B4FC426F457C}"/>
+    <dgm:cxn modelId="{9F9B9AE0-E42A-634D-8FCC-BDDE5D73FEC6}" type="presOf" srcId="{0F23F270-4DB7-413D-A7CD-7F910F6F4675}" destId="{82A09891-91ED-4EC5-BE54-6A239B770D03}" srcOrd="0" destOrd="0" presId="urn:microsoft.com/office/officeart/2005/8/layout/chevron1"/>
     <dgm:cxn modelId="{F0DB8662-0F3E-4B20-8A35-F113D5256F7E}" srcId="{0F23F270-4DB7-413D-A7CD-7F910F6F4675}" destId="{40DE6D7A-9341-447C-AB46-460FA73381FE}" srcOrd="2" destOrd="0" parTransId="{ED90FD5C-CC9A-499C-9D37-025C844AC79D}" sibTransId="{1B4DF484-5777-46DE-A9F4-BDAB32C1A777}"/>
     <dgm:cxn modelId="{2897006F-A747-4801-A9E4-962C4CF331C5}" srcId="{0F23F270-4DB7-413D-A7CD-7F910F6F4675}" destId="{8D305E30-A9D5-4E64-94BF-4E3674C0DF0D}" srcOrd="1" destOrd="0" parTransId="{38CB1ABA-EC64-4490-9218-0B8BCF97D27E}" sibTransId="{747F2E9C-646E-4188-857E-51D5DA205E40}"/>
-    <dgm:cxn modelId="{5A8D4754-4E98-4DAD-9526-4537047FDDDD}" type="presOf" srcId="{0F23F270-4DB7-413D-A7CD-7F910F6F4675}" destId="{82A09891-91ED-4EC5-BE54-6A239B770D03}" srcOrd="0" destOrd="0" presId="urn:microsoft.com/office/officeart/2005/8/layout/chevron1"/>
-    <dgm:cxn modelId="{189CFEB3-219B-41E7-8CCB-681D53735D50}" srcId="{0F23F270-4DB7-413D-A7CD-7F910F6F4675}" destId="{2D173192-BE2A-49BD-B061-EDDBC10B6D55}" srcOrd="0" destOrd="0" parTransId="{165E3FD8-E144-4EE0-A29F-60C54C958EA0}" sibTransId="{87A40F5C-2DD6-4843-9246-B4FC426F457C}"/>
-    <dgm:cxn modelId="{2B2941BA-E2F6-49BB-81F3-07CEEBCA38C0}" type="presOf" srcId="{40DE6D7A-9341-447C-AB46-460FA73381FE}" destId="{7DE91062-BAA5-478F-9F0A-4DE7726AD1FA}" srcOrd="0" destOrd="0" presId="urn:microsoft.com/office/officeart/2005/8/layout/chevron1"/>
-    <dgm:cxn modelId="{BDBFF12A-5207-4D99-94FB-1C2787D67803}" type="presParOf" srcId="{82A09891-91ED-4EC5-BE54-6A239B770D03}" destId="{8000058F-7C0F-4614-B76B-379B50D2F456}" srcOrd="0" destOrd="0" presId="urn:microsoft.com/office/officeart/2005/8/layout/chevron1"/>
-    <dgm:cxn modelId="{E15ECE4D-D8D2-4BCF-97DE-12E57AF82D91}" type="presParOf" srcId="{82A09891-91ED-4EC5-BE54-6A239B770D03}" destId="{C26E4368-173B-488E-8CA3-76D913685573}" srcOrd="1" destOrd="0" presId="urn:microsoft.com/office/officeart/2005/8/layout/chevron1"/>
-    <dgm:cxn modelId="{A2EB5D61-B935-49D2-9B2C-0EB2AF5F9FD8}" type="presParOf" srcId="{82A09891-91ED-4EC5-BE54-6A239B770D03}" destId="{70316644-9CFF-4B37-B002-D69D7F8779B1}" srcOrd="2" destOrd="0" presId="urn:microsoft.com/office/officeart/2005/8/layout/chevron1"/>
-    <dgm:cxn modelId="{ACD0967E-D1E0-477E-816B-FADEA68F4B5F}" type="presParOf" srcId="{82A09891-91ED-4EC5-BE54-6A239B770D03}" destId="{B8AD7AF4-462E-447A-8B5D-EDEE2EAF3544}" srcOrd="3" destOrd="0" presId="urn:microsoft.com/office/officeart/2005/8/layout/chevron1"/>
-    <dgm:cxn modelId="{229A3F68-166E-4D16-AA5A-135EA31604E4}" type="presParOf" srcId="{82A09891-91ED-4EC5-BE54-6A239B770D03}" destId="{7DE91062-BAA5-478F-9F0A-4DE7726AD1FA}" srcOrd="4" destOrd="0" presId="urn:microsoft.com/office/officeart/2005/8/layout/chevron1"/>
+    <dgm:cxn modelId="{B553A08F-EB8D-0F4B-A1D1-7EFA21219580}" type="presOf" srcId="{2D173192-BE2A-49BD-B061-EDDBC10B6D55}" destId="{8000058F-7C0F-4614-B76B-379B50D2F456}" srcOrd="0" destOrd="0" presId="urn:microsoft.com/office/officeart/2005/8/layout/chevron1"/>
+    <dgm:cxn modelId="{6BEC7693-F4B6-974D-AC4C-6F34A34052FB}" type="presOf" srcId="{8D305E30-A9D5-4E64-94BF-4E3674C0DF0D}" destId="{70316644-9CFF-4B37-B002-D69D7F8779B1}" srcOrd="0" destOrd="0" presId="urn:microsoft.com/office/officeart/2005/8/layout/chevron1"/>
+    <dgm:cxn modelId="{882B2BA0-4905-8F41-9879-FEBBC8EC12C4}" type="presOf" srcId="{40DE6D7A-9341-447C-AB46-460FA73381FE}" destId="{7DE91062-BAA5-478F-9F0A-4DE7726AD1FA}" srcOrd="0" destOrd="0" presId="urn:microsoft.com/office/officeart/2005/8/layout/chevron1"/>
+    <dgm:cxn modelId="{2A4FFFA1-A9FF-694E-817B-31E64741B2F7}" type="presParOf" srcId="{82A09891-91ED-4EC5-BE54-6A239B770D03}" destId="{8000058F-7C0F-4614-B76B-379B50D2F456}" srcOrd="0" destOrd="0" presId="urn:microsoft.com/office/officeart/2005/8/layout/chevron1"/>
+    <dgm:cxn modelId="{FB23A416-5DD0-E941-A4B0-8C8748866A42}" type="presParOf" srcId="{82A09891-91ED-4EC5-BE54-6A239B770D03}" destId="{C26E4368-173B-488E-8CA3-76D913685573}" srcOrd="1" destOrd="0" presId="urn:microsoft.com/office/officeart/2005/8/layout/chevron1"/>
+    <dgm:cxn modelId="{8CE7E672-D814-6944-8E4D-21DAEC4A0E34}" type="presParOf" srcId="{82A09891-91ED-4EC5-BE54-6A239B770D03}" destId="{70316644-9CFF-4B37-B002-D69D7F8779B1}" srcOrd="2" destOrd="0" presId="urn:microsoft.com/office/officeart/2005/8/layout/chevron1"/>
+    <dgm:cxn modelId="{3CEA1B15-C254-154F-B73C-CAE22FF96CFB}" type="presParOf" srcId="{82A09891-91ED-4EC5-BE54-6A239B770D03}" destId="{B8AD7AF4-462E-447A-8B5D-EDEE2EAF3544}" srcOrd="3" destOrd="0" presId="urn:microsoft.com/office/officeart/2005/8/layout/chevron1"/>
+    <dgm:cxn modelId="{37D00AB4-3E9F-FC4F-AFF3-4D2CE5C16EAD}" type="presParOf" srcId="{82A09891-91ED-4EC5-BE54-6A239B770D03}" destId="{7DE91062-BAA5-478F-9F0A-4DE7726AD1FA}" srcOrd="4" destOrd="0" presId="urn:microsoft.com/office/officeart/2005/8/layout/chevron1"/>
   </dgm:cxnLst>
   <dgm:bg/>
   <dgm:whole/>
@@ -5696,7 +5849,7 @@
         </a:bodyPr>
         <a:lstStyle/>
         <a:p>
-          <a:pPr marL="0" lvl="0" indent="0" algn="ctr" defTabSz="488950">
+          <a:pPr lvl="0" algn="ctr" defTabSz="488950">
             <a:lnSpc>
               <a:spcPct val="90000"/>
             </a:lnSpc>
@@ -5706,7 +5859,6 @@
             <a:spcAft>
               <a:spcPct val="35000"/>
             </a:spcAft>
-            <a:buNone/>
           </a:pPr>
           <a:r>
             <a:rPr lang="en-US" sz="1100" kern="1200">
@@ -5782,7 +5934,7 @@
         </a:bodyPr>
         <a:lstStyle/>
         <a:p>
-          <a:pPr marL="0" lvl="0" indent="0" algn="ctr" defTabSz="488950">
+          <a:pPr lvl="0" algn="ctr" defTabSz="488950">
             <a:lnSpc>
               <a:spcPct val="90000"/>
             </a:lnSpc>
@@ -5792,7 +5944,6 @@
             <a:spcAft>
               <a:spcPct val="35000"/>
             </a:spcAft>
-            <a:buNone/>
           </a:pPr>
           <a:r>
             <a:rPr lang="en-US" sz="1100" kern="1200">
@@ -5868,7 +6019,7 @@
         </a:bodyPr>
         <a:lstStyle/>
         <a:p>
-          <a:pPr marL="0" lvl="0" indent="0" algn="ctr" defTabSz="488950">
+          <a:pPr lvl="0" algn="ctr" defTabSz="488950">
             <a:lnSpc>
               <a:spcPct val="90000"/>
             </a:lnSpc>
@@ -5878,7 +6029,6 @@
             <a:spcAft>
               <a:spcPct val="35000"/>
             </a:spcAft>
-            <a:buNone/>
           </a:pPr>
           <a:r>
             <a:rPr lang="en-US" sz="1100" kern="1200">
@@ -7489,7 +7639,7 @@
 </file>
 
 <file path=customXml/itemProps2.xml><?xml version="1.0" encoding="utf-8"?>
-<ds:datastoreItem xmlns:ds="http://schemas.openxmlformats.org/officeDocument/2006/customXml" ds:itemID="{42E82900-C9C4-48A2-8B0B-3560B6603382}">
+<ds:datastoreItem xmlns:ds="http://schemas.openxmlformats.org/officeDocument/2006/customXml" ds:itemID="{2C29E66A-1390-754B-9077-9FBAB61D3F44}">
   <ds:schemaRefs>
     <ds:schemaRef ds:uri="http://schemas.openxmlformats.org/officeDocument/2006/bibliography"/>
   </ds:schemaRefs>

</xml_diff>

<commit_message>
Fleshed out JTAG portion of the student workbook
</commit_message>
<xml_diff>
--- a/doc/student-manual/hardware-reverse-engineering-students.docx
+++ b/doc/student-manual/hardware-reverse-engineering-students.docx
@@ -218,12 +218,13 @@
         </w:p>
       </w:sdtContent>
     </w:sdt>
+    <w:p/>
+    <w:p/>
     <w:p>
       <w:pPr>
         <w:pStyle w:val="Heading1Numbered"/>
       </w:pPr>
       <w:r>
-        <w:lastRenderedPageBreak/>
         <w:t>Introduction</w:t>
       </w:r>
     </w:p>
@@ -543,13 +544,8 @@
               </w:numPr>
               <w:ind w:left="255" w:hanging="255"/>
             </w:pPr>
-            <w:proofErr w:type="spellStart"/>
             <w:r>
-              <w:t>Desoldering</w:t>
-            </w:r>
-            <w:proofErr w:type="spellEnd"/>
-            <w:r>
-              <w:t xml:space="preserve"> wick or pump</w:t>
+              <w:t>Desoldering wick or pump</w:t>
             </w:r>
           </w:p>
           <w:p>
@@ -673,23 +669,13 @@
       </w:r>
       <w:commentRangeStart w:id="0"/>
       <w:r>
-        <w:t xml:space="preserve">as power analysis and </w:t>
-      </w:r>
-      <w:proofErr w:type="spellStart"/>
-      <w:r>
-        <w:t>glitching</w:t>
-      </w:r>
-      <w:proofErr w:type="spellEnd"/>
-      <w:r>
-        <w:t xml:space="preserve"> (See </w:t>
+        <w:t xml:space="preserve">as power analysis and glitching (See </w:t>
       </w:r>
       <w:commentRangeStart w:id="1"/>
-      <w:proofErr w:type="spellStart"/>
       <w:r>
         <w:t>ChipWhisperer</w:t>
       </w:r>
       <w:commentRangeEnd w:id="1"/>
-      <w:proofErr w:type="spellEnd"/>
       <w:r>
         <w:rPr>
           <w:rStyle w:val="CommentReference"/>
@@ -756,6 +742,7 @@
         <w:ind w:firstLine="6"/>
       </w:pPr>
       <w:r>
+        <w:lastRenderedPageBreak/>
         <w:t>Computers use</w:t>
       </w:r>
       <w:r>
@@ -773,7 +760,6 @@
         <w:ind w:firstLine="6"/>
       </w:pPr>
       <w:r>
-        <w:lastRenderedPageBreak/>
         <w:t>Manufacturers may take steps to make it more difficult or prevent firmware from being extracted</w:t>
       </w:r>
       <w:r>
@@ -830,23 +816,34 @@
         <w:pStyle w:val="Heading1Numbered"/>
       </w:pPr>
       <w:r>
-        <w:t>Hardware Reverse Engineering Tutorial</w:t>
-      </w:r>
-    </w:p>
-    <w:p>
-      <w:proofErr w:type="spellStart"/>
-      <w:r>
-        <w:t>Bla</w:t>
-      </w:r>
-      <w:proofErr w:type="spellEnd"/>
-      <w:r>
-        <w:t xml:space="preserve"> blah </w:t>
-      </w:r>
-      <w:proofErr w:type="spellStart"/>
-      <w:r>
-        <w:t>blah</w:t>
-      </w:r>
-      <w:proofErr w:type="spellEnd"/>
+        <w:t>Circuit I</w:t>
+      </w:r>
+      <w:r>
+        <w:t>dentification</w:t>
+      </w:r>
+      <w:r>
+        <w:t xml:space="preserve"> (~30</w:t>
+      </w:r>
+      <w:r>
+        <w:t xml:space="preserve"> minutes)</w:t>
+      </w:r>
+    </w:p>
+    <w:p>
+      <w:r>
+        <w:t>Involves carefully taking apart the assembled compon</w:t>
+      </w:r>
+      <w:r>
+        <w:t xml:space="preserve">ent to get to the circuitry </w:t>
+      </w:r>
+      <w:r>
+        <w:t>and performing</w:t>
+      </w:r>
+      <w:r>
+        <w:t xml:space="preserve"> circuitry reconnaissance</w:t>
+      </w:r>
+      <w:r>
+        <w:t xml:space="preserve"> to identify areas of interest</w:t>
+      </w:r>
       <w:r>
         <w:t>.</w:t>
       </w:r>
@@ -856,41 +853,12 @@
         <w:pStyle w:val="Heading2Numbered"/>
       </w:pPr>
       <w:r>
-        <w:t>Circuit identification</w:t>
-      </w:r>
-      <w:r>
-        <w:t xml:space="preserve"> (~30</w:t>
-      </w:r>
-      <w:r>
-        <w:t xml:space="preserve"> minutes)</w:t>
-      </w:r>
-    </w:p>
-    <w:p>
-      <w:r>
-        <w:t>Involves carefully taking apart the assembled compon</w:t>
-      </w:r>
-      <w:r>
-        <w:t xml:space="preserve">ent to get to the circuitry </w:t>
-      </w:r>
-      <w:r>
-        <w:t>and performing</w:t>
-      </w:r>
-      <w:r>
-        <w:t xml:space="preserve"> circuitry reconnaissance</w:t>
-      </w:r>
-      <w:r>
-        <w:t xml:space="preserve"> to identify areas of interest</w:t>
-      </w:r>
-      <w:r>
-        <w:t>.</w:t>
-      </w:r>
-    </w:p>
-    <w:p>
-      <w:pPr>
-        <w:pStyle w:val="Heading3Numbered"/>
-      </w:pPr>
-      <w:r>
         <w:t>Visual Analysis</w:t>
+      </w:r>
+    </w:p>
+    <w:p>
+      <w:r>
+        <w:t xml:space="preserve">For many </w:t>
       </w:r>
     </w:p>
     <w:p>
@@ -1149,7 +1117,7 @@
     </w:p>
     <w:p>
       <w:pPr>
-        <w:pStyle w:val="Heading3Numbered"/>
+        <w:pStyle w:val="Heading2Numbered"/>
       </w:pPr>
       <w:r>
         <w:t>Chip Identification</w:t>
@@ -1157,6 +1125,7 @@
     </w:p>
     <w:p>
       <w:r>
+        <w:lastRenderedPageBreak/>
         <w:t>Gather information about each chip on the board for use later. Build a “Bill-of-Materials” (BOM).</w:t>
       </w:r>
     </w:p>
@@ -1196,28 +1165,13 @@
     </w:p>
     <w:p>
       <w:pPr>
-        <w:pStyle w:val="Heading3Numbered"/>
-      </w:pPr>
-      <w:r>
-        <w:lastRenderedPageBreak/>
+        <w:pStyle w:val="Heading2Numbered"/>
+      </w:pPr>
+      <w:r>
         <w:t>Continuity Probing</w:t>
       </w:r>
-      <w:commentRangeStart w:id="2"/>
-      <w:r>
-        <w:t xml:space="preserve"> </w:t>
-      </w:r>
-      <w:commentRangeEnd w:id="2"/>
-      <w:r>
-        <w:rPr>
-          <w:rStyle w:val="CommentReference"/>
-          <w:rFonts w:asciiTheme="minorHAnsi" w:eastAsiaTheme="minorEastAsia" w:hAnsiTheme="minorHAnsi" w:cstheme="minorBidi"/>
-          <w:b w:val="0"/>
-          <w:bCs w:val="0"/>
-        </w:rPr>
-        <w:commentReference w:id="2"/>
-      </w:r>
-      <w:r>
-        <w:t>and Tracing</w:t>
+      <w:r>
+        <w:t xml:space="preserve"> and Tracing</w:t>
       </w:r>
     </w:p>
     <w:p>
@@ -1293,44 +1247,8 @@
         <w:rPr>
           <w:i/>
         </w:rPr>
-        <w:t xml:space="preserve">Buses between memory and </w:t>
-      </w:r>
-      <w:proofErr w:type="spellStart"/>
-      <w:r>
-        <w:rPr>
-          <w:i/>
-        </w:rPr>
-        <w:t>cpu</w:t>
-      </w:r>
-      <w:proofErr w:type="spellEnd"/>
-      <w:r>
-        <w:rPr>
-          <w:i/>
-        </w:rPr>
-        <w:t xml:space="preserve"> or interfaces and </w:t>
-      </w:r>
-      <w:proofErr w:type="spellStart"/>
-      <w:r>
-        <w:rPr>
-          <w:i/>
-        </w:rPr>
-        <w:t>cpu</w:t>
-      </w:r>
-      <w:proofErr w:type="spellEnd"/>
-      <w:r>
-        <w:rPr>
-          <w:i/>
-        </w:rPr>
-        <w:t xml:space="preserve"> could be </w:t>
-      </w:r>
-      <w:proofErr w:type="spellStart"/>
-      <w:r>
-        <w:rPr>
-          <w:i/>
-        </w:rPr>
-        <w:t>MitMd</w:t>
-      </w:r>
-      <w:proofErr w:type="spellEnd"/>
+        <w:t>Buses between memory and cpu or interfaces and cpu could be MitMd</w:t>
+      </w:r>
       <w:r>
         <w:rPr>
           <w:i/>
@@ -1378,32 +1296,37 @@
     </w:p>
     <w:p>
       <w:pPr>
+        <w:pStyle w:val="Heading1Numbered"/>
+      </w:pPr>
+      <w:r>
+        <w:t>Hardware Modification</w:t>
+      </w:r>
+      <w:r>
+        <w:t xml:space="preserve"> (~30 minutes)</w:t>
+      </w:r>
+    </w:p>
+    <w:p>
+      <w:pPr>
         <w:pStyle w:val="Heading2Numbered"/>
       </w:pPr>
       <w:r>
-        <w:t>Soldering (~30 minutes)</w:t>
-      </w:r>
-    </w:p>
-    <w:p/>
+        <w:t>Solder the JTAG header</w:t>
+      </w:r>
+    </w:p>
+    <w:p>
+      <w:pPr>
+        <w:pStyle w:val="Heading1Numbered"/>
+      </w:pPr>
+      <w:r>
+        <w:t>Active Probing (~90 minutes)</w:t>
+      </w:r>
+    </w:p>
     <w:p>
       <w:pPr>
         <w:pStyle w:val="Heading2Numbered"/>
       </w:pPr>
       <w:r>
-        <w:t>Active Probing (~90 minutes)</w:t>
-      </w:r>
-    </w:p>
-    <w:p>
-      <w:pPr>
-        <w:pStyle w:val="Heading3Numbered"/>
-      </w:pPr>
-      <w:proofErr w:type="spellStart"/>
-      <w:r>
-        <w:t>Multimeter</w:t>
-      </w:r>
-      <w:proofErr w:type="spellEnd"/>
-      <w:r>
-        <w:t xml:space="preserve"> Probing</w:t>
+        <w:t>Multimeter Probing</w:t>
       </w:r>
     </w:p>
     <w:p>
@@ -1450,10 +1373,31 @@
     </w:p>
     <w:p>
       <w:pPr>
+        <w:pStyle w:val="Heading2Numbered"/>
+      </w:pPr>
+      <w:r>
+        <w:t>Serial Decoding</w:t>
+      </w:r>
+    </w:p>
+    <w:p>
+      <w:pPr>
         <w:pStyle w:val="Heading3Numbered"/>
       </w:pPr>
       <w:r>
-        <w:t>Serial Decoding</w:t>
+        <w:t>Wire the FTDI device to the board</w:t>
+      </w:r>
+    </w:p>
+    <w:p>
+      <w:r>
+        <w:t>Read the datasheet for the EXEL UART interface IC. Connect as necessary to A, B, C and D (if time permitting).</w:t>
+      </w:r>
+    </w:p>
+    <w:p>
+      <w:pPr>
+        <w:pStyle w:val="Heading3Numbered"/>
+      </w:pPr>
+      <w:r>
+        <w:t>Decode UART</w:t>
       </w:r>
     </w:p>
     <w:p>
@@ -1461,12 +1405,7 @@
         <w:pStyle w:val="Heading4Numbered"/>
       </w:pPr>
       <w:r>
-        <w:t>Wire the FTDI device to the board</w:t>
-      </w:r>
-    </w:p>
-    <w:p>
-      <w:r>
-        <w:t>Read the datasheet for the EXEL UART interface IC. Connect as necessary to A, B, C and D (if time permitting).</w:t>
+        <w:t>Decode with oscilloscope</w:t>
       </w:r>
     </w:p>
     <w:p>
@@ -1474,51 +1413,67 @@
         <w:pStyle w:val="Heading4Numbered"/>
       </w:pPr>
       <w:r>
-        <w:t>Decode UART</w:t>
-      </w:r>
-    </w:p>
-    <w:p>
-      <w:pPr>
-        <w:pStyle w:val="Heading5Numbered"/>
-      </w:pPr>
-      <w:r>
-        <w:t>Decode with oscilloscope</w:t>
-      </w:r>
-    </w:p>
-    <w:p>
-      <w:pPr>
-        <w:pStyle w:val="Heading5Numbered"/>
-      </w:pPr>
-      <w:r>
         <w:t>Decode with minicom</w:t>
       </w:r>
     </w:p>
     <w:p>
-      <w:commentRangeStart w:id="3"/>
+      <w:commentRangeStart w:id="2"/>
       <w:r>
         <w:t>HAVE THE STUDENTS ATTEMPT TO DECODE UART A &amp; D.</w:t>
       </w:r>
-      <w:commentRangeEnd w:id="3"/>
+      <w:commentRangeEnd w:id="2"/>
       <w:r>
         <w:rPr>
           <w:rStyle w:val="CommentReference"/>
         </w:rPr>
-        <w:commentReference w:id="3"/>
+        <w:commentReference w:id="2"/>
+      </w:r>
+    </w:p>
+    <w:p>
+      <w:pPr>
+        <w:pStyle w:val="Heading2Numbered"/>
+      </w:pPr>
+      <w:r>
+        <w:lastRenderedPageBreak/>
+        <w:t>JTAGing</w:t>
+      </w:r>
+    </w:p>
+    <w:p>
+      <w:r>
+        <w:t>JTAG is a s</w:t>
+      </w:r>
+      <w:r>
+        <w:t xml:space="preserve">tandard for “boundary scan” testing and in-circuit debugging, among other things. It allows a user to connect to the </w:t>
       </w:r>
     </w:p>
     <w:p>
       <w:pPr>
         <w:pStyle w:val="Heading3Numbered"/>
       </w:pPr>
-      <w:proofErr w:type="spellStart"/>
-      <w:r>
-        <w:t>JTAGing</w:t>
-      </w:r>
-      <w:proofErr w:type="spellEnd"/>
-    </w:p>
-    <w:p>
-      <w:r>
-        <w:t>JTAG is a s</w:t>
+      <w:r>
+        <w:t>Setup Bus Pir</w:t>
+      </w:r>
+      <w:r>
+        <w:t xml:space="preserve">ate, </w:t>
+      </w:r>
+      <w:r>
+        <w:t>OpenOCD</w:t>
+      </w:r>
+      <w:r>
+        <w:t xml:space="preserve">, GDB and </w:t>
+      </w:r>
+      <w:r>
+        <w:t>Eclipse</w:t>
+      </w:r>
+    </w:p>
+    <w:p>
+      <w:r>
+        <w:t>The microcontroller on the PeopleNet G3 is an ARM9, which is a relatively old part. In addition, the open-source ecosystem has mature support for the ARM architecture, including the Thumb instruction set architecture (ISA), which seems to be more common in embedded systems due to reduced code size. Therefore, we will use open-source tools to interact with the processor.</w:t>
+      </w:r>
+    </w:p>
+    <w:p>
+      <w:r>
+        <w:t xml:space="preserve">We’re going to use an open-source tool chain to attempt to attach to the NXP LH7A400 microcontroller/microprocessor </w:t>
       </w:r>
     </w:p>
     <w:p>
@@ -1526,42 +1481,6 @@
         <w:pStyle w:val="Heading4Numbered"/>
       </w:pPr>
       <w:r>
-        <w:t xml:space="preserve">Setup Bus Pirate and </w:t>
-      </w:r>
-      <w:proofErr w:type="spellStart"/>
-      <w:r>
-        <w:t>OpenOCD</w:t>
-      </w:r>
-      <w:proofErr w:type="spellEnd"/>
-    </w:p>
-    <w:p>
-      <w:r>
-        <w:t xml:space="preserve">We’re going to use an open-source tool chain to attempt to attach to the NXP LH7A400 microcontroller/microprocessor </w:t>
-      </w:r>
-    </w:p>
-    <w:p>
-      <w:pPr>
-        <w:pStyle w:val="Heading5Numbered"/>
-      </w:pPr>
-      <w:r>
-        <w:t>Solder headers for the JTAG port (</w:t>
-      </w:r>
-      <w:r>
-        <w:rPr>
-          <w:highlight w:val="yellow"/>
-        </w:rPr>
-        <w:t>TIME PERMITTING</w:t>
-      </w:r>
-      <w:r>
-        <w:t>)</w:t>
-      </w:r>
-    </w:p>
-    <w:p>
-      <w:pPr>
-        <w:pStyle w:val="Heading5Numbered"/>
-      </w:pPr>
-      <w:r>
-        <w:lastRenderedPageBreak/>
         <w:t>Upgrade Bus Pirate firmware</w:t>
       </w:r>
     </w:p>
@@ -1586,6 +1505,9 @@
         <w:t>BPv3-frimware-v6.1.hex</w:t>
       </w:r>
       <w:r>
+        <w:t xml:space="preserve"> [sic]</w:t>
+      </w:r>
+      <w:r>
         <w:t xml:space="preserve"> found here: </w:t>
       </w:r>
       <w:hyperlink r:id="rId17" w:history="1">
@@ -1593,49 +1515,39 @@
           <w:rPr>
             <w:rStyle w:val="Hyperlink"/>
           </w:rPr>
-          <w:t>https://github.com/BusPirate/Bus_Pirate/tree/master/package/BPv3-firmware/old-versions</w:t>
+          <w:t>https://github.com/BusPirate/Bus_Pirate/tree/master/packa</w:t>
+        </w:r>
+        <w:r>
+          <w:rPr>
+            <w:rStyle w:val="Hyperlink"/>
+          </w:rPr>
+          <w:t>g</w:t>
+        </w:r>
+        <w:r>
+          <w:rPr>
+            <w:rStyle w:val="Hyperlink"/>
+          </w:rPr>
+          <w:t>e/BPv3-firmware/old-versions</w:t>
         </w:r>
       </w:hyperlink>
     </w:p>
     <w:p>
       <w:pPr>
-        <w:pStyle w:val="Heading5Numbered"/>
+        <w:pStyle w:val="Heading4Numbered"/>
       </w:pPr>
       <w:r>
         <w:t xml:space="preserve">Install </w:t>
       </w:r>
-      <w:proofErr w:type="spellStart"/>
       <w:r>
         <w:t>OpenOCD</w:t>
       </w:r>
-      <w:proofErr w:type="spellEnd"/>
-      <w:r>
-        <w:t xml:space="preserve"> (</w:t>
-      </w:r>
-      <w:r>
-        <w:rPr>
-          <w:highlight w:val="yellow"/>
-        </w:rPr>
-        <w:t>TIME PERMITTING</w:t>
-      </w:r>
-      <w:r>
-        <w:t>)</w:t>
-      </w:r>
-    </w:p>
-    <w:p>
-      <w:pPr>
-        <w:tabs>
-          <w:tab w:val="left" w:pos="2669"/>
-        </w:tabs>
-      </w:pPr>
-      <w:r>
-        <w:rPr>
-          <w:highlight w:val="yellow"/>
-        </w:rPr>
-        <w:t>TODO: This is for Mac</w:t>
-      </w:r>
-      <w:r>
-        <w:t>!</w:t>
+    </w:p>
+    <w:p>
+      <w:r>
+        <w:t xml:space="preserve">OpenOCD is an open-source project for </w:t>
+      </w:r>
+      <w:r>
+        <w:t>on-chip debugging.</w:t>
       </w:r>
     </w:p>
     <w:p>
@@ -1647,64 +1559,26 @@
           <w:szCs w:val="16"/>
         </w:rPr>
       </w:pPr>
-      <w:proofErr w:type="spellStart"/>
       <w:r>
         <w:rPr>
           <w:rFonts w:ascii="Andale Mono" w:hAnsi="Andale Mono"/>
           <w:sz w:val="16"/>
           <w:szCs w:val="16"/>
         </w:rPr>
-        <w:t>sudo</w:t>
-      </w:r>
-      <w:proofErr w:type="spellEnd"/>
+        <w:t xml:space="preserve">sudo </w:t>
+      </w:r>
       <w:r>
         <w:rPr>
           <w:rFonts w:ascii="Andale Mono" w:hAnsi="Andale Mono"/>
           <w:sz w:val="16"/>
           <w:szCs w:val="16"/>
         </w:rPr>
-        <w:t xml:space="preserve"> port install </w:t>
-      </w:r>
-      <w:proofErr w:type="spellStart"/>
-      <w:r>
-        <w:rPr>
-          <w:rFonts w:ascii="Andale Mono" w:hAnsi="Andale Mono"/>
-          <w:sz w:val="16"/>
-          <w:szCs w:val="16"/>
-        </w:rPr>
-        <w:t>openocd</w:t>
-      </w:r>
-      <w:proofErr w:type="spellEnd"/>
-      <w:r>
-        <w:rPr>
-          <w:rFonts w:ascii="Andale Mono" w:hAnsi="Andale Mono"/>
-          <w:sz w:val="16"/>
-          <w:szCs w:val="16"/>
-        </w:rPr>
-        <w:t xml:space="preserve"> +</w:t>
-      </w:r>
-      <w:proofErr w:type="spellStart"/>
-      <w:r>
-        <w:rPr>
-          <w:rFonts w:ascii="Andale Mono" w:hAnsi="Andale Mono"/>
-          <w:sz w:val="16"/>
-          <w:szCs w:val="16"/>
-        </w:rPr>
-        <w:t>buspirate</w:t>
-      </w:r>
-      <w:proofErr w:type="spellEnd"/>
-      <w:r>
-        <w:rPr>
-          <w:rFonts w:ascii="Andale Mono" w:hAnsi="Andale Mono"/>
-          <w:sz w:val="16"/>
-          <w:szCs w:val="16"/>
-        </w:rPr>
-        <w:tab/>
-      </w:r>
-    </w:p>
-    <w:p>
-      <w:pPr>
-        <w:pStyle w:val="Heading5Numbered"/>
+        <w:t>apt-get install openocd</w:t>
+      </w:r>
+    </w:p>
+    <w:p>
+      <w:pPr>
+        <w:pStyle w:val="Heading4Numbered"/>
       </w:pPr>
       <w:r>
         <w:t>Wire the Bus Pirate to the JTAG port</w:t>
@@ -1725,55 +1599,35 @@
     </w:p>
     <w:p>
       <w:pPr>
-        <w:pStyle w:val="Heading5Numbered"/>
-      </w:pPr>
-      <w:r>
-        <w:t xml:space="preserve">Attempt to connect to board using </w:t>
-      </w:r>
-      <w:proofErr w:type="spellStart"/>
-      <w:r>
-        <w:t>OpenOCD</w:t>
-      </w:r>
-      <w:proofErr w:type="spellEnd"/>
-      <w:r>
-        <w:t xml:space="preserve"> attached to Bus Pirate</w:t>
+        <w:pStyle w:val="Heading4Numbered"/>
+      </w:pPr>
+      <w:r>
+        <w:t>Attempt to connect to board using OpenOCD attached to Bus Pirate</w:t>
+      </w:r>
+    </w:p>
+    <w:p>
+      <w:r>
+        <w:t>Use dmesg to find which device file was created for the bus pirate (on my machine it was /dev/ttyUSB0, but on yours it may be /dev/ttyUSB1 or another trailing number).</w:t>
       </w:r>
     </w:p>
     <w:p>
       <w:r>
         <w:t>First, ensure that you aren’t connected to /dev/</w:t>
       </w:r>
-      <w:proofErr w:type="spellStart"/>
-      <w:r>
-        <w:t>ttyXXX</w:t>
-      </w:r>
-      <w:proofErr w:type="spellEnd"/>
+      <w:r>
+        <w:t>ttypUSB0</w:t>
+      </w:r>
       <w:r>
         <w:t xml:space="preserve"> with any other program, such as screen or minicom.</w:t>
       </w:r>
-    </w:p>
-    <w:p>
-      <w:r>
-        <w:t xml:space="preserve">Create the simple configuration file from our walkthrough site and name it </w:t>
-      </w:r>
-      <w:proofErr w:type="spellStart"/>
-      <w:r>
-        <w:t>buspirate-simple.cfg</w:t>
-      </w:r>
-      <w:proofErr w:type="spellEnd"/>
-      <w:r>
-        <w:t>.</w:t>
-      </w:r>
-    </w:p>
-    <w:p>
-      <w:r>
-        <w:t xml:space="preserve">Power on the board and wait two seconds. </w:t>
-      </w:r>
-      <w:r>
-        <w:t>N</w:t>
-      </w:r>
-      <w:r>
-        <w:t>ow, try to attach:</w:t>
+      <w:r>
+        <w:t xml:space="preserve"> We’</w:t>
+      </w:r>
+      <w:r>
+        <w:t>ll need to add permissions to the file /dev/ttyUSB0:</w:t>
+      </w:r>
+      <w:r>
+        <w:t xml:space="preserve"> </w:t>
       </w:r>
     </w:p>
     <w:p>
@@ -1785,41 +1639,151 @@
           <w:szCs w:val="16"/>
         </w:rPr>
       </w:pPr>
-      <w:proofErr w:type="spellStart"/>
       <w:r>
         <w:rPr>
           <w:rFonts w:ascii="Andale Mono" w:hAnsi="Andale Mono"/>
           <w:sz w:val="16"/>
           <w:szCs w:val="16"/>
         </w:rPr>
-        <w:t>openocd</w:t>
-      </w:r>
-      <w:proofErr w:type="spellEnd"/>
+        <w:t>s</w:t>
+      </w:r>
       <w:r>
         <w:rPr>
           <w:rFonts w:ascii="Andale Mono" w:hAnsi="Andale Mono"/>
           <w:sz w:val="16"/>
           <w:szCs w:val="16"/>
         </w:rPr>
-        <w:t xml:space="preserve"> -f </w:t>
-      </w:r>
-      <w:proofErr w:type="spellStart"/>
-      <w:r>
+        <w:t>udo chmod o+rw /dev/ttyUSB0</w:t>
+      </w:r>
+    </w:p>
+    <w:p>
+      <w:r>
+        <w:t>Create the simple configuration file from our walkthrough site and name it buspirate-simple.cfg.</w:t>
+      </w:r>
+    </w:p>
+    <w:p>
+      <w:r>
+        <w:t>Connect your bus pirate to your machine via USB.</w:t>
+      </w:r>
+    </w:p>
+    <w:p>
+      <w:r>
+        <w:t xml:space="preserve">Power on the board and wait two seconds. </w:t>
+      </w:r>
+      <w:r>
+        <w:t>N</w:t>
+      </w:r>
+      <w:r>
+        <w:t>ow, try to attach:</w:t>
+      </w:r>
+    </w:p>
+    <w:p>
+      <w:pPr>
+        <w:ind w:firstLine="720"/>
         <w:rPr>
           <w:rFonts w:ascii="Andale Mono" w:hAnsi="Andale Mono"/>
           <w:sz w:val="16"/>
           <w:szCs w:val="16"/>
         </w:rPr>
-        <w:t>buspirate-simple.cfg</w:t>
-      </w:r>
-      <w:proofErr w:type="spellEnd"/>
-    </w:p>
-    <w:p/>
+      </w:pPr>
+      <w:r>
+        <w:rPr>
+          <w:rFonts w:ascii="Andale Mono" w:hAnsi="Andale Mono"/>
+          <w:sz w:val="16"/>
+          <w:szCs w:val="16"/>
+        </w:rPr>
+        <w:lastRenderedPageBreak/>
+        <w:t>openocd -f buspirate-simple.cfg</w:t>
+      </w:r>
+      <w:r>
+        <w:rPr>
+          <w:rFonts w:ascii="Andale Mono" w:hAnsi="Andale Mono"/>
+          <w:sz w:val="16"/>
+          <w:szCs w:val="16"/>
+        </w:rPr>
+        <w:t xml:space="preserve"> –f lh7a400.cfg</w:t>
+      </w:r>
+    </w:p>
+    <w:p>
+      <w:r>
+        <w:t>If everything is successful you will see:</w:t>
+      </w:r>
+    </w:p>
+    <w:p>
+      <w:r>
+        <w:t>TODO</w:t>
+      </w:r>
+    </w:p>
     <w:p>
       <w:pPr>
         <w:pStyle w:val="Heading5Numbered"/>
       </w:pPr>
       <w:r>
+        <w:t>Connect to ‘telnet localhost 4444’</w:t>
+      </w:r>
+    </w:p>
+    <w:p>
+      <w:pPr>
+        <w:pStyle w:val="Heading4Numbered"/>
+      </w:pPr>
+      <w:r>
+        <w:t>Install GDB</w:t>
+      </w:r>
+      <w:r>
+        <w:t xml:space="preserve"> (and GCC)</w:t>
+      </w:r>
+    </w:p>
+    <w:p>
+      <w:r>
+        <w:t>ower on the board and wait two seconds. Now, try to attach:</w:t>
+      </w:r>
+    </w:p>
+    <w:p>
+      <w:pPr>
+        <w:ind w:firstLine="720"/>
+        <w:rPr>
+          <w:rFonts w:ascii="Andale Mono" w:hAnsi="Andale Mono"/>
+          <w:sz w:val="16"/>
+          <w:szCs w:val="16"/>
+        </w:rPr>
+      </w:pPr>
+      <w:r>
+        <w:rPr>
+          <w:rFonts w:ascii="Andale Mono" w:hAnsi="Andale Mono"/>
+          <w:sz w:val="16"/>
+          <w:szCs w:val="16"/>
+        </w:rPr>
+        <w:t>apt-get install gdb-arm-none-eabi</w:t>
+      </w:r>
+    </w:p>
+    <w:p>
+      <w:pPr>
+        <w:ind w:firstLine="720"/>
+        <w:rPr>
+          <w:rFonts w:ascii="Andale Mono" w:hAnsi="Andale Mono"/>
+          <w:sz w:val="16"/>
+          <w:szCs w:val="16"/>
+        </w:rPr>
+      </w:pPr>
+      <w:r>
+        <w:rPr>
+          <w:rFonts w:ascii="Andale Mono" w:hAnsi="Andale Mono"/>
+          <w:sz w:val="16"/>
+          <w:szCs w:val="16"/>
+        </w:rPr>
+        <w:t>apt-get install gcc-arm-none-eabi</w:t>
+      </w:r>
+    </w:p>
+    <w:p>
+      <w:r>
+        <w:t>TODO</w:t>
+      </w:r>
+    </w:p>
+    <w:p>
+      <w:pPr>
+        <w:pStyle w:val="Heading4Numbered"/>
+      </w:pPr>
+      <w:r>
         <w:t>Diagnose the problem (free exploration)</w:t>
       </w:r>
     </w:p>
@@ -1830,24 +1794,272 @@
     </w:p>
     <w:p>
       <w:pPr>
-        <w:pStyle w:val="Heading1Numbered"/>
-      </w:pPr>
-      <w:r>
-        <w:t>Tools Overview</w:t>
-      </w:r>
-    </w:p>
-    <w:p>
-      <w:pPr>
+        <w:pStyle w:val="Heading4Numbered"/>
+      </w:pPr>
+      <w:r>
+        <w:t>Install</w:t>
+      </w:r>
+      <w:r>
+        <w:t xml:space="preserve"> and configure</w:t>
+      </w:r>
+      <w:r>
+        <w:t xml:space="preserve"> </w:t>
+      </w:r>
+      <w:r>
+        <w:t>Eclipse</w:t>
+      </w:r>
+    </w:p>
+    <w:p>
+      <w:pPr>
+        <w:pStyle w:val="Heading5Numbered"/>
+      </w:pPr>
+      <w:r>
+        <w:t>Install Eclipse</w:t>
+      </w:r>
+    </w:p>
+    <w:p>
+      <w:r>
+        <w:t>Download the eclipse installer (TODO: insert link).</w:t>
+      </w:r>
+    </w:p>
+    <w:p>
+      <w:r>
+        <w:t>I</w:t>
+      </w:r>
+      <w:r>
+        <w:t>ns</w:t>
+      </w:r>
+    </w:p>
+    <w:p>
+      <w:pPr>
+        <w:pStyle w:val="Heading5Numbered"/>
+      </w:pPr>
+      <w:r>
+        <w:t>Point Eclipse’s workspace to $/tools/eclipse</w:t>
+      </w:r>
+    </w:p>
+    <w:p>
+      <w:pPr>
+        <w:pStyle w:val="Heading5Numbered"/>
+      </w:pPr>
+      <w:r>
+        <w:t>Install the GDB Hardware Debugging plug-in</w:t>
+      </w:r>
+    </w:p>
+    <w:p>
+      <w:pPr>
+        <w:pStyle w:val="ListParagraph"/>
+        <w:numPr>
+          <w:ilvl w:val="0"/>
+          <w:numId w:val="19"/>
+        </w:numPr>
+      </w:pPr>
+      <w:r>
+        <w:t>Go to “</w:t>
+      </w:r>
+      <w:r>
         <w:rPr>
           <w:b/>
           <w:bCs/>
         </w:rPr>
-      </w:pPr>
+        <w:t>Help</w:t>
+      </w:r>
+      <w:r>
+        <w:t>” -&gt; “</w:t>
+      </w:r>
       <w:r>
         <w:rPr>
           <w:b/>
           <w:bCs/>
         </w:rPr>
+        <w:t>Install New Software...</w:t>
+      </w:r>
+      <w:r>
+        <w:t>”</w:t>
+      </w:r>
+    </w:p>
+    <w:p>
+      <w:pPr>
+        <w:pStyle w:val="ListParagraph"/>
+        <w:numPr>
+          <w:ilvl w:val="0"/>
+          <w:numId w:val="19"/>
+        </w:numPr>
+      </w:pPr>
+      <w:r>
+        <w:t>Choose the “</w:t>
+      </w:r>
+      <w:r>
+        <w:rPr>
+          <w:b/>
+          <w:bCs/>
+        </w:rPr>
+        <w:t>CDT</w:t>
+      </w:r>
+      <w:r>
+        <w:t>”... below “</w:t>
+      </w:r>
+      <w:r>
+        <w:rPr>
+          <w:b/>
+          <w:bCs/>
+        </w:rPr>
+        <w:t>—All Available Sites</w:t>
+      </w:r>
+      <w:r>
+        <w:rPr>
+          <w:b/>
+          <w:bCs/>
+        </w:rPr>
+        <w:t>—</w:t>
+      </w:r>
+      <w:r>
+        <w:t>”</w:t>
+      </w:r>
+    </w:p>
+    <w:p>
+      <w:pPr>
+        <w:pStyle w:val="ListParagraph"/>
+        <w:numPr>
+          <w:ilvl w:val="0"/>
+          <w:numId w:val="19"/>
+        </w:numPr>
+      </w:pPr>
+      <w:r>
+        <w:t>Search for “GDB”</w:t>
+      </w:r>
+    </w:p>
+    <w:p>
+      <w:pPr>
+        <w:pStyle w:val="ListParagraph"/>
+        <w:numPr>
+          <w:ilvl w:val="0"/>
+          <w:numId w:val="19"/>
+        </w:numPr>
+      </w:pPr>
+      <w:r>
+        <w:t>Check the box to the left of “C/C++ GDB Hardware Debugging”</w:t>
+      </w:r>
+    </w:p>
+    <w:p>
+      <w:pPr>
+        <w:pStyle w:val="ListParagraph"/>
+        <w:numPr>
+          <w:ilvl w:val="0"/>
+          <w:numId w:val="19"/>
+        </w:numPr>
+      </w:pPr>
+      <w:r>
+        <w:t>Click “</w:t>
+      </w:r>
+      <w:r>
+        <w:rPr>
+          <w:b/>
+          <w:bCs/>
+        </w:rPr>
+        <w:t>Next &gt;</w:t>
+      </w:r>
+      <w:r>
+        <w:t>” twice</w:t>
+      </w:r>
+    </w:p>
+    <w:p>
+      <w:pPr>
+        <w:pStyle w:val="ListParagraph"/>
+        <w:numPr>
+          <w:ilvl w:val="0"/>
+          <w:numId w:val="19"/>
+        </w:numPr>
+      </w:pPr>
+      <w:r>
+        <w:t>Select “</w:t>
+      </w:r>
+      <w:r>
+        <w:rPr>
+          <w:b/>
+          <w:bCs/>
+        </w:rPr>
+        <w:t>I accept the terms of the license agreement</w:t>
+      </w:r>
+      <w:r>
+        <w:t>”</w:t>
+      </w:r>
+    </w:p>
+    <w:p>
+      <w:pPr>
+        <w:pStyle w:val="ListParagraph"/>
+        <w:numPr>
+          <w:ilvl w:val="0"/>
+          <w:numId w:val="19"/>
+        </w:numPr>
+      </w:pPr>
+      <w:r>
+        <w:t>Click the “</w:t>
+      </w:r>
+      <w:r>
+        <w:rPr>
+          <w:b/>
+          <w:bCs/>
+        </w:rPr>
+        <w:t>Finish</w:t>
+      </w:r>
+      <w:r>
+        <w:t>” box</w:t>
+      </w:r>
+    </w:p>
+    <w:p>
+      <w:pPr>
+        <w:pStyle w:val="ListParagraph"/>
+        <w:numPr>
+          <w:ilvl w:val="0"/>
+          <w:numId w:val="19"/>
+        </w:numPr>
+      </w:pPr>
+      <w:r>
+        <w:t>Restart Eclipse when prompted</w:t>
+      </w:r>
+    </w:p>
+    <w:p>
+      <w:pPr>
+        <w:pStyle w:val="Heading4Numbered"/>
+      </w:pPr>
+      <w:r>
+        <w:t>Use eclipse a little bit</w:t>
+      </w:r>
+    </w:p>
+    <w:p>
+      <w:r>
+        <w:t>We will need to change the path null.elf (because I couldn’t figure out how to do relative paths).</w:t>
+      </w:r>
+      <w:bookmarkStart w:id="3" w:name="_GoBack"/>
+      <w:bookmarkEnd w:id="3"/>
+    </w:p>
+    <w:p>
+      <w:r>
+        <w:t>TODO</w:t>
+      </w:r>
+    </w:p>
+    <w:p>
+      <w:pPr>
+        <w:pStyle w:val="Heading1Numbered"/>
+      </w:pPr>
+      <w:r>
+        <w:lastRenderedPageBreak/>
+        <w:t>Tools Overview</w:t>
+      </w:r>
+    </w:p>
+    <w:p>
+      <w:pPr>
+        <w:rPr>
+          <w:b/>
+          <w:bCs/>
+        </w:rPr>
+      </w:pPr>
+      <w:r>
+        <w:rPr>
+          <w:b/>
+          <w:bCs/>
+        </w:rPr>
         <w:t>This might become an appendix</w:t>
       </w:r>
     </w:p>
@@ -1891,7 +2103,6 @@
         <w:pStyle w:val="Heading3Numbered"/>
       </w:pPr>
       <w:r>
-        <w:lastRenderedPageBreak/>
         <w:t>Logic Analyzer</w:t>
       </w:r>
     </w:p>
@@ -1933,15 +2144,7 @@
         <w:ind w:left="864"/>
       </w:pPr>
       <w:r>
-        <w:t xml:space="preserve">You’ll also need solder, flux, and a </w:t>
-      </w:r>
-      <w:proofErr w:type="spellStart"/>
-      <w:r>
-        <w:t>desoldering</w:t>
-      </w:r>
-      <w:proofErr w:type="spellEnd"/>
-      <w:r>
-        <w:t xml:space="preserve"> wick or pump.</w:t>
+        <w:t>You’ll also need solder, flux, and a desoldering wick or pump.</w:t>
       </w:r>
       <w:commentRangeEnd w:id="4"/>
       <w:r>
@@ -1999,15 +2202,7 @@
         <w:ind w:left="864"/>
       </w:pPr>
       <w:r>
-        <w:t xml:space="preserve">Used for soldering and </w:t>
-      </w:r>
-      <w:proofErr w:type="spellStart"/>
-      <w:r>
-        <w:t>desoldering</w:t>
-      </w:r>
-      <w:proofErr w:type="spellEnd"/>
-      <w:r>
-        <w:t xml:space="preserve"> large areas; especially useful for </w:t>
+        <w:t xml:space="preserve">Used for soldering and desoldering large areas; especially useful for </w:t>
       </w:r>
     </w:p>
     <w:p>
@@ -2033,13 +2228,9 @@
       <w:pPr>
         <w:pStyle w:val="Heading3Numbered"/>
       </w:pPr>
-      <w:proofErr w:type="spellStart"/>
       <w:r>
         <w:t>JTAGulator</w:t>
       </w:r>
-      <w:bookmarkStart w:id="6" w:name="_GoBack"/>
-      <w:bookmarkEnd w:id="6"/>
-      <w:proofErr w:type="spellEnd"/>
     </w:p>
     <w:p>
       <w:pPr>
@@ -2124,6 +2315,72 @@
         <w:gridCol w:w="4788"/>
         <w:gridCol w:w="4788"/>
       </w:tblGrid>
+      <w:tr>
+        <w:tc>
+          <w:tcPr>
+            <w:tcW w:w="4788" w:type="dxa"/>
+          </w:tcPr>
+          <w:p>
+            <w:r>
+              <w:t>EABI</w:t>
+            </w:r>
+          </w:p>
+        </w:tc>
+        <w:tc>
+          <w:tcPr>
+            <w:tcW w:w="4788" w:type="dxa"/>
+          </w:tcPr>
+          <w:p>
+            <w:r>
+              <w:t>Embedded-application binary interface (EABI)</w:t>
+            </w:r>
+          </w:p>
+        </w:tc>
+      </w:tr>
+      <w:tr>
+        <w:tc>
+          <w:tcPr>
+            <w:tcW w:w="4788" w:type="dxa"/>
+          </w:tcPr>
+          <w:p>
+            <w:r>
+              <w:t>ICD/OCD/ICE</w:t>
+            </w:r>
+          </w:p>
+        </w:tc>
+        <w:tc>
+          <w:tcPr>
+            <w:tcW w:w="4788" w:type="dxa"/>
+          </w:tcPr>
+          <w:p>
+            <w:r>
+              <w:t>The terms in-circuit debugging (ICD), on-chip debugging (OCD) and in-circuit emulation (ICE) are used interchangeably.</w:t>
+            </w:r>
+          </w:p>
+        </w:tc>
+      </w:tr>
+      <w:tr>
+        <w:tc>
+          <w:tcPr>
+            <w:tcW w:w="4788" w:type="dxa"/>
+          </w:tcPr>
+          <w:p>
+            <w:r>
+              <w:t>ISA</w:t>
+            </w:r>
+          </w:p>
+        </w:tc>
+        <w:tc>
+          <w:tcPr>
+            <w:tcW w:w="4788" w:type="dxa"/>
+          </w:tcPr>
+          <w:p>
+            <w:r>
+              <w:t>Instruction set architecture</w:t>
+            </w:r>
+          </w:p>
+        </w:tc>
+      </w:tr>
       <w:tr>
         <w:tc>
           <w:tcPr>
@@ -2167,7 +2424,10 @@
           </w:tcPr>
           <w:p>
             <w:r>
-              <w:t>microprocessor</w:t>
+              <w:t>M</w:t>
+            </w:r>
+            <w:r>
+              <w:t>icroprocessor</w:t>
             </w:r>
           </w:p>
         </w:tc>
@@ -2183,16 +2443,27 @@
           <w:tcPr>
             <w:tcW w:w="4788" w:type="dxa"/>
           </w:tcPr>
-          <w:p/>
+          <w:p>
+            <w:r>
+              <w:t>PCB</w:t>
+            </w:r>
+          </w:p>
         </w:tc>
         <w:tc>
           <w:tcPr>
             <w:tcW w:w="4788" w:type="dxa"/>
           </w:tcPr>
-          <w:p/>
+          <w:p>
+            <w:r>
+              <w:t>Printed Circuit Board</w:t>
+            </w:r>
+          </w:p>
         </w:tc>
       </w:tr>
       <w:tr>
+        <w:trPr>
+          <w:trHeight w:val="233"/>
+        </w:trPr>
         <w:tc>
           <w:tcPr>
             <w:tcW w:w="4788" w:type="dxa"/>
@@ -2255,7 +2526,7 @@
       </w:r>
     </w:p>
   </w:comment>
-  <w:comment w:id="2" w:author="Bill Hass" w:date="2017-06-18T11:23:00Z" w:initials="BH">
+  <w:comment w:id="2" w:author="Bill Hass" w:date="2017-06-18T11:47:00Z" w:initials="BH">
     <w:p>
       <w:pPr>
         <w:pStyle w:val="CommentText"/>
@@ -2267,28 +2538,7 @@
         <w:annotationRef/>
       </w:r>
       <w:r>
-        <w:t>Changed from “Continuity Probing” to “Passive Probing” because I wanted to also mention taking voltage measurements here. Maybe it should go in the next section for “Active Probing” instead. What do you think?</w:t>
-      </w:r>
-    </w:p>
-  </w:comment>
-  <w:comment w:id="3" w:author="Bill Hass" w:date="2017-06-18T11:47:00Z" w:initials="BH">
-    <w:p>
-      <w:pPr>
-        <w:pStyle w:val="CommentText"/>
-      </w:pPr>
-      <w:r>
-        <w:rPr>
-          <w:rStyle w:val="CommentReference"/>
-        </w:rPr>
-        <w:annotationRef/>
-      </w:r>
-      <w:proofErr w:type="spellStart"/>
-      <w:r>
-        <w:t>Lets</w:t>
-      </w:r>
-      <w:proofErr w:type="spellEnd"/>
-      <w:r>
-        <w:t xml:space="preserve"> bring in some swag for the first student or team to get CPU boot console.</w:t>
+        <w:t>Lets bring in some swag for the first student or team to get CPU boot console.</w:t>
       </w:r>
     </w:p>
   </w:comment>
@@ -2331,7 +2581,6 @@
 <w15:commentsEx xmlns:wpc="http://schemas.microsoft.com/office/word/2010/wordprocessingCanvas" xmlns:mo="http://schemas.microsoft.com/office/mac/office/2008/main" xmlns:mc="http://schemas.openxmlformats.org/markup-compatibility/2006" xmlns:mv="urn:schemas-microsoft-com:mac:vml" xmlns:o="urn:schemas-microsoft-com:office:office" xmlns:r="http://schemas.openxmlformats.org/officeDocument/2006/relationships" xmlns:m="http://schemas.openxmlformats.org/officeDocument/2006/math" xmlns:v="urn:schemas-microsoft-com:vml" xmlns:wp14="http://schemas.microsoft.com/office/word/2010/wordprocessingDrawing" xmlns:wp="http://schemas.openxmlformats.org/drawingml/2006/wordprocessingDrawing" xmlns:w10="urn:schemas-microsoft-com:office:word" xmlns:w="http://schemas.openxmlformats.org/wordprocessingml/2006/main" xmlns:w14="http://schemas.microsoft.com/office/word/2010/wordml" xmlns:w15="http://schemas.microsoft.com/office/word/2012/wordml" xmlns:wpg="http://schemas.microsoft.com/office/word/2010/wordprocessingGroup" xmlns:wpi="http://schemas.microsoft.com/office/word/2010/wordprocessingInk" xmlns:wne="http://schemas.microsoft.com/office/word/2006/wordml" xmlns:wps="http://schemas.microsoft.com/office/word/2010/wordprocessingShape" mc:Ignorable="w14 w15 wp14">
   <w15:commentEx w15:paraId="7C02D44E" w15:done="0"/>
   <w15:commentEx w15:paraId="7AEA71F6" w15:done="0"/>
-  <w15:commentEx w15:paraId="08E5B9DE" w15:done="0"/>
   <w15:commentEx w15:paraId="34A48D94" w15:done="0"/>
   <w15:commentEx w15:paraId="5F87C136" w15:done="0"/>
   <w15:commentEx w15:paraId="44434A95" w15:done="0"/>
@@ -2760,120 +3009,233 @@
   <w:abstractNum w:abstractNumId="11">
     <w:nsid w:val="2785469D"/>
     <w:multiLevelType w:val="hybridMultilevel"/>
-    <w:tmpl w:val="2B002C62"/>
-    <w:lvl w:ilvl="0" w:tplc="04090001">
+    <w:tmpl w:val="D318C7E2"/>
+    <w:lvl w:ilvl="0" w:tplc="0409000F">
+      <w:start w:val="1"/>
+      <w:numFmt w:val="decimal"/>
+      <w:lvlText w:val="%1."/>
+      <w:lvlJc w:val="left"/>
+      <w:pPr>
+        <w:ind w:left="720" w:hanging="360"/>
+      </w:pPr>
+      <w:rPr>
+        <w:rFonts w:hint="default"/>
+      </w:rPr>
+    </w:lvl>
+    <w:lvl w:ilvl="1" w:tplc="04090003">
+      <w:start w:val="1"/>
+      <w:numFmt w:val="bullet"/>
+      <w:lvlText w:val="o"/>
+      <w:lvlJc w:val="left"/>
+      <w:pPr>
+        <w:ind w:left="1440" w:hanging="360"/>
+      </w:pPr>
+      <w:rPr>
+        <w:rFonts w:ascii="Courier New" w:hAnsi="Courier New" w:cs="Courier New" w:hint="default"/>
+      </w:rPr>
+    </w:lvl>
+    <w:lvl w:ilvl="2" w:tplc="04090005" w:tentative="1">
+      <w:start w:val="1"/>
+      <w:numFmt w:val="bullet"/>
+      <w:lvlText w:val=""/>
+      <w:lvlJc w:val="left"/>
+      <w:pPr>
+        <w:ind w:left="2160" w:hanging="360"/>
+      </w:pPr>
+      <w:rPr>
+        <w:rFonts w:ascii="Wingdings" w:hAnsi="Wingdings" w:hint="default"/>
+      </w:rPr>
+    </w:lvl>
+    <w:lvl w:ilvl="3" w:tplc="04090001" w:tentative="1">
       <w:start w:val="1"/>
       <w:numFmt w:val="bullet"/>
       <w:lvlText w:val=""/>
       <w:lvlJc w:val="left"/>
       <w:pPr>
-        <w:ind w:left="720" w:hanging="360"/>
+        <w:ind w:left="2880" w:hanging="360"/>
       </w:pPr>
       <w:rPr>
         <w:rFonts w:ascii="Symbol" w:hAnsi="Symbol" w:hint="default"/>
       </w:rPr>
     </w:lvl>
-    <w:lvl w:ilvl="1" w:tplc="04090003">
+    <w:lvl w:ilvl="4" w:tplc="04090003" w:tentative="1">
       <w:start w:val="1"/>
       <w:numFmt w:val="bullet"/>
       <w:lvlText w:val="o"/>
       <w:lvlJc w:val="left"/>
       <w:pPr>
-        <w:ind w:left="1440" w:hanging="360"/>
+        <w:ind w:left="3600" w:hanging="360"/>
       </w:pPr>
       <w:rPr>
         <w:rFonts w:ascii="Courier New" w:hAnsi="Courier New" w:cs="Courier New" w:hint="default"/>
       </w:rPr>
     </w:lvl>
-    <w:lvl w:ilvl="2" w:tplc="04090005" w:tentative="1">
+    <w:lvl w:ilvl="5" w:tplc="04090005" w:tentative="1">
       <w:start w:val="1"/>
       <w:numFmt w:val="bullet"/>
       <w:lvlText w:val=""/>
       <w:lvlJc w:val="left"/>
       <w:pPr>
-        <w:ind w:left="2160" w:hanging="360"/>
+        <w:ind w:left="4320" w:hanging="360"/>
       </w:pPr>
       <w:rPr>
         <w:rFonts w:ascii="Wingdings" w:hAnsi="Wingdings" w:hint="default"/>
       </w:rPr>
     </w:lvl>
-    <w:lvl w:ilvl="3" w:tplc="04090001" w:tentative="1">
+    <w:lvl w:ilvl="6" w:tplc="04090001" w:tentative="1">
       <w:start w:val="1"/>
       <w:numFmt w:val="bullet"/>
       <w:lvlText w:val=""/>
       <w:lvlJc w:val="left"/>
       <w:pPr>
-        <w:ind w:left="2880" w:hanging="360"/>
+        <w:ind w:left="5040" w:hanging="360"/>
       </w:pPr>
       <w:rPr>
         <w:rFonts w:ascii="Symbol" w:hAnsi="Symbol" w:hint="default"/>
       </w:rPr>
     </w:lvl>
-    <w:lvl w:ilvl="4" w:tplc="04090003" w:tentative="1">
+    <w:lvl w:ilvl="7" w:tplc="04090003" w:tentative="1">
       <w:start w:val="1"/>
       <w:numFmt w:val="bullet"/>
       <w:lvlText w:val="o"/>
       <w:lvlJc w:val="left"/>
       <w:pPr>
-        <w:ind w:left="3600" w:hanging="360"/>
+        <w:ind w:left="5760" w:hanging="360"/>
       </w:pPr>
       <w:rPr>
         <w:rFonts w:ascii="Courier New" w:hAnsi="Courier New" w:cs="Courier New" w:hint="default"/>
       </w:rPr>
     </w:lvl>
-    <w:lvl w:ilvl="5" w:tplc="04090005" w:tentative="1">
+    <w:lvl w:ilvl="8" w:tplc="04090005" w:tentative="1">
       <w:start w:val="1"/>
       <w:numFmt w:val="bullet"/>
       <w:lvlText w:val=""/>
       <w:lvlJc w:val="left"/>
       <w:pPr>
-        <w:ind w:left="4320" w:hanging="360"/>
+        <w:ind w:left="6480" w:hanging="360"/>
       </w:pPr>
       <w:rPr>
         <w:rFonts w:ascii="Wingdings" w:hAnsi="Wingdings" w:hint="default"/>
       </w:rPr>
     </w:lvl>
-    <w:lvl w:ilvl="6" w:tplc="04090001" w:tentative="1">
+  </w:abstractNum>
+  <w:abstractNum w:abstractNumId="12">
+    <w:nsid w:val="296F3C09"/>
+    <w:multiLevelType w:val="multilevel"/>
+    <w:tmpl w:val="E6608A94"/>
+    <w:lvl w:ilvl="0">
       <w:start w:val="1"/>
       <w:numFmt w:val="bullet"/>
       <w:lvlText w:val=""/>
       <w:lvlJc w:val="left"/>
       <w:pPr>
-        <w:ind w:left="5040" w:hanging="360"/>
+        <w:ind w:left="720" w:hanging="360"/>
       </w:pPr>
       <w:rPr>
         <w:rFonts w:ascii="Symbol" w:hAnsi="Symbol" w:hint="default"/>
       </w:rPr>
     </w:lvl>
-    <w:lvl w:ilvl="7" w:tplc="04090003" w:tentative="1">
+    <w:lvl w:ilvl="1">
       <w:start w:val="1"/>
       <w:numFmt w:val="bullet"/>
       <w:lvlText w:val="o"/>
       <w:lvlJc w:val="left"/>
       <w:pPr>
-        <w:ind w:left="5760" w:hanging="360"/>
+        <w:ind w:left="1440" w:hanging="360"/>
       </w:pPr>
       <w:rPr>
         <w:rFonts w:ascii="Courier New" w:hAnsi="Courier New" w:cs="Courier New" w:hint="default"/>
       </w:rPr>
     </w:lvl>
-    <w:lvl w:ilvl="8" w:tplc="04090005" w:tentative="1">
+    <w:lvl w:ilvl="2">
       <w:start w:val="1"/>
       <w:numFmt w:val="bullet"/>
       <w:lvlText w:val=""/>
       <w:lvlJc w:val="left"/>
       <w:pPr>
-        <w:ind w:left="6480" w:hanging="360"/>
+        <w:ind w:left="2160" w:hanging="360"/>
       </w:pPr>
       <w:rPr>
         <w:rFonts w:ascii="Wingdings" w:hAnsi="Wingdings" w:hint="default"/>
       </w:rPr>
     </w:lvl>
+    <w:lvl w:ilvl="3">
+      <w:start w:val="1"/>
+      <w:numFmt w:val="bullet"/>
+      <w:lvlText w:val=""/>
+      <w:lvlJc w:val="left"/>
+      <w:pPr>
+        <w:ind w:left="2880" w:hanging="360"/>
+      </w:pPr>
+      <w:rPr>
+        <w:rFonts w:ascii="Symbol" w:hAnsi="Symbol" w:hint="default"/>
+      </w:rPr>
+    </w:lvl>
+    <w:lvl w:ilvl="4">
+      <w:start w:val="1"/>
+      <w:numFmt w:val="bullet"/>
+      <w:lvlText w:val="o"/>
+      <w:lvlJc w:val="left"/>
+      <w:pPr>
+        <w:ind w:left="3600" w:hanging="360"/>
+      </w:pPr>
+      <w:rPr>
+        <w:rFonts w:ascii="Courier New" w:hAnsi="Courier New" w:cs="Courier New" w:hint="default"/>
+      </w:rPr>
+    </w:lvl>
+    <w:lvl w:ilvl="5">
+      <w:start w:val="1"/>
+      <w:numFmt w:val="bullet"/>
+      <w:lvlText w:val=""/>
+      <w:lvlJc w:val="left"/>
+      <w:pPr>
+        <w:ind w:left="4320" w:hanging="360"/>
+      </w:pPr>
+      <w:rPr>
+        <w:rFonts w:ascii="Wingdings" w:hAnsi="Wingdings" w:hint="default"/>
+      </w:rPr>
+    </w:lvl>
+    <w:lvl w:ilvl="6">
+      <w:start w:val="1"/>
+      <w:numFmt w:val="bullet"/>
+      <w:lvlText w:val=""/>
+      <w:lvlJc w:val="left"/>
+      <w:pPr>
+        <w:ind w:left="5040" w:hanging="360"/>
+      </w:pPr>
+      <w:rPr>
+        <w:rFonts w:ascii="Symbol" w:hAnsi="Symbol" w:hint="default"/>
+      </w:rPr>
+    </w:lvl>
+    <w:lvl w:ilvl="7">
+      <w:start w:val="1"/>
+      <w:numFmt w:val="bullet"/>
+      <w:lvlText w:val="o"/>
+      <w:lvlJc w:val="left"/>
+      <w:pPr>
+        <w:ind w:left="5760" w:hanging="360"/>
+      </w:pPr>
+      <w:rPr>
+        <w:rFonts w:ascii="Courier New" w:hAnsi="Courier New" w:cs="Courier New" w:hint="default"/>
+      </w:rPr>
+    </w:lvl>
+    <w:lvl w:ilvl="8">
+      <w:start w:val="1"/>
+      <w:numFmt w:val="bullet"/>
+      <w:lvlText w:val=""/>
+      <w:lvlJc w:val="left"/>
+      <w:pPr>
+        <w:ind w:left="6480" w:hanging="360"/>
+      </w:pPr>
+      <w:rPr>
+        <w:rFonts w:ascii="Wingdings" w:hAnsi="Wingdings" w:hint="default"/>
+      </w:rPr>
+    </w:lvl>
   </w:abstractNum>
-  <w:abstractNum w:abstractNumId="12">
+  <w:abstractNum w:abstractNumId="13">
     <w:nsid w:val="39500144"/>
     <w:multiLevelType w:val="multilevel"/>
-    <w:tmpl w:val="43384076"/>
+    <w:tmpl w:val="9C04D450"/>
     <w:lvl w:ilvl="0">
       <w:start w:val="1"/>
       <w:numFmt w:val="decimal"/>
@@ -2996,7 +3358,120 @@
       </w:rPr>
     </w:lvl>
   </w:abstractNum>
-  <w:abstractNum w:abstractNumId="13">
+  <w:abstractNum w:abstractNumId="14">
+    <w:nsid w:val="5A437C5A"/>
+    <w:multiLevelType w:val="hybridMultilevel"/>
+    <w:tmpl w:val="D318C7E2"/>
+    <w:lvl w:ilvl="0" w:tplc="0409000F">
+      <w:start w:val="1"/>
+      <w:numFmt w:val="decimal"/>
+      <w:lvlText w:val="%1."/>
+      <w:lvlJc w:val="left"/>
+      <w:pPr>
+        <w:ind w:left="720" w:hanging="360"/>
+      </w:pPr>
+      <w:rPr>
+        <w:rFonts w:hint="default"/>
+      </w:rPr>
+    </w:lvl>
+    <w:lvl w:ilvl="1" w:tplc="04090003">
+      <w:start w:val="1"/>
+      <w:numFmt w:val="bullet"/>
+      <w:lvlText w:val="o"/>
+      <w:lvlJc w:val="left"/>
+      <w:pPr>
+        <w:ind w:left="1440" w:hanging="360"/>
+      </w:pPr>
+      <w:rPr>
+        <w:rFonts w:ascii="Courier New" w:hAnsi="Courier New" w:cs="Courier New" w:hint="default"/>
+      </w:rPr>
+    </w:lvl>
+    <w:lvl w:ilvl="2" w:tplc="04090005" w:tentative="1">
+      <w:start w:val="1"/>
+      <w:numFmt w:val="bullet"/>
+      <w:lvlText w:val=""/>
+      <w:lvlJc w:val="left"/>
+      <w:pPr>
+        <w:ind w:left="2160" w:hanging="360"/>
+      </w:pPr>
+      <w:rPr>
+        <w:rFonts w:ascii="Wingdings" w:hAnsi="Wingdings" w:hint="default"/>
+      </w:rPr>
+    </w:lvl>
+    <w:lvl w:ilvl="3" w:tplc="04090001" w:tentative="1">
+      <w:start w:val="1"/>
+      <w:numFmt w:val="bullet"/>
+      <w:lvlText w:val=""/>
+      <w:lvlJc w:val="left"/>
+      <w:pPr>
+        <w:ind w:left="2880" w:hanging="360"/>
+      </w:pPr>
+      <w:rPr>
+        <w:rFonts w:ascii="Symbol" w:hAnsi="Symbol" w:hint="default"/>
+      </w:rPr>
+    </w:lvl>
+    <w:lvl w:ilvl="4" w:tplc="04090003" w:tentative="1">
+      <w:start w:val="1"/>
+      <w:numFmt w:val="bullet"/>
+      <w:lvlText w:val="o"/>
+      <w:lvlJc w:val="left"/>
+      <w:pPr>
+        <w:ind w:left="3600" w:hanging="360"/>
+      </w:pPr>
+      <w:rPr>
+        <w:rFonts w:ascii="Courier New" w:hAnsi="Courier New" w:cs="Courier New" w:hint="default"/>
+      </w:rPr>
+    </w:lvl>
+    <w:lvl w:ilvl="5" w:tplc="04090005" w:tentative="1">
+      <w:start w:val="1"/>
+      <w:numFmt w:val="bullet"/>
+      <w:lvlText w:val=""/>
+      <w:lvlJc w:val="left"/>
+      <w:pPr>
+        <w:ind w:left="4320" w:hanging="360"/>
+      </w:pPr>
+      <w:rPr>
+        <w:rFonts w:ascii="Wingdings" w:hAnsi="Wingdings" w:hint="default"/>
+      </w:rPr>
+    </w:lvl>
+    <w:lvl w:ilvl="6" w:tplc="04090001" w:tentative="1">
+      <w:start w:val="1"/>
+      <w:numFmt w:val="bullet"/>
+      <w:lvlText w:val=""/>
+      <w:lvlJc w:val="left"/>
+      <w:pPr>
+        <w:ind w:left="5040" w:hanging="360"/>
+      </w:pPr>
+      <w:rPr>
+        <w:rFonts w:ascii="Symbol" w:hAnsi="Symbol" w:hint="default"/>
+      </w:rPr>
+    </w:lvl>
+    <w:lvl w:ilvl="7" w:tplc="04090003" w:tentative="1">
+      <w:start w:val="1"/>
+      <w:numFmt w:val="bullet"/>
+      <w:lvlText w:val="o"/>
+      <w:lvlJc w:val="left"/>
+      <w:pPr>
+        <w:ind w:left="5760" w:hanging="360"/>
+      </w:pPr>
+      <w:rPr>
+        <w:rFonts w:ascii="Courier New" w:hAnsi="Courier New" w:cs="Courier New" w:hint="default"/>
+      </w:rPr>
+    </w:lvl>
+    <w:lvl w:ilvl="8" w:tplc="04090005" w:tentative="1">
+      <w:start w:val="1"/>
+      <w:numFmt w:val="bullet"/>
+      <w:lvlText w:val=""/>
+      <w:lvlJc w:val="left"/>
+      <w:pPr>
+        <w:ind w:left="6480" w:hanging="360"/>
+      </w:pPr>
+      <w:rPr>
+        <w:rFonts w:ascii="Wingdings" w:hAnsi="Wingdings" w:hint="default"/>
+      </w:rPr>
+    </w:lvl>
+  </w:abstractNum>
+  <w:abstractNum w:abstractNumId="15">
     <w:nsid w:val="5BC14171"/>
     <w:multiLevelType w:val="multilevel"/>
     <w:tmpl w:val="30CECD98"/>
@@ -3082,7 +3557,7 @@
       </w:pPr>
     </w:lvl>
   </w:abstractNum>
-  <w:abstractNum w:abstractNumId="14">
+  <w:abstractNum w:abstractNumId="16">
     <w:nsid w:val="7400627F"/>
     <w:multiLevelType w:val="hybridMultilevel"/>
     <w:tmpl w:val="30CECD98"/>
@@ -3168,7 +3643,7 @@
       </w:pPr>
     </w:lvl>
   </w:abstractNum>
-  <w:abstractNum w:abstractNumId="15">
+  <w:abstractNum w:abstractNumId="17">
     <w:nsid w:val="7CB74BEB"/>
     <w:multiLevelType w:val="hybridMultilevel"/>
     <w:tmpl w:val="94309A7C"/>
@@ -3281,7 +3756,7 @@
       </w:rPr>
     </w:lvl>
   </w:abstractNum>
-  <w:abstractNum w:abstractNumId="16">
+  <w:abstractNum w:abstractNumId="18">
     <w:nsid w:val="7D8B11E1"/>
     <w:multiLevelType w:val="hybridMultilevel"/>
     <w:tmpl w:val="30CECD98"/>
@@ -3368,16 +3843,16 @@
     </w:lvl>
   </w:abstractNum>
   <w:num w:numId="1">
-    <w:abstractNumId w:val="12"/>
+    <w:abstractNumId w:val="13"/>
   </w:num>
   <w:num w:numId="2">
+    <w:abstractNumId w:val="18"/>
+  </w:num>
+  <w:num w:numId="3">
     <w:abstractNumId w:val="16"/>
   </w:num>
-  <w:num w:numId="3">
-    <w:abstractNumId w:val="14"/>
-  </w:num>
   <w:num w:numId="4">
-    <w:abstractNumId w:val="13"/>
+    <w:abstractNumId w:val="15"/>
   </w:num>
   <w:num w:numId="5">
     <w:abstractNumId w:val="0"/>
@@ -3416,7 +3891,13 @@
     <w:abstractNumId w:val="11"/>
   </w:num>
   <w:num w:numId="17">
-    <w:abstractNumId w:val="15"/>
+    <w:abstractNumId w:val="17"/>
+  </w:num>
+  <w:num w:numId="18">
+    <w:abstractNumId w:val="12"/>
+  </w:num>
+  <w:num w:numId="19">
+    <w:abstractNumId w:val="14"/>
   </w:num>
 </w:numbering>
 </file>
@@ -4755,6 +5236,18 @@
       <w:szCs w:val="20"/>
     </w:rPr>
   </w:style>
+  <w:style w:type="character" w:styleId="FollowedHyperlink">
+    <w:name w:val="FollowedHyperlink"/>
+    <w:basedOn w:val="DefaultParagraphFont"/>
+    <w:uiPriority w:val="99"/>
+    <w:semiHidden/>
+    <w:unhideWhenUsed/>
+    <w:rsid w:val="008231EF"/>
+    <w:rPr>
+      <w:color w:val="800080" w:themeColor="followedHyperlink"/>
+      <w:u w:val="single"/>
+    </w:rPr>
+  </w:style>
 </w:styles>
 </file>
 
@@ -5757,18 +6250,18 @@
     </dgm:pt>
   </dgm:ptLst>
   <dgm:cxnLst>
+    <dgm:cxn modelId="{621C8010-5108-344D-A453-678C3C602EBD}" type="presOf" srcId="{0F23F270-4DB7-413D-A7CD-7F910F6F4675}" destId="{82A09891-91ED-4EC5-BE54-6A239B770D03}" srcOrd="0" destOrd="0" presId="urn:microsoft.com/office/officeart/2005/8/layout/chevron1"/>
+    <dgm:cxn modelId="{E5562FD4-77C5-F542-AB93-7E38776EB445}" type="presOf" srcId="{8D305E30-A9D5-4E64-94BF-4E3674C0DF0D}" destId="{70316644-9CFF-4B37-B002-D69D7F8779B1}" srcOrd="0" destOrd="0" presId="urn:microsoft.com/office/officeart/2005/8/layout/chevron1"/>
+    <dgm:cxn modelId="{EC9DC69C-335E-304A-A1AF-8A590CE1878E}" type="presOf" srcId="{40DE6D7A-9341-447C-AB46-460FA73381FE}" destId="{7DE91062-BAA5-478F-9F0A-4DE7726AD1FA}" srcOrd="0" destOrd="0" presId="urn:microsoft.com/office/officeart/2005/8/layout/chevron1"/>
     <dgm:cxn modelId="{189CFEB3-219B-41E7-8CCB-681D53735D50}" srcId="{0F23F270-4DB7-413D-A7CD-7F910F6F4675}" destId="{2D173192-BE2A-49BD-B061-EDDBC10B6D55}" srcOrd="0" destOrd="0" parTransId="{165E3FD8-E144-4EE0-A29F-60C54C958EA0}" sibTransId="{87A40F5C-2DD6-4843-9246-B4FC426F457C}"/>
-    <dgm:cxn modelId="{9F9B9AE0-E42A-634D-8FCC-BDDE5D73FEC6}" type="presOf" srcId="{0F23F270-4DB7-413D-A7CD-7F910F6F4675}" destId="{82A09891-91ED-4EC5-BE54-6A239B770D03}" srcOrd="0" destOrd="0" presId="urn:microsoft.com/office/officeart/2005/8/layout/chevron1"/>
+    <dgm:cxn modelId="{9564ACEE-F426-C74C-87D7-FD8A2241D043}" type="presOf" srcId="{2D173192-BE2A-49BD-B061-EDDBC10B6D55}" destId="{8000058F-7C0F-4614-B76B-379B50D2F456}" srcOrd="0" destOrd="0" presId="urn:microsoft.com/office/officeart/2005/8/layout/chevron1"/>
     <dgm:cxn modelId="{F0DB8662-0F3E-4B20-8A35-F113D5256F7E}" srcId="{0F23F270-4DB7-413D-A7CD-7F910F6F4675}" destId="{40DE6D7A-9341-447C-AB46-460FA73381FE}" srcOrd="2" destOrd="0" parTransId="{ED90FD5C-CC9A-499C-9D37-025C844AC79D}" sibTransId="{1B4DF484-5777-46DE-A9F4-BDAB32C1A777}"/>
     <dgm:cxn modelId="{2897006F-A747-4801-A9E4-962C4CF331C5}" srcId="{0F23F270-4DB7-413D-A7CD-7F910F6F4675}" destId="{8D305E30-A9D5-4E64-94BF-4E3674C0DF0D}" srcOrd="1" destOrd="0" parTransId="{38CB1ABA-EC64-4490-9218-0B8BCF97D27E}" sibTransId="{747F2E9C-646E-4188-857E-51D5DA205E40}"/>
-    <dgm:cxn modelId="{B553A08F-EB8D-0F4B-A1D1-7EFA21219580}" type="presOf" srcId="{2D173192-BE2A-49BD-B061-EDDBC10B6D55}" destId="{8000058F-7C0F-4614-B76B-379B50D2F456}" srcOrd="0" destOrd="0" presId="urn:microsoft.com/office/officeart/2005/8/layout/chevron1"/>
-    <dgm:cxn modelId="{6BEC7693-F4B6-974D-AC4C-6F34A34052FB}" type="presOf" srcId="{8D305E30-A9D5-4E64-94BF-4E3674C0DF0D}" destId="{70316644-9CFF-4B37-B002-D69D7F8779B1}" srcOrd="0" destOrd="0" presId="urn:microsoft.com/office/officeart/2005/8/layout/chevron1"/>
-    <dgm:cxn modelId="{882B2BA0-4905-8F41-9879-FEBBC8EC12C4}" type="presOf" srcId="{40DE6D7A-9341-447C-AB46-460FA73381FE}" destId="{7DE91062-BAA5-478F-9F0A-4DE7726AD1FA}" srcOrd="0" destOrd="0" presId="urn:microsoft.com/office/officeart/2005/8/layout/chevron1"/>
-    <dgm:cxn modelId="{2A4FFFA1-A9FF-694E-817B-31E64741B2F7}" type="presParOf" srcId="{82A09891-91ED-4EC5-BE54-6A239B770D03}" destId="{8000058F-7C0F-4614-B76B-379B50D2F456}" srcOrd="0" destOrd="0" presId="urn:microsoft.com/office/officeart/2005/8/layout/chevron1"/>
-    <dgm:cxn modelId="{FB23A416-5DD0-E941-A4B0-8C8748866A42}" type="presParOf" srcId="{82A09891-91ED-4EC5-BE54-6A239B770D03}" destId="{C26E4368-173B-488E-8CA3-76D913685573}" srcOrd="1" destOrd="0" presId="urn:microsoft.com/office/officeart/2005/8/layout/chevron1"/>
-    <dgm:cxn modelId="{8CE7E672-D814-6944-8E4D-21DAEC4A0E34}" type="presParOf" srcId="{82A09891-91ED-4EC5-BE54-6A239B770D03}" destId="{70316644-9CFF-4B37-B002-D69D7F8779B1}" srcOrd="2" destOrd="0" presId="urn:microsoft.com/office/officeart/2005/8/layout/chevron1"/>
-    <dgm:cxn modelId="{3CEA1B15-C254-154F-B73C-CAE22FF96CFB}" type="presParOf" srcId="{82A09891-91ED-4EC5-BE54-6A239B770D03}" destId="{B8AD7AF4-462E-447A-8B5D-EDEE2EAF3544}" srcOrd="3" destOrd="0" presId="urn:microsoft.com/office/officeart/2005/8/layout/chevron1"/>
-    <dgm:cxn modelId="{37D00AB4-3E9F-FC4F-AFF3-4D2CE5C16EAD}" type="presParOf" srcId="{82A09891-91ED-4EC5-BE54-6A239B770D03}" destId="{7DE91062-BAA5-478F-9F0A-4DE7726AD1FA}" srcOrd="4" destOrd="0" presId="urn:microsoft.com/office/officeart/2005/8/layout/chevron1"/>
+    <dgm:cxn modelId="{AB54BB8B-5C11-AD4D-BA4A-E205CBC5B869}" type="presParOf" srcId="{82A09891-91ED-4EC5-BE54-6A239B770D03}" destId="{8000058F-7C0F-4614-B76B-379B50D2F456}" srcOrd="0" destOrd="0" presId="urn:microsoft.com/office/officeart/2005/8/layout/chevron1"/>
+    <dgm:cxn modelId="{0709F9AA-C8D2-7F4E-91D1-28DC989A566E}" type="presParOf" srcId="{82A09891-91ED-4EC5-BE54-6A239B770D03}" destId="{C26E4368-173B-488E-8CA3-76D913685573}" srcOrd="1" destOrd="0" presId="urn:microsoft.com/office/officeart/2005/8/layout/chevron1"/>
+    <dgm:cxn modelId="{34074F1C-7A1C-6E4A-9BDA-D5DA236BFA6C}" type="presParOf" srcId="{82A09891-91ED-4EC5-BE54-6A239B770D03}" destId="{70316644-9CFF-4B37-B002-D69D7F8779B1}" srcOrd="2" destOrd="0" presId="urn:microsoft.com/office/officeart/2005/8/layout/chevron1"/>
+    <dgm:cxn modelId="{B3A0474F-A8DD-8547-A0BD-FC926F4E0A24}" type="presParOf" srcId="{82A09891-91ED-4EC5-BE54-6A239B770D03}" destId="{B8AD7AF4-462E-447A-8B5D-EDEE2EAF3544}" srcOrd="3" destOrd="0" presId="urn:microsoft.com/office/officeart/2005/8/layout/chevron1"/>
+    <dgm:cxn modelId="{505D507A-B716-F746-AB48-11B6314B703A}" type="presParOf" srcId="{82A09891-91ED-4EC5-BE54-6A239B770D03}" destId="{7DE91062-BAA5-478F-9F0A-4DE7726AD1FA}" srcOrd="4" destOrd="0" presId="urn:microsoft.com/office/officeart/2005/8/layout/chevron1"/>
   </dgm:cxnLst>
   <dgm:bg/>
   <dgm:whole/>
@@ -7639,7 +8132,7 @@
 </file>
 
 <file path=customXml/itemProps2.xml><?xml version="1.0" encoding="utf-8"?>
-<ds:datastoreItem xmlns:ds="http://schemas.openxmlformats.org/officeDocument/2006/customXml" ds:itemID="{2C29E66A-1390-754B-9077-9FBAB61D3F44}">
+<ds:datastoreItem xmlns:ds="http://schemas.openxmlformats.org/officeDocument/2006/customXml" ds:itemID="{25AA262B-F559-3343-98AD-3481B3111EE5}">
   <ds:schemaRefs>
     <ds:schemaRef ds:uri="http://schemas.openxmlformats.org/officeDocument/2006/bibliography"/>
   </ds:schemaRefs>

</xml_diff>